<commit_message>
Magic Draw pataisyti keli panaudojimo atvejai
</commit_message>
<xml_diff>
--- a/Ataskaita_last.docx
+++ b/Ataskaita_last.docx
@@ -59,7 +59,7 @@
     </w:p>
     <w:p>
       <w:pPr>
-        <w:pStyle w:val="Antrat"/>
+        <w:pStyle w:val="Caption"/>
         <w:jc w:val="center"/>
         <w:rPr>
           <w:rFonts w:cstheme="minorHAnsi"/>
@@ -76,7 +76,7 @@
     </w:p>
     <w:p>
       <w:pPr>
-        <w:pStyle w:val="Antrat"/>
+        <w:pStyle w:val="Caption"/>
         <w:spacing w:after="240"/>
         <w:jc w:val="center"/>
         <w:rPr>
@@ -94,7 +94,7 @@
     </w:p>
     <w:p>
       <w:pPr>
-        <w:pStyle w:val="Antrat"/>
+        <w:pStyle w:val="Caption"/>
         <w:spacing w:after="240"/>
         <w:jc w:val="center"/>
         <w:rPr>
@@ -105,7 +105,7 @@
     </w:p>
     <w:p>
       <w:pPr>
-        <w:pStyle w:val="Antrat"/>
+        <w:pStyle w:val="Caption"/>
         <w:spacing w:after="240"/>
         <w:jc w:val="center"/>
         <w:rPr>
@@ -116,7 +116,7 @@
     </w:p>
     <w:p>
       <w:pPr>
-        <w:pStyle w:val="Antrat"/>
+        <w:pStyle w:val="Caption"/>
         <w:spacing w:after="240"/>
         <w:jc w:val="center"/>
         <w:rPr>
@@ -366,7 +366,7 @@
     </w:p>
     <w:p>
       <w:pPr>
-        <w:pStyle w:val="Antrat"/>
+        <w:pStyle w:val="Caption"/>
         <w:spacing w:before="3000"/>
         <w:jc w:val="center"/>
         <w:rPr>
@@ -420,7 +420,7 @@
     </w:p>
     <w:p>
       <w:pPr>
-        <w:pStyle w:val="Antrat"/>
+        <w:pStyle w:val="Caption"/>
         <w:rPr>
           <w:rFonts w:cstheme="minorHAnsi"/>
           <w:sz w:val="28"/>
@@ -465,7 +465,7 @@
         </w:p>
         <w:p>
           <w:pPr>
-            <w:pStyle w:val="Turinys1"/>
+            <w:pStyle w:val="TOC1"/>
             <w:tabs>
               <w:tab w:val="right" w:leader="dot" w:pos="8296"/>
             </w:tabs>
@@ -503,7 +503,7 @@
           <w:hyperlink w:anchor="_Toc523689800" w:history="1">
             <w:r>
               <w:rPr>
-                <w:rStyle w:val="Hipersaitas"/>
+                <w:rStyle w:val="Hyperlink"/>
                 <w:noProof/>
               </w:rPr>
               <w:t>Įvadas</w:t>
@@ -560,7 +560,7 @@
         </w:p>
         <w:p>
           <w:pPr>
-            <w:pStyle w:val="Turinys2"/>
+            <w:pStyle w:val="TOC2"/>
             <w:tabs>
               <w:tab w:val="right" w:leader="dot" w:pos="8296"/>
             </w:tabs>
@@ -574,7 +574,7 @@
           <w:hyperlink w:anchor="_Toc523689801" w:history="1">
             <w:r>
               <w:rPr>
-                <w:rStyle w:val="Hipersaitas"/>
+                <w:rStyle w:val="Hyperlink"/>
                 <w:noProof/>
               </w:rPr>
               <w:t>Komandos sudėtis</w:t>
@@ -631,7 +631,7 @@
         </w:p>
         <w:p>
           <w:pPr>
-            <w:pStyle w:val="Turinys1"/>
+            <w:pStyle w:val="TOC1"/>
             <w:tabs>
               <w:tab w:val="left" w:pos="480"/>
               <w:tab w:val="right" w:leader="dot" w:pos="8296"/>
@@ -646,7 +646,7 @@
           <w:hyperlink w:anchor="_Toc523689802" w:history="1">
             <w:r>
               <w:rPr>
-                <w:rStyle w:val="Hipersaitas"/>
+                <w:rStyle w:val="Hyperlink"/>
                 <w:noProof/>
               </w:rPr>
               <w:t>1.</w:t>
@@ -662,7 +662,7 @@
             </w:r>
             <w:r>
               <w:rPr>
-                <w:rStyle w:val="Hipersaitas"/>
+                <w:rStyle w:val="Hyperlink"/>
                 <w:noProof/>
               </w:rPr>
               <w:t>Sistemos paskirtis</w:t>
@@ -719,7 +719,7 @@
         </w:p>
         <w:p>
           <w:pPr>
-            <w:pStyle w:val="Turinys2"/>
+            <w:pStyle w:val="TOC2"/>
             <w:tabs>
               <w:tab w:val="left" w:pos="960"/>
               <w:tab w:val="right" w:leader="dot" w:pos="8296"/>
@@ -734,7 +734,7 @@
           <w:hyperlink w:anchor="_Toc523689803" w:history="1">
             <w:r>
               <w:rPr>
-                <w:rStyle w:val="Hipersaitas"/>
+                <w:rStyle w:val="Hyperlink"/>
                 <w:rFonts w:cstheme="minorHAnsi"/>
                 <w:noProof/>
               </w:rPr>
@@ -751,7 +751,7 @@
             </w:r>
             <w:r>
               <w:rPr>
-                <w:rStyle w:val="Hipersaitas"/>
+                <w:rStyle w:val="Hyperlink"/>
                 <w:noProof/>
               </w:rPr>
               <w:t>Sistemos aprašas</w:t>
@@ -808,7 +808,7 @@
         </w:p>
         <w:p>
           <w:pPr>
-            <w:pStyle w:val="Turinys2"/>
+            <w:pStyle w:val="TOC2"/>
             <w:tabs>
               <w:tab w:val="left" w:pos="960"/>
               <w:tab w:val="right" w:leader="dot" w:pos="8296"/>
@@ -823,7 +823,7 @@
           <w:hyperlink w:anchor="_Toc523689804" w:history="1">
             <w:r>
               <w:rPr>
-                <w:rStyle w:val="Hipersaitas"/>
+                <w:rStyle w:val="Hyperlink"/>
                 <w:rFonts w:cstheme="minorHAnsi"/>
                 <w:noProof/>
               </w:rPr>
@@ -840,7 +840,7 @@
             </w:r>
             <w:r>
               <w:rPr>
-                <w:rStyle w:val="Hipersaitas"/>
+                <w:rStyle w:val="Hyperlink"/>
                 <w:noProof/>
               </w:rPr>
               <w:t>Funkcijų hierarchijos specifikacija</w:t>
@@ -897,7 +897,7 @@
         </w:p>
         <w:p>
           <w:pPr>
-            <w:pStyle w:val="Turinys2"/>
+            <w:pStyle w:val="TOC2"/>
             <w:tabs>
               <w:tab w:val="left" w:pos="960"/>
               <w:tab w:val="right" w:leader="dot" w:pos="8296"/>
@@ -912,7 +912,7 @@
           <w:hyperlink w:anchor="_Toc523689805" w:history="1">
             <w:r>
               <w:rPr>
-                <w:rStyle w:val="Hipersaitas"/>
+                <w:rStyle w:val="Hyperlink"/>
                 <w:rFonts w:cstheme="minorHAnsi"/>
                 <w:noProof/>
               </w:rPr>
@@ -929,7 +929,7 @@
             </w:r>
             <w:r>
               <w:rPr>
-                <w:rStyle w:val="Hipersaitas"/>
+                <w:rStyle w:val="Hyperlink"/>
                 <w:noProof/>
               </w:rPr>
               <w:t>Realizacinės priemonės</w:t>
@@ -986,7 +986,7 @@
         </w:p>
         <w:p>
           <w:pPr>
-            <w:pStyle w:val="Turinys2"/>
+            <w:pStyle w:val="TOC2"/>
             <w:tabs>
               <w:tab w:val="left" w:pos="960"/>
               <w:tab w:val="right" w:leader="dot" w:pos="8296"/>
@@ -1001,7 +1001,7 @@
           <w:hyperlink w:anchor="_Toc523689806" w:history="1">
             <w:r>
               <w:rPr>
-                <w:rStyle w:val="Hipersaitas"/>
+                <w:rStyle w:val="Hyperlink"/>
                 <w:rFonts w:cstheme="minorHAnsi"/>
                 <w:noProof/>
               </w:rPr>
@@ -1018,7 +1018,7 @@
             </w:r>
             <w:r>
               <w:rPr>
-                <w:rStyle w:val="Hipersaitas"/>
+                <w:rStyle w:val="Hyperlink"/>
                 <w:noProof/>
               </w:rPr>
               <w:t>Darbų pasiskirstymas</w:t>
@@ -1075,7 +1075,7 @@
         </w:p>
         <w:p>
           <w:pPr>
-            <w:pStyle w:val="Turinys1"/>
+            <w:pStyle w:val="TOC1"/>
             <w:tabs>
               <w:tab w:val="left" w:pos="480"/>
               <w:tab w:val="right" w:leader="dot" w:pos="8296"/>
@@ -1090,7 +1090,7 @@
           <w:hyperlink w:anchor="_Toc523689807" w:history="1">
             <w:r>
               <w:rPr>
-                <w:rStyle w:val="Hipersaitas"/>
+                <w:rStyle w:val="Hyperlink"/>
                 <w:noProof/>
               </w:rPr>
               <w:t>2.</w:t>
@@ -1106,7 +1106,7 @@
             </w:r>
             <w:r>
               <w:rPr>
-                <w:rStyle w:val="Hipersaitas"/>
+                <w:rStyle w:val="Hyperlink"/>
                 <w:noProof/>
               </w:rPr>
               <w:t>Reikalavimų modelis</w:t>
@@ -1163,7 +1163,7 @@
         </w:p>
         <w:p>
           <w:pPr>
-            <w:pStyle w:val="Turinys2"/>
+            <w:pStyle w:val="TOC2"/>
             <w:tabs>
               <w:tab w:val="left" w:pos="960"/>
               <w:tab w:val="right" w:leader="dot" w:pos="8296"/>
@@ -1178,7 +1178,7 @@
           <w:hyperlink w:anchor="_Toc523689808" w:history="1">
             <w:r>
               <w:rPr>
-                <w:rStyle w:val="Hipersaitas"/>
+                <w:rStyle w:val="Hyperlink"/>
                 <w:rFonts w:cstheme="minorHAnsi"/>
                 <w:noProof/>
               </w:rPr>
@@ -1195,7 +1195,7 @@
             </w:r>
             <w:r>
               <w:rPr>
-                <w:rStyle w:val="Hipersaitas"/>
+                <w:rStyle w:val="Hyperlink"/>
                 <w:noProof/>
               </w:rPr>
               <w:t>Panaudojimo atvejų modelis</w:t>
@@ -1252,7 +1252,7 @@
         </w:p>
         <w:p>
           <w:pPr>
-            <w:pStyle w:val="Turinys2"/>
+            <w:pStyle w:val="TOC2"/>
             <w:tabs>
               <w:tab w:val="left" w:pos="960"/>
               <w:tab w:val="right" w:leader="dot" w:pos="8296"/>
@@ -1267,7 +1267,7 @@
           <w:hyperlink w:anchor="_Toc523689809" w:history="1">
             <w:r>
               <w:rPr>
-                <w:rStyle w:val="Hipersaitas"/>
+                <w:rStyle w:val="Hyperlink"/>
                 <w:rFonts w:cstheme="minorHAnsi"/>
                 <w:noProof/>
               </w:rPr>
@@ -1284,7 +1284,7 @@
             </w:r>
             <w:r>
               <w:rPr>
-                <w:rStyle w:val="Hipersaitas"/>
+                <w:rStyle w:val="Hyperlink"/>
                 <w:noProof/>
               </w:rPr>
               <w:t>Panaudojimo atvejų sekų diagramos</w:t>
@@ -1341,7 +1341,7 @@
         </w:p>
         <w:p>
           <w:pPr>
-            <w:pStyle w:val="Turinys2"/>
+            <w:pStyle w:val="TOC2"/>
             <w:tabs>
               <w:tab w:val="left" w:pos="960"/>
               <w:tab w:val="right" w:leader="dot" w:pos="8296"/>
@@ -1356,7 +1356,7 @@
           <w:hyperlink w:anchor="_Toc523689810" w:history="1">
             <w:r>
               <w:rPr>
-                <w:rStyle w:val="Hipersaitas"/>
+                <w:rStyle w:val="Hyperlink"/>
                 <w:rFonts w:cstheme="minorHAnsi"/>
                 <w:noProof/>
               </w:rPr>
@@ -1373,7 +1373,7 @@
             </w:r>
             <w:r>
               <w:rPr>
-                <w:rStyle w:val="Hipersaitas"/>
+                <w:rStyle w:val="Hyperlink"/>
                 <w:noProof/>
               </w:rPr>
               <w:t>Dalykinės srities esybių ryšių modelis</w:t>
@@ -1430,7 +1430,7 @@
         </w:p>
         <w:p>
           <w:pPr>
-            <w:pStyle w:val="Turinys1"/>
+            <w:pStyle w:val="TOC1"/>
             <w:tabs>
               <w:tab w:val="left" w:pos="480"/>
               <w:tab w:val="right" w:leader="dot" w:pos="8296"/>
@@ -1445,7 +1445,7 @@
           <w:hyperlink w:anchor="_Toc523689811" w:history="1">
             <w:r>
               <w:rPr>
-                <w:rStyle w:val="Hipersaitas"/>
+                <w:rStyle w:val="Hyperlink"/>
                 <w:noProof/>
               </w:rPr>
               <w:t>3.</w:t>
@@ -1461,7 +1461,7 @@
             </w:r>
             <w:r>
               <w:rPr>
-                <w:rStyle w:val="Hipersaitas"/>
+                <w:rStyle w:val="Hyperlink"/>
                 <w:noProof/>
               </w:rPr>
               <w:t>Reikalavimų analizės modelis</w:t>
@@ -1518,7 +1518,7 @@
         </w:p>
         <w:p>
           <w:pPr>
-            <w:pStyle w:val="Turinys2"/>
+            <w:pStyle w:val="TOC2"/>
             <w:tabs>
               <w:tab w:val="left" w:pos="960"/>
               <w:tab w:val="right" w:leader="dot" w:pos="8296"/>
@@ -1533,7 +1533,7 @@
           <w:hyperlink w:anchor="_Toc523689812" w:history="1">
             <w:r>
               <w:rPr>
-                <w:rStyle w:val="Hipersaitas"/>
+                <w:rStyle w:val="Hyperlink"/>
                 <w:rFonts w:cstheme="minorHAnsi"/>
                 <w:noProof/>
               </w:rPr>
@@ -1550,7 +1550,7 @@
             </w:r>
             <w:r>
               <w:rPr>
-                <w:rStyle w:val="Hipersaitas"/>
+                <w:rStyle w:val="Hyperlink"/>
                 <w:noProof/>
               </w:rPr>
               <w:t>Panaudojimo atvejų analizės diagramos</w:t>
@@ -1607,7 +1607,7 @@
         </w:p>
         <w:p>
           <w:pPr>
-            <w:pStyle w:val="Turinys2"/>
+            <w:pStyle w:val="TOC2"/>
             <w:tabs>
               <w:tab w:val="left" w:pos="960"/>
               <w:tab w:val="right" w:leader="dot" w:pos="8296"/>
@@ -1622,7 +1622,7 @@
           <w:hyperlink w:anchor="_Toc523689813" w:history="1">
             <w:r>
               <w:rPr>
-                <w:rStyle w:val="Hipersaitas"/>
+                <w:rStyle w:val="Hyperlink"/>
                 <w:rFonts w:cstheme="minorHAnsi"/>
                 <w:noProof/>
               </w:rPr>
@@ -1639,7 +1639,7 @@
             </w:r>
             <w:r>
               <w:rPr>
-                <w:rStyle w:val="Hipersaitas"/>
+                <w:rStyle w:val="Hyperlink"/>
                 <w:noProof/>
               </w:rPr>
               <w:t>Naudotojo sąsajos modelis</w:t>
@@ -1696,7 +1696,7 @@
         </w:p>
         <w:p>
           <w:pPr>
-            <w:pStyle w:val="Turinys2"/>
+            <w:pStyle w:val="TOC2"/>
             <w:tabs>
               <w:tab w:val="left" w:pos="960"/>
               <w:tab w:val="right" w:leader="dot" w:pos="8296"/>
@@ -1711,7 +1711,7 @@
           <w:hyperlink w:anchor="_Toc523689814" w:history="1">
             <w:r>
               <w:rPr>
-                <w:rStyle w:val="Hipersaitas"/>
+                <w:rStyle w:val="Hyperlink"/>
                 <w:rFonts w:cstheme="minorHAnsi"/>
                 <w:noProof/>
               </w:rPr>
@@ -1728,7 +1728,7 @@
             </w:r>
             <w:r>
               <w:rPr>
-                <w:rStyle w:val="Hipersaitas"/>
+                <w:rStyle w:val="Hyperlink"/>
                 <w:noProof/>
               </w:rPr>
               <w:t>Duomenų srautų diagrama</w:t>
@@ -1785,7 +1785,7 @@
         </w:p>
         <w:p>
           <w:pPr>
-            <w:pStyle w:val="Turinys1"/>
+            <w:pStyle w:val="TOC1"/>
             <w:tabs>
               <w:tab w:val="left" w:pos="480"/>
               <w:tab w:val="right" w:leader="dot" w:pos="8296"/>
@@ -1800,7 +1800,7 @@
           <w:hyperlink w:anchor="_Toc523689815" w:history="1">
             <w:r>
               <w:rPr>
-                <w:rStyle w:val="Hipersaitas"/>
+                <w:rStyle w:val="Hyperlink"/>
                 <w:noProof/>
               </w:rPr>
               <w:t>4.</w:t>
@@ -1816,7 +1816,7 @@
             </w:r>
             <w:r>
               <w:rPr>
-                <w:rStyle w:val="Hipersaitas"/>
+                <w:rStyle w:val="Hyperlink"/>
                 <w:noProof/>
               </w:rPr>
               <w:t>Projekto modelis</w:t>
@@ -1873,7 +1873,7 @@
         </w:p>
         <w:p>
           <w:pPr>
-            <w:pStyle w:val="Turinys2"/>
+            <w:pStyle w:val="TOC2"/>
             <w:tabs>
               <w:tab w:val="left" w:pos="960"/>
               <w:tab w:val="right" w:leader="dot" w:pos="8296"/>
@@ -1888,7 +1888,7 @@
           <w:hyperlink w:anchor="_Toc523689816" w:history="1">
             <w:r>
               <w:rPr>
-                <w:rStyle w:val="Hipersaitas"/>
+                <w:rStyle w:val="Hyperlink"/>
                 <w:rFonts w:cstheme="minorHAnsi"/>
                 <w:noProof/>
               </w:rPr>
@@ -1905,7 +1905,7 @@
             </w:r>
             <w:r>
               <w:rPr>
-                <w:rStyle w:val="Hipersaitas"/>
+                <w:rStyle w:val="Hyperlink"/>
                 <w:noProof/>
               </w:rPr>
               <w:t>Sistemos architektūra</w:t>
@@ -1962,7 +1962,7 @@
         </w:p>
         <w:p>
           <w:pPr>
-            <w:pStyle w:val="Turinys2"/>
+            <w:pStyle w:val="TOC2"/>
             <w:tabs>
               <w:tab w:val="left" w:pos="960"/>
               <w:tab w:val="right" w:leader="dot" w:pos="8296"/>
@@ -1977,7 +1977,7 @@
           <w:hyperlink w:anchor="_Toc523689817" w:history="1">
             <w:r>
               <w:rPr>
-                <w:rStyle w:val="Hipersaitas"/>
+                <w:rStyle w:val="Hyperlink"/>
                 <w:rFonts w:cstheme="minorHAnsi"/>
                 <w:noProof/>
               </w:rPr>
@@ -1994,7 +1994,7 @@
             </w:r>
             <w:r>
               <w:rPr>
-                <w:rStyle w:val="Hipersaitas"/>
+                <w:rStyle w:val="Hyperlink"/>
                 <w:noProof/>
               </w:rPr>
               <w:t>Loginė duomenų bazės schema</w:t>
@@ -2051,7 +2051,7 @@
         </w:p>
         <w:p>
           <w:pPr>
-            <w:pStyle w:val="Turinys2"/>
+            <w:pStyle w:val="TOC2"/>
             <w:tabs>
               <w:tab w:val="left" w:pos="960"/>
               <w:tab w:val="right" w:leader="dot" w:pos="8296"/>
@@ -2066,7 +2066,7 @@
           <w:hyperlink w:anchor="_Toc523689818" w:history="1">
             <w:r>
               <w:rPr>
-                <w:rStyle w:val="Hipersaitas"/>
+                <w:rStyle w:val="Hyperlink"/>
                 <w:rFonts w:cstheme="minorHAnsi"/>
                 <w:noProof/>
               </w:rPr>
@@ -2083,7 +2083,7 @@
             </w:r>
             <w:r>
               <w:rPr>
-                <w:rStyle w:val="Hipersaitas"/>
+                <w:rStyle w:val="Hyperlink"/>
                 <w:noProof/>
               </w:rPr>
               <w:t>Sistemos realizacija</w:t>
@@ -2140,7 +2140,7 @@
         </w:p>
         <w:p>
           <w:pPr>
-            <w:pStyle w:val="Turinys1"/>
+            <w:pStyle w:val="TOC1"/>
             <w:tabs>
               <w:tab w:val="right" w:leader="dot" w:pos="8296"/>
             </w:tabs>
@@ -2154,7 +2154,7 @@
           <w:hyperlink w:anchor="_Toc523689819" w:history="1">
             <w:r>
               <w:rPr>
-                <w:rStyle w:val="Hipersaitas"/>
+                <w:rStyle w:val="Hyperlink"/>
                 <w:noProof/>
               </w:rPr>
               <w:t>Išvados</w:t>
@@ -2211,7 +2211,7 @@
         </w:p>
         <w:p>
           <w:pPr>
-            <w:pStyle w:val="Turinys1"/>
+            <w:pStyle w:val="TOC1"/>
             <w:tabs>
               <w:tab w:val="right" w:leader="dot" w:pos="8296"/>
             </w:tabs>
@@ -2225,7 +2225,7 @@
           <w:hyperlink w:anchor="_Toc523689820" w:history="1">
             <w:r>
               <w:rPr>
-                <w:rStyle w:val="Hipersaitas"/>
+                <w:rStyle w:val="Hyperlink"/>
                 <w:noProof/>
               </w:rPr>
               <w:t>Literatūra</w:t>
@@ -2282,7 +2282,7 @@
         </w:p>
         <w:p>
           <w:pPr>
-            <w:pStyle w:val="Turinys1"/>
+            <w:pStyle w:val="TOC1"/>
             <w:tabs>
               <w:tab w:val="right" w:leader="dot" w:pos="8296"/>
             </w:tabs>
@@ -2296,7 +2296,7 @@
           <w:hyperlink w:anchor="_Toc523689821" w:history="1">
             <w:r>
               <w:rPr>
-                <w:rStyle w:val="Hipersaitas"/>
+                <w:rStyle w:val="Hyperlink"/>
                 <w:noProof/>
               </w:rPr>
               <w:t>Priedai</w:t>
@@ -4504,7 +4504,7 @@
     </w:p>
     <w:p>
       <w:pPr>
-        <w:pStyle w:val="Antrat1"/>
+        <w:pStyle w:val="Heading1"/>
         <w:numPr>
           <w:ilvl w:val="0"/>
           <w:numId w:val="0"/>
@@ -4563,7 +4563,7 @@
     </w:p>
     <w:p>
       <w:pPr>
-        <w:pStyle w:val="Antrat2"/>
+        <w:pStyle w:val="Heading2"/>
         <w:numPr>
           <w:ilvl w:val="0"/>
           <w:numId w:val="0"/>
@@ -4660,7 +4660,7 @@
     </w:p>
     <w:p>
       <w:pPr>
-        <w:pStyle w:val="Antrat"/>
+        <w:pStyle w:val="Caption"/>
         <w:jc w:val="center"/>
         <w:rPr>
           <w:rFonts w:cstheme="minorHAnsi"/>
@@ -4706,7 +4706,7 @@
     </w:p>
     <w:p>
       <w:pPr>
-        <w:pStyle w:val="Antrat1"/>
+        <w:pStyle w:val="Heading1"/>
         <w:numPr>
           <w:ilvl w:val="0"/>
           <w:numId w:val="2"/>
@@ -4721,7 +4721,7 @@
     </w:p>
     <w:p>
       <w:pPr>
-        <w:pStyle w:val="Antrat2"/>
+        <w:pStyle w:val="Heading2"/>
       </w:pPr>
       <w:bookmarkStart w:id="10" w:name="_Toc523687922"/>
       <w:bookmarkStart w:id="11" w:name="_Toc523689803"/>
@@ -4990,7 +4990,7 @@
     </w:p>
     <w:p>
       <w:pPr>
-        <w:pStyle w:val="Antrat2"/>
+        <w:pStyle w:val="Heading2"/>
       </w:pPr>
       <w:bookmarkStart w:id="12" w:name="_Toc523687924"/>
       <w:bookmarkStart w:id="13" w:name="_Toc523689804"/>
@@ -5082,7 +5082,7 @@
     </w:p>
     <w:p>
       <w:pPr>
-        <w:pStyle w:val="Antrat"/>
+        <w:pStyle w:val="Caption"/>
         <w:jc w:val="center"/>
         <w:rPr>
           <w:rFonts w:cstheme="minorHAnsi"/>
@@ -5129,7 +5129,7 @@
     <w:p/>
     <w:p>
       <w:pPr>
-        <w:pStyle w:val="Antrat2"/>
+        <w:pStyle w:val="Heading2"/>
       </w:pPr>
       <w:bookmarkStart w:id="14" w:name="_Toc523689805"/>
       <w:r>
@@ -5249,7 +5249,7 @@
     </w:p>
     <w:p>
       <w:pPr>
-        <w:pStyle w:val="Antrat2"/>
+        <w:pStyle w:val="Heading2"/>
       </w:pPr>
       <w:r>
         <w:lastRenderedPageBreak/>
@@ -5280,7 +5280,7 @@
     </w:p>
     <w:tbl>
       <w:tblPr>
-        <w:tblStyle w:val="Lentelstinklelis"/>
+        <w:tblStyle w:val="TableGrid"/>
         <w:tblW w:w="0" w:type="auto"/>
         <w:tblLook w:val="04A0" w:firstRow="1" w:lastRow="0" w:firstColumn="1" w:lastColumn="0" w:noHBand="0" w:noVBand="1"/>
       </w:tblPr>
@@ -6124,7 +6124,7 @@
     </w:p>
     <w:p>
       <w:pPr>
-        <w:pStyle w:val="Antrat1"/>
+        <w:pStyle w:val="Heading1"/>
       </w:pPr>
       <w:bookmarkStart w:id="16" w:name="_Toc523687925"/>
       <w:bookmarkStart w:id="17" w:name="_Toc523689807"/>
@@ -6140,7 +6140,7 @@
     </w:p>
     <w:p>
       <w:pPr>
-        <w:pStyle w:val="Antrat2"/>
+        <w:pStyle w:val="Heading2"/>
       </w:pPr>
       <w:bookmarkStart w:id="18" w:name="_Toc523689808"/>
       <w:r>
@@ -6189,7 +6189,7 @@
     </w:p>
     <w:p>
       <w:pPr>
-        <w:pStyle w:val="Antrat"/>
+        <w:pStyle w:val="Caption"/>
         <w:jc w:val="center"/>
         <w:rPr>
           <w:rFonts w:cstheme="minorHAnsi"/>
@@ -6252,7 +6252,7 @@
     </w:p>
     <w:p>
       <w:pPr>
-        <w:pStyle w:val="Antrat"/>
+        <w:pStyle w:val="Caption"/>
         <w:jc w:val="center"/>
         <w:rPr>
           <w:rFonts w:cstheme="minorHAnsi"/>
@@ -6325,7 +6325,7 @@
     </w:p>
     <w:p>
       <w:pPr>
-        <w:pStyle w:val="Antrat2"/>
+        <w:pStyle w:val="Heading2"/>
       </w:pPr>
       <w:bookmarkStart w:id="19" w:name="_Toc523687929"/>
       <w:bookmarkStart w:id="20" w:name="_Toc523689809"/>
@@ -6399,7 +6399,7 @@
     </w:p>
     <w:p>
       <w:pPr>
-        <w:pStyle w:val="Antrat"/>
+        <w:pStyle w:val="Caption"/>
         <w:jc w:val="center"/>
         <w:rPr>
           <w:rFonts w:cstheme="minorHAnsi"/>
@@ -6448,7 +6448,7 @@
     </w:p>
     <w:p>
       <w:pPr>
-        <w:pStyle w:val="Antrat"/>
+        <w:pStyle w:val="Caption"/>
         <w:jc w:val="center"/>
         <w:rPr>
           <w:rFonts w:cstheme="minorHAnsi"/>
@@ -6551,7 +6551,7 @@
     </w:p>
     <w:p>
       <w:pPr>
-        <w:pStyle w:val="Antrat"/>
+        <w:pStyle w:val="Caption"/>
         <w:jc w:val="center"/>
         <w:rPr>
           <w:rFonts w:cstheme="minorHAnsi"/>
@@ -6566,7 +6566,7 @@
     </w:p>
     <w:p>
       <w:pPr>
-        <w:pStyle w:val="Antrat"/>
+        <w:pStyle w:val="Caption"/>
         <w:jc w:val="both"/>
         <w:rPr>
           <w:rFonts w:cstheme="minorHAnsi"/>
@@ -6583,7 +6583,7 @@
     </w:p>
     <w:p>
       <w:pPr>
-        <w:pStyle w:val="Antrat"/>
+        <w:pStyle w:val="Caption"/>
         <w:jc w:val="center"/>
         <w:rPr>
           <w:rFonts w:cstheme="minorHAnsi"/>
@@ -6632,7 +6632,7 @@
     </w:p>
     <w:p>
       <w:pPr>
-        <w:pStyle w:val="Antrat"/>
+        <w:pStyle w:val="Caption"/>
         <w:jc w:val="center"/>
         <w:rPr>
           <w:rFonts w:cstheme="minorHAnsi"/>
@@ -6655,7 +6655,7 @@
     </w:p>
     <w:p>
       <w:pPr>
-        <w:pStyle w:val="Antrat"/>
+        <w:pStyle w:val="Caption"/>
         <w:jc w:val="center"/>
         <w:rPr>
           <w:rFonts w:cstheme="minorHAnsi"/>
@@ -6705,7 +6705,7 @@
     </w:p>
     <w:p>
       <w:pPr>
-        <w:pStyle w:val="Antrat"/>
+        <w:pStyle w:val="Caption"/>
         <w:jc w:val="center"/>
         <w:rPr>
           <w:rFonts w:cstheme="minorHAnsi"/>
@@ -6732,7 +6732,7 @@
     </w:p>
     <w:p>
       <w:pPr>
-        <w:pStyle w:val="Antrat"/>
+        <w:pStyle w:val="Caption"/>
         <w:jc w:val="both"/>
         <w:rPr>
           <w:rFonts w:cstheme="minorHAnsi"/>
@@ -6749,7 +6749,7 @@
     </w:p>
     <w:p>
       <w:pPr>
-        <w:pStyle w:val="Antrat"/>
+        <w:pStyle w:val="Caption"/>
         <w:jc w:val="center"/>
         <w:rPr>
           <w:rFonts w:cstheme="minorHAnsi"/>
@@ -6798,7 +6798,7 @@
     </w:p>
     <w:p>
       <w:pPr>
-        <w:pStyle w:val="Antrat"/>
+        <w:pStyle w:val="Caption"/>
         <w:jc w:val="center"/>
         <w:rPr>
           <w:rFonts w:cstheme="minorHAnsi"/>
@@ -6818,7 +6818,7 @@
     </w:p>
     <w:p>
       <w:pPr>
-        <w:pStyle w:val="Antrat"/>
+        <w:pStyle w:val="Caption"/>
         <w:jc w:val="center"/>
         <w:rPr>
           <w:noProof/>
@@ -6868,7 +6868,7 @@
     </w:p>
     <w:p>
       <w:pPr>
-        <w:pStyle w:val="Antrat"/>
+        <w:pStyle w:val="Caption"/>
         <w:jc w:val="center"/>
         <w:rPr>
           <w:rFonts w:cstheme="minorHAnsi"/>
@@ -6883,7 +6883,7 @@
     </w:p>
     <w:p>
       <w:pPr>
-        <w:pStyle w:val="Antrat"/>
+        <w:pStyle w:val="Caption"/>
         <w:jc w:val="both"/>
         <w:rPr>
           <w:rFonts w:cstheme="minorHAnsi"/>
@@ -6900,7 +6900,7 @@
     </w:p>
     <w:p>
       <w:pPr>
-        <w:pStyle w:val="Antrat"/>
+        <w:pStyle w:val="Caption"/>
         <w:jc w:val="center"/>
         <w:rPr>
           <w:noProof/>
@@ -6949,7 +6949,7 @@
     </w:p>
     <w:p>
       <w:pPr>
-        <w:pStyle w:val="Antrat"/>
+        <w:pStyle w:val="Caption"/>
         <w:jc w:val="center"/>
         <w:rPr>
           <w:rFonts w:cstheme="minorHAnsi"/>
@@ -6977,7 +6977,7 @@
     </w:p>
     <w:p>
       <w:pPr>
-        <w:pStyle w:val="Antrat"/>
+        <w:pStyle w:val="Caption"/>
         <w:jc w:val="center"/>
         <w:rPr>
           <w:noProof/>
@@ -6986,7 +6986,7 @@
     </w:p>
     <w:p>
       <w:pPr>
-        <w:pStyle w:val="Antrat"/>
+        <w:pStyle w:val="Caption"/>
         <w:jc w:val="center"/>
         <w:rPr>
           <w:rFonts w:cstheme="minorHAnsi"/>
@@ -7042,7 +7042,7 @@
     </w:p>
     <w:p>
       <w:pPr>
-        <w:pStyle w:val="Antrat"/>
+        <w:pStyle w:val="Caption"/>
         <w:jc w:val="both"/>
         <w:rPr>
           <w:rFonts w:cstheme="minorHAnsi"/>
@@ -7075,7 +7075,7 @@
     </w:p>
     <w:p>
       <w:pPr>
-        <w:pStyle w:val="Antrat"/>
+        <w:pStyle w:val="Caption"/>
         <w:jc w:val="center"/>
         <w:rPr>
           <w:rFonts w:cstheme="minorHAnsi"/>
@@ -7135,7 +7135,7 @@
     </w:p>
     <w:p>
       <w:pPr>
-        <w:pStyle w:val="Antrat"/>
+        <w:pStyle w:val="Caption"/>
         <w:jc w:val="center"/>
         <w:rPr>
           <w:rFonts w:cstheme="minorHAnsi"/>
@@ -7207,7 +7207,7 @@
     </w:p>
     <w:p>
       <w:pPr>
-        <w:pStyle w:val="Antrat"/>
+        <w:pStyle w:val="Caption"/>
         <w:jc w:val="center"/>
         <w:rPr>
           <w:rFonts w:cstheme="minorHAnsi"/>
@@ -7256,7 +7256,7 @@
     </w:p>
     <w:p>
       <w:pPr>
-        <w:pStyle w:val="Antrat"/>
+        <w:pStyle w:val="Caption"/>
         <w:jc w:val="center"/>
         <w:rPr>
           <w:rFonts w:cstheme="minorHAnsi"/>
@@ -7313,7 +7313,7 @@
     </w:p>
     <w:p>
       <w:pPr>
-        <w:pStyle w:val="Antrat"/>
+        <w:pStyle w:val="Caption"/>
         <w:jc w:val="center"/>
         <w:rPr>
           <w:rFonts w:cstheme="minorHAnsi"/>
@@ -7363,7 +7363,7 @@
     </w:p>
     <w:p>
       <w:pPr>
-        <w:pStyle w:val="Antrat"/>
+        <w:pStyle w:val="Caption"/>
         <w:jc w:val="center"/>
         <w:rPr>
           <w:rFonts w:cstheme="minorHAnsi"/>
@@ -7378,7 +7378,7 @@
     </w:p>
     <w:p>
       <w:pPr>
-        <w:pStyle w:val="Antrat"/>
+        <w:pStyle w:val="Caption"/>
         <w:jc w:val="both"/>
         <w:rPr>
           <w:rFonts w:cstheme="minorHAnsi"/>
@@ -7395,7 +7395,7 @@
     </w:p>
     <w:p>
       <w:pPr>
-        <w:pStyle w:val="Antrat"/>
+        <w:pStyle w:val="Caption"/>
         <w:jc w:val="center"/>
         <w:rPr>
           <w:rFonts w:cstheme="minorHAnsi"/>
@@ -7444,7 +7444,7 @@
     </w:p>
     <w:p>
       <w:pPr>
-        <w:pStyle w:val="Antrat"/>
+        <w:pStyle w:val="Caption"/>
         <w:jc w:val="center"/>
         <w:rPr>
           <w:rFonts w:cstheme="minorHAnsi"/>
@@ -7464,7 +7464,7 @@
     </w:p>
     <w:p>
       <w:pPr>
-        <w:pStyle w:val="Antrat"/>
+        <w:pStyle w:val="Caption"/>
         <w:jc w:val="center"/>
         <w:rPr>
           <w:rFonts w:cstheme="minorHAnsi"/>
@@ -7520,7 +7520,7 @@
     </w:p>
     <w:p>
       <w:pPr>
-        <w:pStyle w:val="Antrat"/>
+        <w:pStyle w:val="Caption"/>
         <w:jc w:val="both"/>
         <w:rPr>
           <w:rFonts w:cstheme="minorHAnsi"/>
@@ -7537,7 +7537,7 @@
     </w:p>
     <w:p>
       <w:pPr>
-        <w:pStyle w:val="Antrat"/>
+        <w:pStyle w:val="Caption"/>
         <w:jc w:val="center"/>
         <w:rPr>
           <w:rFonts w:cstheme="minorHAnsi"/>
@@ -7586,7 +7586,7 @@
     </w:p>
     <w:p>
       <w:pPr>
-        <w:pStyle w:val="Antrat"/>
+        <w:pStyle w:val="Caption"/>
         <w:jc w:val="center"/>
         <w:rPr>
           <w:rFonts w:cstheme="minorHAnsi"/>
@@ -7614,7 +7614,7 @@
     </w:p>
     <w:p>
       <w:pPr>
-        <w:pStyle w:val="Antrat"/>
+        <w:pStyle w:val="Caption"/>
         <w:jc w:val="center"/>
         <w:rPr>
           <w:rFonts w:cstheme="minorHAnsi"/>
@@ -7670,7 +7670,7 @@
     </w:p>
     <w:p>
       <w:pPr>
-        <w:pStyle w:val="Antrat"/>
+        <w:pStyle w:val="Caption"/>
         <w:jc w:val="both"/>
         <w:rPr>
           <w:rFonts w:cstheme="minorHAnsi"/>
@@ -7687,7 +7687,7 @@
     </w:p>
     <w:p>
       <w:pPr>
-        <w:pStyle w:val="Antrat"/>
+        <w:pStyle w:val="Caption"/>
         <w:jc w:val="center"/>
         <w:rPr>
           <w:rFonts w:cstheme="minorHAnsi"/>
@@ -7747,7 +7747,7 @@
     </w:p>
     <w:p>
       <w:pPr>
-        <w:pStyle w:val="Antrat"/>
+        <w:pStyle w:val="Caption"/>
         <w:jc w:val="center"/>
         <w:rPr>
           <w:rFonts w:cstheme="minorHAnsi"/>
@@ -7803,7 +7803,7 @@
     </w:p>
     <w:p>
       <w:pPr>
-        <w:pStyle w:val="Antrat"/>
+        <w:pStyle w:val="Caption"/>
         <w:jc w:val="both"/>
         <w:rPr>
           <w:rFonts w:cstheme="minorHAnsi"/>
@@ -7820,7 +7820,7 @@
     </w:p>
     <w:p>
       <w:pPr>
-        <w:pStyle w:val="Antrat"/>
+        <w:pStyle w:val="Caption"/>
         <w:jc w:val="center"/>
         <w:rPr>
           <w:rFonts w:cstheme="minorHAnsi"/>
@@ -7880,7 +7880,7 @@
     </w:p>
     <w:p>
       <w:pPr>
-        <w:pStyle w:val="Antrat"/>
+        <w:pStyle w:val="Caption"/>
         <w:jc w:val="center"/>
         <w:rPr>
           <w:rFonts w:cstheme="minorHAnsi"/>
@@ -7930,7 +7930,7 @@
     </w:p>
     <w:p>
       <w:pPr>
-        <w:pStyle w:val="Antrat"/>
+        <w:pStyle w:val="Caption"/>
         <w:jc w:val="center"/>
         <w:rPr>
           <w:rFonts w:cstheme="minorHAnsi"/>
@@ -7950,7 +7950,7 @@
     </w:p>
     <w:p>
       <w:pPr>
-        <w:pStyle w:val="Antrat"/>
+        <w:pStyle w:val="Caption"/>
         <w:jc w:val="center"/>
         <w:rPr>
           <w:rFonts w:cstheme="minorHAnsi"/>
@@ -7999,7 +7999,7 @@
     </w:p>
     <w:p>
       <w:pPr>
-        <w:pStyle w:val="Antrat"/>
+        <w:pStyle w:val="Caption"/>
         <w:jc w:val="center"/>
         <w:rPr>
           <w:rFonts w:cstheme="minorHAnsi"/>
@@ -8014,7 +8014,7 @@
     </w:p>
     <w:p>
       <w:pPr>
-        <w:pStyle w:val="Antrat"/>
+        <w:pStyle w:val="Caption"/>
         <w:jc w:val="both"/>
         <w:rPr>
           <w:rFonts w:cstheme="minorHAnsi"/>
@@ -8074,7 +8074,7 @@
     </w:p>
     <w:p>
       <w:pPr>
-        <w:pStyle w:val="Antrat"/>
+        <w:pStyle w:val="Caption"/>
         <w:jc w:val="center"/>
         <w:rPr>
           <w:rFonts w:cstheme="minorHAnsi"/>
@@ -8606,10 +8606,10 @@
           <w:noProof/>
         </w:rPr>
         <w:drawing>
-          <wp:inline distT="0" distB="0" distL="0" distR="0" wp14:anchorId="6DF306E9" wp14:editId="1F5D11A8">
-            <wp:extent cx="5274310" cy="2795270"/>
-            <wp:effectExtent l="0" t="0" r="2540" b="5080"/>
-            <wp:docPr id="1400703379" name="Paveikslėlis 1400703379"/>
+          <wp:inline distT="0" distB="0" distL="0" distR="0" wp14:anchorId="7782A817" wp14:editId="0222A85F">
+            <wp:extent cx="5274310" cy="2783840"/>
+            <wp:effectExtent l="0" t="0" r="2540" b="0"/>
+            <wp:docPr id="13" name="Picture 13"/>
             <wp:cNvGraphicFramePr>
               <a:graphicFrameLocks xmlns:a="http://schemas.openxmlformats.org/drawingml/2006/main" noChangeAspect="1"/>
             </wp:cNvGraphicFramePr>
@@ -8629,7 +8629,7 @@
                   <pic:spPr>
                     <a:xfrm>
                       <a:off x="0" y="0"/>
-                      <a:ext cx="5274310" cy="2795270"/>
+                      <a:ext cx="5274310" cy="2783840"/>
                     </a:xfrm>
                     <a:prstGeom prst="rect">
                       <a:avLst/>
@@ -8684,7 +8684,15 @@
         <w:jc w:val="both"/>
       </w:pPr>
       <w:r>
-        <w:t>Pirmiausia įvedama ataskaitos pildymo data, įvedamas komentaras, tada suskaičiuojamas nurašytų daiktų kiekis, tada suskaičiuojamas patvirtintų užsakymų kiekis ir grąžinama ataskaita, ji išvedama.</w:t>
+        <w:t xml:space="preserve">Suskaičiuojamas panaudotų užsakymams daiktų kiekis kitam </w:t>
+      </w:r>
+      <w:proofErr w:type="spellStart"/>
+      <w:r>
+        <w:t>entity</w:t>
+      </w:r>
+      <w:proofErr w:type="spellEnd"/>
+      <w:r>
+        <w:t xml:space="preserve"> esančio metodo pagalba.</w:t>
       </w:r>
     </w:p>
     <w:p/>
@@ -8864,12 +8872,11 @@
         <w:rPr>
           <w:noProof/>
         </w:rPr>
-        <w:lastRenderedPageBreak/>
         <w:drawing>
-          <wp:inline distT="0" distB="0" distL="0" distR="0" wp14:anchorId="21911241" wp14:editId="5575F984">
-            <wp:extent cx="4772025" cy="2924919"/>
-            <wp:effectExtent l="0" t="0" r="0" b="8890"/>
-            <wp:docPr id="1400703382" name="Paveikslėlis 1400703382"/>
+          <wp:inline distT="0" distB="0" distL="0" distR="0" wp14:anchorId="39611AEB" wp14:editId="2021EFCF">
+            <wp:extent cx="5274310" cy="1828800"/>
+            <wp:effectExtent l="0" t="0" r="2540" b="0"/>
+            <wp:docPr id="14" name="Picture 14"/>
             <wp:cNvGraphicFramePr>
               <a:graphicFrameLocks xmlns:a="http://schemas.openxmlformats.org/drawingml/2006/main" noChangeAspect="1"/>
             </wp:cNvGraphicFramePr>
@@ -8889,7 +8896,7 @@
                   <pic:spPr>
                     <a:xfrm>
                       <a:off x="0" y="0"/>
-                      <a:ext cx="4779031" cy="2929213"/>
+                      <a:ext cx="5274310" cy="1828800"/>
                     </a:xfrm>
                     <a:prstGeom prst="rect">
                       <a:avLst/>
@@ -8941,7 +8948,10 @@
     </w:p>
     <w:p>
       <w:r>
-        <w:t>Pirmiausia pasirenkama data, pasirenkamas šalinamą kiekį, jei šalinamas kiekis mažiau nei likutis, likutis sumažinamas ir peradresuojama į daiktų sąrašą, jei likutis didesnis arba lygus šalinamam kiekiui, likutis priskiriamas nuliui, peradresuojama į daiktų sąrašą.</w:t>
+        <w:t xml:space="preserve">Pirmiausia pasirenkama data, </w:t>
+      </w:r>
+      <w:r>
+        <w:t>pasirenkamas ir įrašomas naujas daiktų kiekis. Taip užtikriname, kad duomenų bazėje saugomas likusių sveikų ir tinkamų naudojimui daiktų kiekis.</w:t>
       </w:r>
     </w:p>
     <w:p/>
@@ -8951,10 +8961,10 @@
           <w:noProof/>
         </w:rPr>
         <w:drawing>
-          <wp:inline distT="0" distB="0" distL="0" distR="0" wp14:anchorId="29F215BF" wp14:editId="4738FD3A">
-            <wp:extent cx="5048250" cy="4308577"/>
-            <wp:effectExtent l="0" t="0" r="0" b="0"/>
-            <wp:docPr id="1400703383" name="Paveikslėlis 1400703383"/>
+          <wp:inline distT="0" distB="0" distL="0" distR="0" wp14:anchorId="43635FD6" wp14:editId="1EE9954B">
+            <wp:extent cx="5274310" cy="3260090"/>
+            <wp:effectExtent l="0" t="0" r="2540" b="0"/>
+            <wp:docPr id="1400703357" name="Picture 1400703357"/>
             <wp:cNvGraphicFramePr>
               <a:graphicFrameLocks xmlns:a="http://schemas.openxmlformats.org/drawingml/2006/main" noChangeAspect="1"/>
             </wp:cNvGraphicFramePr>
@@ -8974,7 +8984,7 @@
                   <pic:spPr>
                     <a:xfrm>
                       <a:off x="0" y="0"/>
-                      <a:ext cx="5054645" cy="4314035"/>
+                      <a:ext cx="5274310" cy="3260090"/>
                     </a:xfrm>
                     <a:prstGeom prst="rect">
                       <a:avLst/>
@@ -9033,7 +9043,7 @@
       </w:r>
       <w:proofErr w:type="spellEnd"/>
       <w:r>
-        <w:t xml:space="preserve"> duomenys, jei jie teisingi ieškoma duomenų bazėje, jei daiktas rastas, padidinamas likutis, pakeičiama pridėjimo data ir grąžinama į daiktų sąrašą, jei daiktas nerastas, jis pridedamas į duomenų bazę ir grąžinama į bendrą daiktų sąrašą, jei duomenys neteisingi rodoma klaidos žinutė.</w:t>
+        <w:t xml:space="preserve"> duomenys, jei jie teisingi, jis pridedamas į duomenų bazę ir grąžinama į bendrą daiktų sąrašą, jei duomenys neteisingi rodoma klaidos žinutė.</w:t>
       </w:r>
     </w:p>
     <w:p>
@@ -9048,7 +9058,6 @@
         <w:rPr>
           <w:noProof/>
         </w:rPr>
-        <w:lastRenderedPageBreak/>
         <w:drawing>
           <wp:inline distT="0" distB="0" distL="0" distR="0" wp14:anchorId="705786CA" wp14:editId="68DAE2B9">
             <wp:extent cx="5274310" cy="3845560"/>
@@ -9134,7 +9143,15 @@
         <w:rPr>
           <w:rFonts w:asciiTheme="minorHAnsi" w:hAnsiTheme="minorHAnsi" w:cstheme="minorHAnsi"/>
         </w:rPr>
-        <w:t>Pirmiausia pasirenkama užsakyti daiktą, įvedamas daikto pavadinimas ir kiekis, patikrinama ar daiktas yra sandėlyje, jei yra iš daikto kiekio likučio atimamas reikiamas kiekis, daikto objektas užsakyme užpildomas, grąžinama informacija, kad daiktas paruoštas, užsakymas įvykdytas, jei daikto sandėlyje nėra, grąžinama informacija, kad daikto sandėlyje nėra.</w:t>
+        <w:t xml:space="preserve">Pirmiausia pasirenkama užsakyti daiktą, įvedamas daikto pavadinimas ir kiekis, patikrinama ar </w:t>
+      </w:r>
+      <w:bookmarkStart w:id="23" w:name="_GoBack"/>
+      <w:bookmarkEnd w:id="23"/>
+      <w:r>
+        <w:rPr>
+          <w:rFonts w:asciiTheme="minorHAnsi" w:hAnsiTheme="minorHAnsi" w:cstheme="minorHAnsi"/>
+        </w:rPr>
+        <w:t>daiktas yra sandėlyje, jei yra iš daikto kiekio likučio atimamas reikiamas kiekis, daikto objektas užsakyme užpildomas, grąžinama informacija, kad daiktas paruoštas, užsakymas įvykdytas, jei daikto sandėlyje nėra, grąžinama informacija, kad daikto sandėlyje nėra.</w:t>
       </w:r>
     </w:p>
     <w:p>
@@ -9149,6 +9166,7 @@
         <w:rPr>
           <w:noProof/>
         </w:rPr>
+        <w:lastRenderedPageBreak/>
         <w:drawing>
           <wp:inline distT="0" distB="0" distL="0" distR="0" wp14:anchorId="3038D06A" wp14:editId="0EA039FE">
             <wp:extent cx="5274310" cy="3399790"/>
@@ -9239,7 +9257,6 @@
         <w:rPr>
           <w:noProof/>
         </w:rPr>
-        <w:lastRenderedPageBreak/>
         <w:drawing>
           <wp:inline distT="0" distB="0" distL="0" distR="0" wp14:anchorId="33DD83B1" wp14:editId="5411DC8A">
             <wp:extent cx="5274310" cy="3018155"/>
@@ -9341,6 +9358,7 @@
         <w:rPr>
           <w:noProof/>
         </w:rPr>
+        <w:lastRenderedPageBreak/>
         <w:drawing>
           <wp:inline distT="0" distB="0" distL="0" distR="0" wp14:anchorId="4C467FA9" wp14:editId="479C54F4">
             <wp:extent cx="5274310" cy="2569845"/>
@@ -9443,9 +9461,9 @@
     </w:p>
     <w:p>
       <w:pPr>
-        <w:pStyle w:val="Antrat2"/>
-      </w:pPr>
-      <w:bookmarkStart w:id="23" w:name="_Toc523689810"/>
+        <w:pStyle w:val="Heading2"/>
+      </w:pPr>
+      <w:bookmarkStart w:id="24" w:name="_Toc523689810"/>
       <w:r>
         <w:lastRenderedPageBreak/>
         <w:t xml:space="preserve">Dalykinės srities esybių </w:t>
@@ -9457,7 +9475,7 @@
         <w:t xml:space="preserve"> modelis</w:t>
       </w:r>
       <w:bookmarkEnd w:id="21"/>
-      <w:bookmarkEnd w:id="23"/>
+      <w:bookmarkEnd w:id="24"/>
     </w:p>
     <w:p>
       <w:pPr>
@@ -9593,7 +9611,7 @@
     </w:p>
     <w:p>
       <w:pPr>
-        <w:pStyle w:val="Antrat"/>
+        <w:pStyle w:val="Caption"/>
         <w:jc w:val="center"/>
         <w:rPr>
           <w:rFonts w:cstheme="minorHAnsi"/>
@@ -9709,24 +9727,24 @@
     </w:p>
     <w:p>
       <w:pPr>
-        <w:pStyle w:val="Antrat1"/>
-      </w:pPr>
-      <w:bookmarkStart w:id="24" w:name="_Toc523689811"/>
+        <w:pStyle w:val="Heading1"/>
+      </w:pPr>
+      <w:bookmarkStart w:id="25" w:name="_Toc523689811"/>
       <w:r>
         <w:lastRenderedPageBreak/>
         <w:t>Reikalavimų analizės modelis</w:t>
       </w:r>
-      <w:bookmarkEnd w:id="24"/>
-    </w:p>
-    <w:p>
-      <w:pPr>
-        <w:pStyle w:val="Antrat2"/>
-      </w:pPr>
-      <w:bookmarkStart w:id="25" w:name="_Toc523689812"/>
+      <w:bookmarkEnd w:id="25"/>
+    </w:p>
+    <w:p>
+      <w:pPr>
+        <w:pStyle w:val="Heading2"/>
+      </w:pPr>
+      <w:bookmarkStart w:id="26" w:name="_Toc523689812"/>
       <w:r>
         <w:t>Panaudojimo atvejų analizės diagramos</w:t>
       </w:r>
-      <w:bookmarkEnd w:id="25"/>
+      <w:bookmarkEnd w:id="26"/>
     </w:p>
     <w:p>
       <w:pPr>
@@ -9775,7 +9793,7 @@
     </w:p>
     <w:p>
       <w:pPr>
-        <w:pStyle w:val="Antrat"/>
+        <w:pStyle w:val="Caption"/>
         <w:jc w:val="center"/>
       </w:pPr>
       <w:r>
@@ -9876,7 +9894,7 @@
         </w:rPr>
         <w:t xml:space="preserve"> pav</w:t>
       </w:r>
-      <w:bookmarkStart w:id="26" w:name="_Hlk529292133"/>
+      <w:bookmarkStart w:id="27" w:name="_Hlk529292133"/>
       <w:r>
         <w:rPr>
           <w:b/>
@@ -9896,7 +9914,7 @@
         <w:t>“ panaudojimo atvejų analizės diagrama</w:t>
       </w:r>
     </w:p>
-    <w:bookmarkEnd w:id="26"/>
+    <w:bookmarkEnd w:id="27"/>
     <w:p>
       <w:pPr>
         <w:ind w:firstLine="426"/>
@@ -9961,7 +9979,7 @@
     </w:p>
     <w:p>
       <w:pPr>
-        <w:pStyle w:val="Antrat"/>
+        <w:pStyle w:val="Caption"/>
         <w:rPr>
           <w:rFonts w:cstheme="minorHAnsi"/>
         </w:rPr>
@@ -10047,7 +10065,7 @@
     </w:p>
     <w:p>
       <w:pPr>
-        <w:pStyle w:val="Antrat"/>
+        <w:pStyle w:val="Caption"/>
         <w:jc w:val="center"/>
         <w:rPr>
           <w:rFonts w:cstheme="minorHAnsi"/>
@@ -10068,7 +10086,7 @@
     </w:p>
     <w:p>
       <w:pPr>
-        <w:pStyle w:val="Antrat"/>
+        <w:pStyle w:val="Caption"/>
         <w:rPr>
           <w:rFonts w:cstheme="minorHAnsi"/>
           <w:b w:val="0"/>
@@ -10126,7 +10144,7 @@
     </w:p>
     <w:p>
       <w:pPr>
-        <w:pStyle w:val="Antrat"/>
+        <w:pStyle w:val="Caption"/>
         <w:jc w:val="center"/>
         <w:rPr>
           <w:rFonts w:cstheme="minorHAnsi"/>
@@ -10207,7 +10225,7 @@
     </w:p>
     <w:p>
       <w:pPr>
-        <w:pStyle w:val="Antrat"/>
+        <w:pStyle w:val="Caption"/>
         <w:jc w:val="center"/>
         <w:rPr>
           <w:rFonts w:cstheme="minorHAnsi"/>
@@ -10290,7 +10308,7 @@
     </w:p>
     <w:p>
       <w:pPr>
-        <w:pStyle w:val="Antrat"/>
+        <w:pStyle w:val="Caption"/>
         <w:jc w:val="center"/>
         <w:rPr>
           <w:rFonts w:cstheme="minorHAnsi"/>
@@ -10358,7 +10376,7 @@
     </w:p>
     <w:p>
       <w:pPr>
-        <w:pStyle w:val="Antrat"/>
+        <w:pStyle w:val="Caption"/>
         <w:jc w:val="center"/>
         <w:rPr>
           <w:rFonts w:cstheme="minorHAnsi"/>
@@ -10431,7 +10449,7 @@
     </w:p>
     <w:p>
       <w:pPr>
-        <w:pStyle w:val="Antrat"/>
+        <w:pStyle w:val="Caption"/>
         <w:jc w:val="center"/>
         <w:rPr>
           <w:rFonts w:cstheme="minorHAnsi"/>
@@ -10499,7 +10517,7 @@
     </w:p>
     <w:p>
       <w:pPr>
-        <w:pStyle w:val="Antrat"/>
+        <w:pStyle w:val="Caption"/>
         <w:jc w:val="center"/>
         <w:rPr>
           <w:rFonts w:cstheme="minorHAnsi"/>
@@ -10567,7 +10585,7 @@
     </w:p>
     <w:p>
       <w:pPr>
-        <w:pStyle w:val="Antrat"/>
+        <w:pStyle w:val="Caption"/>
         <w:jc w:val="center"/>
         <w:rPr>
           <w:rFonts w:cstheme="minorHAnsi"/>
@@ -10635,7 +10653,7 @@
     </w:p>
     <w:p>
       <w:pPr>
-        <w:pStyle w:val="Antrat"/>
+        <w:pStyle w:val="Caption"/>
         <w:jc w:val="center"/>
         <w:rPr>
           <w:rFonts w:cstheme="minorHAnsi"/>
@@ -10704,7 +10722,7 @@
     </w:p>
     <w:p>
       <w:pPr>
-        <w:pStyle w:val="Antrat"/>
+        <w:pStyle w:val="Caption"/>
         <w:jc w:val="center"/>
         <w:rPr>
           <w:rFonts w:cstheme="minorHAnsi"/>
@@ -10773,7 +10791,7 @@
     </w:p>
     <w:p>
       <w:pPr>
-        <w:pStyle w:val="Antrat"/>
+        <w:pStyle w:val="Caption"/>
         <w:jc w:val="center"/>
         <w:rPr>
           <w:rFonts w:cstheme="minorHAnsi"/>
@@ -10799,7 +10817,7 @@
     </w:p>
     <w:p>
       <w:pPr>
-        <w:pStyle w:val="Antrat"/>
+        <w:pStyle w:val="Caption"/>
         <w:jc w:val="center"/>
         <w:rPr>
           <w:rFonts w:cstheme="minorHAnsi"/>
@@ -10865,7 +10883,7 @@
     </w:p>
     <w:p>
       <w:pPr>
-        <w:pStyle w:val="Antrat"/>
+        <w:pStyle w:val="Caption"/>
         <w:jc w:val="center"/>
         <w:rPr>
           <w:rFonts w:cstheme="minorHAnsi"/>
@@ -10973,7 +10991,7 @@
     </w:p>
     <w:p>
       <w:pPr>
-        <w:pStyle w:val="Antrat"/>
+        <w:pStyle w:val="Caption"/>
         <w:jc w:val="center"/>
         <w:rPr>
           <w:rFonts w:cstheme="minorHAnsi"/>
@@ -11041,7 +11059,7 @@
     </w:p>
     <w:p>
       <w:pPr>
-        <w:pStyle w:val="Antrat"/>
+        <w:pStyle w:val="Caption"/>
         <w:jc w:val="center"/>
         <w:rPr>
           <w:rFonts w:cstheme="minorHAnsi"/>
@@ -11067,7 +11085,7 @@
     </w:p>
     <w:p>
       <w:pPr>
-        <w:pStyle w:val="Antrat"/>
+        <w:pStyle w:val="Caption"/>
         <w:jc w:val="center"/>
         <w:rPr>
           <w:rFonts w:cstheme="minorHAnsi"/>
@@ -11113,7 +11131,7 @@
           </wp:inline>
         </w:drawing>
       </w:r>
-      <w:bookmarkStart w:id="27" w:name="_Hlk529298315"/>
+      <w:bookmarkStart w:id="28" w:name="_Hlk529298315"/>
       <w:r>
         <w:rPr>
           <w:rFonts w:cstheme="minorHAnsi"/>
@@ -11126,7 +11144,7 @@
         </w:rPr>
         <w:t xml:space="preserve"> panaudojimo atvejų analizės diagrama</w:t>
       </w:r>
-      <w:bookmarkEnd w:id="27"/>
+      <w:bookmarkEnd w:id="28"/>
     </w:p>
     <w:p>
       <w:r>
@@ -11180,7 +11198,7 @@
     </w:p>
     <w:p>
       <w:pPr>
-        <w:pStyle w:val="Antrat"/>
+        <w:pStyle w:val="Caption"/>
         <w:jc w:val="center"/>
       </w:pPr>
       <w:r>
@@ -11286,7 +11304,7 @@
     </w:p>
     <w:p>
       <w:pPr>
-        <w:pStyle w:val="Antrat"/>
+        <w:pStyle w:val="Caption"/>
         <w:jc w:val="center"/>
         <w:rPr>
           <w:rFonts w:cstheme="minorHAnsi"/>
@@ -11315,7 +11333,7 @@
     </w:p>
     <w:p>
       <w:pPr>
-        <w:pStyle w:val="Antrat"/>
+        <w:pStyle w:val="Caption"/>
         <w:jc w:val="center"/>
         <w:rPr>
           <w:rFonts w:cstheme="minorHAnsi"/>
@@ -11384,7 +11402,7 @@
     </w:p>
     <w:p>
       <w:pPr>
-        <w:pStyle w:val="Antrat"/>
+        <w:pStyle w:val="Caption"/>
         <w:jc w:val="center"/>
         <w:rPr>
           <w:rFonts w:cstheme="minorHAnsi"/>
@@ -11498,7 +11516,7 @@
     </w:p>
     <w:p>
       <w:pPr>
-        <w:pStyle w:val="Antrat"/>
+        <w:pStyle w:val="Caption"/>
         <w:jc w:val="center"/>
         <w:rPr>
           <w:rFonts w:cstheme="minorHAnsi"/>
@@ -11527,7 +11545,7 @@
     </w:p>
     <w:p>
       <w:pPr>
-        <w:pStyle w:val="Antrat"/>
+        <w:pStyle w:val="Caption"/>
         <w:jc w:val="center"/>
         <w:rPr>
           <w:rFonts w:cstheme="minorHAnsi"/>
@@ -11596,7 +11614,7 @@
     </w:p>
     <w:p>
       <w:pPr>
-        <w:pStyle w:val="Antrat"/>
+        <w:pStyle w:val="Caption"/>
         <w:jc w:val="center"/>
         <w:rPr>
           <w:rFonts w:cstheme="minorHAnsi"/>
@@ -11665,7 +11683,7 @@
     </w:p>
     <w:p>
       <w:pPr>
-        <w:pStyle w:val="Antrat"/>
+        <w:pStyle w:val="Caption"/>
         <w:jc w:val="center"/>
         <w:rPr>
           <w:rFonts w:cstheme="minorHAnsi"/>
@@ -11734,7 +11752,7 @@
     </w:p>
     <w:p>
       <w:pPr>
-        <w:pStyle w:val="Antrat"/>
+        <w:pStyle w:val="Caption"/>
         <w:jc w:val="center"/>
         <w:rPr>
           <w:rFonts w:cstheme="minorHAnsi"/>
@@ -11804,7 +11822,7 @@
     </w:p>
     <w:p>
       <w:pPr>
-        <w:pStyle w:val="Antrat"/>
+        <w:pStyle w:val="Caption"/>
         <w:jc w:val="center"/>
         <w:rPr>
           <w:rFonts w:cstheme="minorHAnsi"/>
@@ -11919,7 +11937,7 @@
     </w:p>
     <w:p>
       <w:pPr>
-        <w:pStyle w:val="Antrat"/>
+        <w:pStyle w:val="Caption"/>
         <w:jc w:val="center"/>
         <w:rPr>
           <w:rFonts w:cstheme="minorHAnsi"/>
@@ -11954,7 +11972,7 @@
     </w:p>
     <w:p>
       <w:pPr>
-        <w:pStyle w:val="Antrat"/>
+        <w:pStyle w:val="Caption"/>
         <w:jc w:val="center"/>
         <w:rPr>
           <w:rFonts w:cstheme="minorHAnsi"/>
@@ -12029,7 +12047,7 @@
     </w:p>
     <w:p>
       <w:pPr>
-        <w:pStyle w:val="Antrat"/>
+        <w:pStyle w:val="Caption"/>
         <w:jc w:val="center"/>
       </w:pPr>
       <w:r>
@@ -12075,7 +12093,7 @@
     </w:p>
     <w:p>
       <w:pPr>
-        <w:pStyle w:val="Antrat"/>
+        <w:pStyle w:val="Caption"/>
         <w:jc w:val="center"/>
         <w:rPr>
           <w:rFonts w:cstheme="minorHAnsi"/>
@@ -12105,7 +12123,7 @@
     </w:p>
     <w:p>
       <w:pPr>
-        <w:pStyle w:val="Antrat"/>
+        <w:pStyle w:val="Caption"/>
         <w:rPr>
           <w:rFonts w:cstheme="minorHAnsi"/>
           <w:b w:val="0"/>
@@ -12171,7 +12189,7 @@
     </w:p>
     <w:p>
       <w:pPr>
-        <w:pStyle w:val="Antrat"/>
+        <w:pStyle w:val="Caption"/>
         <w:jc w:val="center"/>
         <w:rPr>
           <w:rFonts w:cstheme="minorHAnsi"/>
@@ -12201,7 +12219,7 @@
     </w:p>
     <w:p>
       <w:pPr>
-        <w:pStyle w:val="Antrat"/>
+        <w:pStyle w:val="Caption"/>
       </w:pPr>
     </w:p>
     <w:p>
@@ -12211,7 +12229,7 @@
     </w:p>
     <w:p>
       <w:pPr>
-        <w:pStyle w:val="Antrat"/>
+        <w:pStyle w:val="Caption"/>
         <w:jc w:val="center"/>
         <w:rPr>
           <w:rFonts w:cstheme="minorHAnsi"/>
@@ -12286,7 +12304,7 @@
     </w:p>
     <w:p>
       <w:pPr>
-        <w:pStyle w:val="Antrat"/>
+        <w:pStyle w:val="Caption"/>
         <w:jc w:val="center"/>
         <w:rPr>
           <w:rFonts w:cstheme="minorHAnsi"/>
@@ -12361,7 +12379,7 @@
     </w:p>
     <w:p>
       <w:pPr>
-        <w:pStyle w:val="Antrat"/>
+        <w:pStyle w:val="Caption"/>
         <w:jc w:val="center"/>
         <w:rPr>
           <w:rFonts w:cstheme="minorHAnsi"/>
@@ -12446,9 +12464,9 @@
     </w:p>
     <w:p>
       <w:pPr>
-        <w:pStyle w:val="Antrat2"/>
-      </w:pPr>
-      <w:bookmarkStart w:id="28" w:name="_Toc523689813"/>
+        <w:pStyle w:val="Heading2"/>
+      </w:pPr>
+      <w:bookmarkStart w:id="29" w:name="_Toc523689813"/>
       <w:r>
         <w:t>Naudotojo</w:t>
       </w:r>
@@ -12456,7 +12474,7 @@
         <w:t xml:space="preserve"> sąsajos modelis</w:t>
       </w:r>
       <w:bookmarkEnd w:id="22"/>
-      <w:bookmarkEnd w:id="28"/>
+      <w:bookmarkEnd w:id="29"/>
       <w:r>
         <w:t xml:space="preserve"> </w:t>
       </w:r>
@@ -12519,7 +12537,7 @@
     </w:p>
     <w:p>
       <w:pPr>
-        <w:pStyle w:val="Antrat"/>
+        <w:pStyle w:val="Caption"/>
         <w:jc w:val="center"/>
         <w:rPr>
           <w:rFonts w:cstheme="minorHAnsi"/>
@@ -12548,16 +12566,16 @@
     </w:p>
     <w:p>
       <w:pPr>
-        <w:pStyle w:val="Antrat2"/>
-      </w:pPr>
-      <w:bookmarkStart w:id="29" w:name="_Toc523687931"/>
-      <w:bookmarkStart w:id="30" w:name="_Toc523689814"/>
-      <w:bookmarkStart w:id="31" w:name="_Toc523687930"/>
+        <w:pStyle w:val="Heading2"/>
+      </w:pPr>
+      <w:bookmarkStart w:id="30" w:name="_Toc523687931"/>
+      <w:bookmarkStart w:id="31" w:name="_Toc523689814"/>
+      <w:bookmarkStart w:id="32" w:name="_Toc523687930"/>
       <w:r>
         <w:t>Duomenų srautų diagrama</w:t>
       </w:r>
-      <w:bookmarkEnd w:id="29"/>
       <w:bookmarkEnd w:id="30"/>
+      <w:bookmarkEnd w:id="31"/>
     </w:p>
     <w:p>
       <w:pPr>
@@ -12624,7 +12642,7 @@
     </w:p>
     <w:p>
       <w:pPr>
-        <w:pStyle w:val="Antrat"/>
+        <w:pStyle w:val="Caption"/>
         <w:jc w:val="center"/>
       </w:pPr>
       <w:r>
@@ -12705,7 +12723,7 @@
     </w:p>
     <w:p>
       <w:pPr>
-        <w:pStyle w:val="Antrat"/>
+        <w:pStyle w:val="Caption"/>
         <w:jc w:val="center"/>
       </w:pPr>
       <w:r>
@@ -12744,7 +12762,7 @@
     </w:p>
     <w:p>
       <w:pPr>
-        <w:pStyle w:val="Antrat"/>
+        <w:pStyle w:val="Caption"/>
         <w:jc w:val="center"/>
       </w:pPr>
       <w:r>
@@ -12823,7 +12841,7 @@
     </w:p>
     <w:p>
       <w:pPr>
-        <w:pStyle w:val="Antrat"/>
+        <w:pStyle w:val="Caption"/>
         <w:jc w:val="center"/>
       </w:pPr>
       <w:r>
@@ -12934,7 +12952,7 @@
     </w:p>
     <w:p>
       <w:pPr>
-        <w:pStyle w:val="Antrat"/>
+        <w:pStyle w:val="Caption"/>
         <w:jc w:val="center"/>
       </w:pPr>
       <w:r>
@@ -12977,25 +12995,25 @@
     </w:p>
     <w:p>
       <w:pPr>
-        <w:pStyle w:val="Antrat1"/>
-      </w:pPr>
-      <w:bookmarkStart w:id="32" w:name="_Toc523689815"/>
+        <w:pStyle w:val="Heading1"/>
+      </w:pPr>
+      <w:bookmarkStart w:id="33" w:name="_Toc523689815"/>
       <w:r>
         <w:t>Projekto modelis</w:t>
       </w:r>
-      <w:bookmarkEnd w:id="32"/>
-    </w:p>
-    <w:p>
-      <w:pPr>
-        <w:pStyle w:val="Antrat2"/>
-      </w:pPr>
-      <w:bookmarkStart w:id="33" w:name="_Toc523687932"/>
-      <w:bookmarkStart w:id="34" w:name="_Toc523689816"/>
+      <w:bookmarkEnd w:id="33"/>
+    </w:p>
+    <w:p>
+      <w:pPr>
+        <w:pStyle w:val="Heading2"/>
+      </w:pPr>
+      <w:bookmarkStart w:id="34" w:name="_Toc523687932"/>
+      <w:bookmarkStart w:id="35" w:name="_Toc523689816"/>
       <w:r>
         <w:t>Sistemos architektūra</w:t>
       </w:r>
-      <w:bookmarkEnd w:id="33"/>
       <w:bookmarkEnd w:id="34"/>
+      <w:bookmarkEnd w:id="35"/>
     </w:p>
     <w:p>
       <w:pPr>
@@ -13078,7 +13096,7 @@
     </w:p>
     <w:p>
       <w:pPr>
-        <w:pStyle w:val="Antrat"/>
+        <w:pStyle w:val="Caption"/>
         <w:jc w:val="center"/>
         <w:rPr>
           <w:rFonts w:cstheme="minorHAnsi"/>
@@ -13099,9 +13117,9 @@
     </w:p>
     <w:p>
       <w:pPr>
-        <w:pStyle w:val="Antrat2"/>
-      </w:pPr>
-      <w:bookmarkStart w:id="35" w:name="_Toc523689817"/>
+        <w:pStyle w:val="Heading2"/>
+      </w:pPr>
+      <w:bookmarkStart w:id="36" w:name="_Toc523689817"/>
       <w:r>
         <w:t>L</w:t>
       </w:r>
@@ -13114,8 +13132,8 @@
       <w:r>
         <w:t>uomenų bazės schema</w:t>
       </w:r>
-      <w:bookmarkEnd w:id="31"/>
-      <w:bookmarkEnd w:id="35"/>
+      <w:bookmarkEnd w:id="32"/>
+      <w:bookmarkEnd w:id="36"/>
     </w:p>
     <w:p>
       <w:pPr>
@@ -13179,7 +13197,7 @@
     </w:p>
     <w:p>
       <w:pPr>
-        <w:pStyle w:val="Antrat"/>
+        <w:pStyle w:val="Caption"/>
         <w:jc w:val="center"/>
         <w:rPr>
           <w:rFonts w:cstheme="minorHAnsi"/>
@@ -13200,18 +13218,18 @@
     </w:p>
     <w:p>
       <w:pPr>
-        <w:pStyle w:val="Antrat2"/>
-      </w:pPr>
-      <w:bookmarkStart w:id="36" w:name="_Toc523687933"/>
-      <w:bookmarkStart w:id="37" w:name="_Toc523689818"/>
+        <w:pStyle w:val="Heading2"/>
+      </w:pPr>
+      <w:bookmarkStart w:id="37" w:name="_Toc523687933"/>
+      <w:bookmarkStart w:id="38" w:name="_Toc523689818"/>
       <w:r>
         <w:t>Sistemos realizacij</w:t>
       </w:r>
       <w:r>
         <w:t>a</w:t>
       </w:r>
-      <w:bookmarkEnd w:id="36"/>
       <w:bookmarkEnd w:id="37"/>
+      <w:bookmarkEnd w:id="38"/>
     </w:p>
     <w:p>
       <w:pPr>
@@ -13307,12 +13325,10 @@
           </wp:inline>
         </w:drawing>
       </w:r>
-      <w:bookmarkStart w:id="38" w:name="_GoBack"/>
-      <w:bookmarkEnd w:id="38"/>
-    </w:p>
-    <w:p>
-      <w:pPr>
-        <w:pStyle w:val="Antrat"/>
+    </w:p>
+    <w:p>
+      <w:pPr>
+        <w:pStyle w:val="Caption"/>
         <w:jc w:val="center"/>
       </w:pPr>
       <w:r>
@@ -13328,7 +13344,7 @@
     <w:bookmarkStart w:id="40" w:name="_Toc523689819"/>
     <w:p>
       <w:pPr>
-        <w:pStyle w:val="Antrat1"/>
+        <w:pStyle w:val="Heading1"/>
         <w:numPr>
           <w:ilvl w:val="0"/>
           <w:numId w:val="0"/>
@@ -13356,10 +13372,10 @@
             <v:path o:extrusionok="f" gradientshapeok="t" o:connecttype="rect"/>
             <o:lock v:ext="edit" aspectratio="t"/>
           </v:shapetype>
-          <v:shape id="_x0000_i1029" type="#_x0000_t75" style="width:174pt;height:40.5pt" o:ole="">
+          <v:shape id="_x0000_i1025" type="#_x0000_t75" style="width:174pt;height:40.8pt" o:ole="">
             <v:imagedata r:id="rId94" o:title=""/>
           </v:shape>
-          <o:OLEObject Type="Embed" ProgID="Package" ShapeID="_x0000_i1029" DrawAspect="Content" ObjectID="_1606084809" r:id="rId95"/>
+          <o:OLEObject Type="Embed" ProgID="Package" ShapeID="_x0000_i1025" DrawAspect="Content" ObjectID="_1606663692" r:id="rId95"/>
         </w:object>
       </w:r>
       <w:r>
@@ -13589,7 +13605,7 @@
     </w:p>
     <w:p>
       <w:pPr>
-        <w:pStyle w:val="Antrat1"/>
+        <w:pStyle w:val="Heading1"/>
         <w:numPr>
           <w:ilvl w:val="0"/>
           <w:numId w:val="0"/>
@@ -13615,7 +13631,7 @@
       <w:hyperlink r:id="rId96" w:history="1">
         <w:r>
           <w:rPr>
-            <w:rStyle w:val="Hipersaitas"/>
+            <w:rStyle w:val="Hyperlink"/>
             <w:rFonts w:asciiTheme="minorHAnsi" w:hAnsiTheme="minorHAnsi" w:cstheme="minorHAnsi"/>
           </w:rPr>
           <w:t>https://docs.nomagic.com/display/MD185/MagicDraw+Documentation</w:t>
@@ -13644,7 +13660,7 @@
     </w:p>
     <w:p>
       <w:pPr>
-        <w:pStyle w:val="Antrat1"/>
+        <w:pStyle w:val="Heading1"/>
         <w:numPr>
           <w:ilvl w:val="0"/>
           <w:numId w:val="0"/>
@@ -13713,7 +13729,7 @@
 <w:ftr xmlns:wpc="http://schemas.microsoft.com/office/word/2010/wordprocessingCanvas" xmlns:cx="http://schemas.microsoft.com/office/drawing/2014/chartex" xmlns:cx1="http://schemas.microsoft.com/office/drawing/2015/9/8/chartex" xmlns:cx2="http://schemas.microsoft.com/office/drawing/2015/10/21/chartex" xmlns:cx3="http://schemas.microsoft.com/office/drawing/2016/5/9/chartex" xmlns:cx4="http://schemas.microsoft.com/office/drawing/2016/5/10/chartex" xmlns:cx5="http://schemas.microsoft.com/office/drawing/2016/5/11/chartex" xmlns:cx6="http://schemas.microsoft.com/office/drawing/2016/5/12/chartex" xmlns:cx7="http://schemas.microsoft.com/office/drawing/2016/5/13/chartex" xmlns:cx8="http://schemas.microsoft.com/office/drawing/2016/5/14/chartex" xmlns:mc="http://schemas.openxmlformats.org/markup-compatibility/2006" xmlns:aink="http://schemas.microsoft.com/office/drawing/2016/ink" xmlns:am3d="http://schemas.microsoft.com/office/drawing/2017/model3d" xmlns:o="urn:schemas-microsoft-com:office:office" xmlns:r="http://schemas.openxmlformats.org/officeDocument/2006/relationships" xmlns:m="http://schemas.openxmlformats.org/officeDocument/2006/math" xmlns:v="urn:schemas-microsoft-com:vml" xmlns:wp14="http://schemas.microsoft.com/office/word/2010/wordprocessingDrawing" xmlns:wp="http://schemas.openxmlformats.org/drawingml/2006/wordprocessingDrawing" xmlns:w10="urn:schemas-microsoft-com:office:word" xmlns:w="http://schemas.openxmlformats.org/wordprocessingml/2006/main" xmlns:w14="http://schemas.microsoft.com/office/word/2010/wordml" xmlns:w15="http://schemas.microsoft.com/office/word/2012/wordml" xmlns:w16cid="http://schemas.microsoft.com/office/word/2016/wordml/cid" xmlns:w16se="http://schemas.microsoft.com/office/word/2015/wordml/symex" xmlns:wpg="http://schemas.microsoft.com/office/word/2010/wordprocessingGroup" xmlns:wpi="http://schemas.microsoft.com/office/word/2010/wordprocessingInk" xmlns:wne="http://schemas.microsoft.com/office/word/2006/wordml" xmlns:wps="http://schemas.microsoft.com/office/word/2010/wordprocessingShape" mc:Ignorable="w14 w15 w16se w16cid wp14">
   <w:p>
     <w:pPr>
-      <w:pStyle w:val="Porat"/>
+      <w:pStyle w:val="Footer"/>
       <w:jc w:val="right"/>
     </w:pPr>
     <w:r>
@@ -13740,7 +13756,7 @@
   </w:p>
   <w:p>
     <w:pPr>
-      <w:pStyle w:val="Porat"/>
+      <w:pStyle w:val="Footer"/>
     </w:pPr>
   </w:p>
 </w:ftr>
@@ -13774,7 +13790,7 @@
     <w:lvl w:ilvl="0">
       <w:start w:val="1"/>
       <w:numFmt w:val="decimal"/>
-      <w:pStyle w:val="Antrat1"/>
+      <w:pStyle w:val="Heading1"/>
       <w:lvlText w:val="%1."/>
       <w:lvlJc w:val="left"/>
       <w:pPr>
@@ -13835,7 +13851,7 @@
     <w:lvl w:ilvl="1">
       <w:start w:val="1"/>
       <w:numFmt w:val="decimal"/>
-      <w:pStyle w:val="Antrat2"/>
+      <w:pStyle w:val="Heading2"/>
       <w:lvlText w:val="%1.%2."/>
       <w:lvlJc w:val="left"/>
       <w:pPr>
@@ -13854,7 +13870,7 @@
     <w:lvl w:ilvl="2">
       <w:start w:val="1"/>
       <w:numFmt w:val="decimal"/>
-      <w:pStyle w:val="Antrat3"/>
+      <w:pStyle w:val="Heading3"/>
       <w:lvlText w:val="%1.%2.%3."/>
       <w:lvlJc w:val="left"/>
       <w:pPr>
@@ -14903,6 +14919,7 @@
     <w:lsdException w:name="HTML Preformatted" w:semiHidden="1" w:unhideWhenUsed="1"/>
     <w:lsdException w:name="HTML Sample" w:semiHidden="1" w:unhideWhenUsed="1"/>
     <w:lsdException w:name="HTML Variable" w:semiHidden="1" w:unhideWhenUsed="1"/>
+    <w:lsdException w:name="Normal Table" w:semiHidden="1" w:unhideWhenUsed="1"/>
     <w:lsdException w:name="No List" w:semiHidden="1" w:uiPriority="99" w:unhideWhenUsed="1"/>
     <w:lsdException w:name="Outline List 1" w:semiHidden="1" w:unhideWhenUsed="1"/>
     <w:lsdException w:name="Outline List 2" w:semiHidden="1" w:unhideWhenUsed="1"/>
@@ -14945,8 +14962,10 @@
     <w:lsdException w:name="Table Elegant" w:semiHidden="1" w:unhideWhenUsed="1"/>
     <w:lsdException w:name="Table Professional" w:semiHidden="1" w:unhideWhenUsed="1"/>
     <w:lsdException w:name="Table Subtle 1" w:semiHidden="1" w:unhideWhenUsed="1"/>
+    <w:lsdException w:name="Table Subtle 2" w:semiHidden="1" w:unhideWhenUsed="1"/>
     <w:lsdException w:name="Table Web 1" w:semiHidden="1" w:unhideWhenUsed="1"/>
     <w:lsdException w:name="Table Web 2" w:semiHidden="1" w:unhideWhenUsed="1"/>
+    <w:lsdException w:name="Table Web 3" w:semiHidden="1" w:unhideWhenUsed="1"/>
     <w:lsdException w:name="Balloon Text" w:semiHidden="1" w:unhideWhenUsed="1"/>
     <w:lsdException w:name="Table Theme" w:semiHidden="1" w:unhideWhenUsed="1"/>
     <w:lsdException w:name="Placeholder Text" w:semiHidden="1" w:uiPriority="99"/>
@@ -15169,14 +15188,14 @@
     <w:lsdException w:name="Hashtag" w:semiHidden="1" w:uiPriority="99" w:unhideWhenUsed="1"/>
     <w:lsdException w:name="Unresolved Mention" w:semiHidden="1" w:uiPriority="99" w:unhideWhenUsed="1"/>
   </w:latentStyles>
-  <w:style w:type="paragraph" w:default="1" w:styleId="prastasis">
+  <w:style w:type="paragraph" w:default="1" w:styleId="Normal">
     <w:name w:val="Normal"/>
     <w:qFormat/>
   </w:style>
-  <w:style w:type="paragraph" w:styleId="Antrat1">
+  <w:style w:type="paragraph" w:styleId="Heading1">
     <w:name w:val="heading 1"/>
-    <w:basedOn w:val="prastasis"/>
-    <w:next w:val="prastasis"/>
+    <w:basedOn w:val="Normal"/>
+    <w:next w:val="Normal"/>
     <w:qFormat/>
     <w:rsid w:val="00A61AA2"/>
     <w:pPr>
@@ -15193,10 +15212,10 @@
       <w:sz w:val="28"/>
     </w:rPr>
   </w:style>
-  <w:style w:type="paragraph" w:styleId="Antrat2">
+  <w:style w:type="paragraph" w:styleId="Heading2">
     <w:name w:val="heading 2"/>
-    <w:basedOn w:val="prastasis"/>
-    <w:next w:val="prastasis"/>
+    <w:basedOn w:val="Normal"/>
+    <w:next w:val="Normal"/>
     <w:qFormat/>
     <w:rsid w:val="00A61AA2"/>
     <w:pPr>
@@ -15219,10 +15238,10 @@
       <w:sz w:val="24"/>
     </w:rPr>
   </w:style>
-  <w:style w:type="paragraph" w:styleId="Antrat3">
+  <w:style w:type="paragraph" w:styleId="Heading3">
     <w:name w:val="heading 3"/>
-    <w:basedOn w:val="prastasis"/>
-    <w:next w:val="prastasis"/>
+    <w:basedOn w:val="Normal"/>
+    <w:next w:val="Normal"/>
     <w:qFormat/>
     <w:rsid w:val="00A61AA2"/>
     <w:pPr>
@@ -15241,10 +15260,10 @@
       <w:szCs w:val="26"/>
     </w:rPr>
   </w:style>
-  <w:style w:type="paragraph" w:styleId="Antrat4">
+  <w:style w:type="paragraph" w:styleId="Heading4">
     <w:name w:val="heading 4"/>
-    <w:basedOn w:val="prastasis"/>
-    <w:next w:val="prastasis"/>
+    <w:basedOn w:val="Normal"/>
+    <w:next w:val="Normal"/>
     <w:qFormat/>
     <w:pPr>
       <w:keepNext/>
@@ -15257,10 +15276,10 @@
       <w:sz w:val="28"/>
     </w:rPr>
   </w:style>
-  <w:style w:type="paragraph" w:styleId="Antrat5">
+  <w:style w:type="paragraph" w:styleId="Heading5">
     <w:name w:val="heading 5"/>
-    <w:basedOn w:val="prastasis"/>
-    <w:next w:val="prastasis"/>
+    <w:basedOn w:val="Normal"/>
+    <w:next w:val="Normal"/>
     <w:qFormat/>
     <w:pPr>
       <w:keepNext/>
@@ -15271,10 +15290,10 @@
       <w:sz w:val="28"/>
     </w:rPr>
   </w:style>
-  <w:style w:type="paragraph" w:styleId="Antrat6">
+  <w:style w:type="paragraph" w:styleId="Heading6">
     <w:name w:val="heading 6"/>
-    <w:basedOn w:val="prastasis"/>
-    <w:next w:val="prastasis"/>
+    <w:basedOn w:val="Normal"/>
+    <w:next w:val="Normal"/>
     <w:qFormat/>
     <w:pPr>
       <w:keepNext/>
@@ -15287,13 +15306,13 @@
       <w:sz w:val="32"/>
     </w:rPr>
   </w:style>
-  <w:style w:type="character" w:default="1" w:styleId="Numatytasispastraiposriftas">
+  <w:style w:type="character" w:default="1" w:styleId="DefaultParagraphFont">
     <w:name w:val="Default Paragraph Font"/>
     <w:uiPriority w:val="1"/>
     <w:semiHidden/>
     <w:unhideWhenUsed/>
   </w:style>
-  <w:style w:type="table" w:default="1" w:styleId="prastojilentel">
+  <w:style w:type="table" w:default="1" w:styleId="TableNormal">
     <w:name w:val="Normal Table"/>
     <w:uiPriority w:val="99"/>
     <w:semiHidden/>
@@ -15308,138 +15327,138 @@
       </w:tblCellMar>
     </w:tblPr>
   </w:style>
-  <w:style w:type="numbering" w:default="1" w:styleId="Sraonra">
+  <w:style w:type="numbering" w:default="1" w:styleId="NoList">
     <w:name w:val="No List"/>
     <w:uiPriority w:val="99"/>
     <w:semiHidden/>
     <w:unhideWhenUsed/>
   </w:style>
-  <w:style w:type="paragraph" w:styleId="Turinys1">
+  <w:style w:type="paragraph" w:styleId="TOC1">
     <w:name w:val="toc 1"/>
-    <w:basedOn w:val="prastasis"/>
-    <w:next w:val="prastasis"/>
+    <w:basedOn w:val="Normal"/>
+    <w:next w:val="Normal"/>
     <w:autoRedefine/>
     <w:semiHidden/>
   </w:style>
-  <w:style w:type="paragraph" w:styleId="Turinys2">
+  <w:style w:type="paragraph" w:styleId="TOC2">
     <w:name w:val="toc 2"/>
-    <w:basedOn w:val="prastasis"/>
-    <w:next w:val="prastasis"/>
+    <w:basedOn w:val="Normal"/>
+    <w:next w:val="Normal"/>
     <w:autoRedefine/>
     <w:semiHidden/>
     <w:pPr>
       <w:ind w:left="240"/>
     </w:pPr>
   </w:style>
-  <w:style w:type="paragraph" w:styleId="Turinys3">
+  <w:style w:type="paragraph" w:styleId="TOC3">
     <w:name w:val="toc 3"/>
-    <w:basedOn w:val="prastasis"/>
-    <w:next w:val="prastasis"/>
+    <w:basedOn w:val="Normal"/>
+    <w:next w:val="Normal"/>
     <w:autoRedefine/>
     <w:semiHidden/>
     <w:pPr>
       <w:ind w:left="480"/>
     </w:pPr>
   </w:style>
-  <w:style w:type="paragraph" w:styleId="Turinys4">
+  <w:style w:type="paragraph" w:styleId="TOC4">
     <w:name w:val="toc 4"/>
-    <w:basedOn w:val="prastasis"/>
-    <w:next w:val="prastasis"/>
+    <w:basedOn w:val="Normal"/>
+    <w:next w:val="Normal"/>
     <w:autoRedefine/>
     <w:semiHidden/>
     <w:pPr>
       <w:ind w:left="720"/>
     </w:pPr>
   </w:style>
-  <w:style w:type="paragraph" w:styleId="Turinys5">
+  <w:style w:type="paragraph" w:styleId="TOC5">
     <w:name w:val="toc 5"/>
-    <w:basedOn w:val="prastasis"/>
-    <w:next w:val="prastasis"/>
+    <w:basedOn w:val="Normal"/>
+    <w:next w:val="Normal"/>
     <w:autoRedefine/>
     <w:semiHidden/>
     <w:pPr>
       <w:ind w:left="960"/>
     </w:pPr>
   </w:style>
-  <w:style w:type="paragraph" w:styleId="Turinys6">
+  <w:style w:type="paragraph" w:styleId="TOC6">
     <w:name w:val="toc 6"/>
-    <w:basedOn w:val="prastasis"/>
-    <w:next w:val="prastasis"/>
+    <w:basedOn w:val="Normal"/>
+    <w:next w:val="Normal"/>
     <w:autoRedefine/>
     <w:semiHidden/>
     <w:pPr>
       <w:ind w:left="1200"/>
     </w:pPr>
   </w:style>
-  <w:style w:type="paragraph" w:styleId="Turinys7">
+  <w:style w:type="paragraph" w:styleId="TOC7">
     <w:name w:val="toc 7"/>
-    <w:basedOn w:val="prastasis"/>
-    <w:next w:val="prastasis"/>
+    <w:basedOn w:val="Normal"/>
+    <w:next w:val="Normal"/>
     <w:autoRedefine/>
     <w:semiHidden/>
     <w:pPr>
       <w:ind w:left="1440"/>
     </w:pPr>
   </w:style>
-  <w:style w:type="paragraph" w:styleId="Turinys8">
+  <w:style w:type="paragraph" w:styleId="TOC8">
     <w:name w:val="toc 8"/>
-    <w:basedOn w:val="prastasis"/>
-    <w:next w:val="prastasis"/>
+    <w:basedOn w:val="Normal"/>
+    <w:next w:val="Normal"/>
     <w:autoRedefine/>
     <w:semiHidden/>
     <w:pPr>
       <w:ind w:left="1680"/>
     </w:pPr>
   </w:style>
-  <w:style w:type="paragraph" w:styleId="Turinys9">
+  <w:style w:type="paragraph" w:styleId="TOC9">
     <w:name w:val="toc 9"/>
-    <w:basedOn w:val="prastasis"/>
-    <w:next w:val="prastasis"/>
+    <w:basedOn w:val="Normal"/>
+    <w:next w:val="Normal"/>
     <w:autoRedefine/>
     <w:semiHidden/>
     <w:pPr>
       <w:ind w:left="1920"/>
     </w:pPr>
   </w:style>
-  <w:style w:type="character" w:styleId="Hipersaitas">
+  <w:style w:type="character" w:styleId="Hyperlink">
     <w:name w:val="Hyperlink"/>
     <w:rPr>
       <w:color w:val="0000FF"/>
       <w:u w:val="single"/>
     </w:rPr>
   </w:style>
-  <w:style w:type="character" w:styleId="Perirtashipersaitas">
+  <w:style w:type="character" w:styleId="FollowedHyperlink">
     <w:name w:val="FollowedHyperlink"/>
     <w:rPr>
       <w:color w:val="800080"/>
       <w:u w:val="single"/>
     </w:rPr>
   </w:style>
-  <w:style w:type="paragraph" w:styleId="Pagrindinistekstas">
+  <w:style w:type="paragraph" w:styleId="BodyText">
     <w:name w:val="Body Text"/>
-    <w:basedOn w:val="prastasis"/>
+    <w:basedOn w:val="Normal"/>
     <w:pPr>
       <w:jc w:val="both"/>
     </w:pPr>
   </w:style>
   <w:style w:type="paragraph" w:customStyle="1" w:styleId="TextBody">
     <w:name w:val="TextBody"/>
-    <w:basedOn w:val="Antrat2"/>
+    <w:basedOn w:val="Heading2"/>
     <w:rPr>
       <w:b w:val="0"/>
       <w:bCs w:val="0"/>
     </w:rPr>
   </w:style>
-  <w:style w:type="paragraph" w:styleId="Pagrindiniotekstotrauka">
+  <w:style w:type="paragraph" w:styleId="BodyTextIndent">
     <w:name w:val="Body Text Indent"/>
-    <w:basedOn w:val="prastasis"/>
+    <w:basedOn w:val="Normal"/>
     <w:pPr>
       <w:ind w:left="1134"/>
     </w:pPr>
   </w:style>
   <w:style w:type="paragraph" w:customStyle="1" w:styleId="Subtitle1">
     <w:name w:val="Subtitle1"/>
-    <w:basedOn w:val="Sraas2"/>
+    <w:basedOn w:val="List2"/>
     <w:pPr>
       <w:numPr>
         <w:ilvl w:val="1"/>
@@ -15453,7 +15472,7 @@
   </w:style>
   <w:style w:type="paragraph" w:customStyle="1" w:styleId="pageTitle">
     <w:name w:val="pageTitle"/>
-    <w:basedOn w:val="prastasis"/>
+    <w:basedOn w:val="Normal"/>
     <w:pPr>
       <w:numPr>
         <w:numId w:val="3"/>
@@ -15470,7 +15489,7 @@
   </w:style>
   <w:style w:type="paragraph" w:customStyle="1" w:styleId="technineuzduotis1">
     <w:name w:val="technine uzduotis 1"/>
-    <w:basedOn w:val="prastasis"/>
+    <w:basedOn w:val="Normal"/>
     <w:pPr>
       <w:framePr w:hSpace="180" w:wrap="around" w:vAnchor="page" w:hAnchor="margin" w:y="1135"/>
       <w:numPr>
@@ -15486,7 +15505,7 @@
   </w:style>
   <w:style w:type="paragraph" w:customStyle="1" w:styleId="technineuzduotis2">
     <w:name w:val="technine uzduotis 2"/>
-    <w:basedOn w:val="prastasis"/>
+    <w:basedOn w:val="Normal"/>
     <w:pPr>
       <w:framePr w:hSpace="180" w:wrap="around" w:vAnchor="page" w:hAnchor="margin" w:y="1135"/>
       <w:numPr>
@@ -15497,16 +15516,16 @@
       <w:jc w:val="both"/>
     </w:pPr>
   </w:style>
-  <w:style w:type="paragraph" w:styleId="Sraas2">
+  <w:style w:type="paragraph" w:styleId="List2">
     <w:name w:val="List 2"/>
-    <w:basedOn w:val="prastasis"/>
+    <w:basedOn w:val="Normal"/>
     <w:pPr>
       <w:ind w:left="566" w:hanging="283"/>
     </w:pPr>
   </w:style>
-  <w:style w:type="table" w:styleId="Lentelstinklelis">
+  <w:style w:type="table" w:styleId="TableGrid">
     <w:name w:val="Table Grid"/>
-    <w:basedOn w:val="prastojilentel"/>
+    <w:basedOn w:val="TableNormal"/>
     <w:rsid w:val="0076061D"/>
     <w:tblPr>
       <w:tblBorders>
@@ -15521,7 +15540,7 @@
   </w:style>
   <w:style w:type="paragraph" w:customStyle="1" w:styleId="Tekstas">
     <w:name w:val="Tekstas"/>
-    <w:basedOn w:val="prastasis"/>
+    <w:basedOn w:val="Normal"/>
     <w:link w:val="TekstasChar"/>
     <w:autoRedefine/>
     <w:rsid w:val="00042D3B"/>
@@ -15544,7 +15563,7 @@
   </w:style>
   <w:style w:type="paragraph" w:customStyle="1" w:styleId="CaptionPaveikslas">
     <w:name w:val="CaptionPaveikslas"/>
-    <w:basedOn w:val="Antrat"/>
+    <w:basedOn w:val="Caption"/>
     <w:link w:val="CaptionPaveikslasCharChar"/>
     <w:autoRedefine/>
     <w:rsid w:val="00B9610E"/>
@@ -15559,10 +15578,10 @@
       <w:lang w:val="en-US"/>
     </w:rPr>
   </w:style>
-  <w:style w:type="paragraph" w:styleId="Antrat">
+  <w:style w:type="paragraph" w:styleId="Caption">
     <w:name w:val="caption"/>
-    <w:basedOn w:val="prastasis"/>
-    <w:next w:val="prastasis"/>
+    <w:basedOn w:val="Normal"/>
+    <w:next w:val="Normal"/>
     <w:qFormat/>
     <w:rsid w:val="00A61AA2"/>
     <w:rPr>
@@ -15573,7 +15592,7 @@
   </w:style>
   <w:style w:type="paragraph" w:customStyle="1" w:styleId="LenTekstas">
     <w:name w:val="LenTekstas"/>
-    <w:basedOn w:val="prastasis"/>
+    <w:basedOn w:val="Normal"/>
     <w:link w:val="LenTekstasCharChar"/>
     <w:autoRedefine/>
     <w:rsid w:val="00B9610E"/>
@@ -15592,7 +15611,7 @@
   </w:style>
   <w:style w:type="paragraph" w:customStyle="1" w:styleId="CaptionLentele">
     <w:name w:val="CaptionLentele"/>
-    <w:basedOn w:val="Antrat"/>
+    <w:basedOn w:val="Caption"/>
     <w:autoRedefine/>
     <w:rsid w:val="00042D3B"/>
     <w:pPr>
@@ -15616,10 +15635,10 @@
       <w:lang w:val="lt-LT" w:eastAsia="en-US" w:bidi="ar-SA"/>
     </w:rPr>
   </w:style>
-  <w:style w:type="paragraph" w:styleId="Antrats">
+  <w:style w:type="paragraph" w:styleId="Header">
     <w:name w:val="header"/>
-    <w:basedOn w:val="prastasis"/>
-    <w:link w:val="AntratsDiagrama"/>
+    <w:basedOn w:val="Normal"/>
+    <w:link w:val="HeaderChar"/>
     <w:rsid w:val="00642D1C"/>
     <w:pPr>
       <w:tabs>
@@ -15628,9 +15647,9 @@
       </w:tabs>
     </w:pPr>
   </w:style>
-  <w:style w:type="character" w:customStyle="1" w:styleId="AntratsDiagrama">
-    <w:name w:val="Antraštės Diagrama"/>
-    <w:link w:val="Antrats"/>
+  <w:style w:type="character" w:customStyle="1" w:styleId="HeaderChar">
+    <w:name w:val="Header Char"/>
+    <w:link w:val="Header"/>
     <w:rsid w:val="00642D1C"/>
     <w:rPr>
       <w:sz w:val="24"/>
@@ -15638,10 +15657,10 @@
       <w:lang w:val="lt-LT"/>
     </w:rPr>
   </w:style>
-  <w:style w:type="paragraph" w:styleId="Porat">
+  <w:style w:type="paragraph" w:styleId="Footer">
     <w:name w:val="footer"/>
-    <w:basedOn w:val="prastasis"/>
-    <w:link w:val="PoratDiagrama"/>
+    <w:basedOn w:val="Normal"/>
+    <w:link w:val="FooterChar"/>
     <w:uiPriority w:val="99"/>
     <w:rsid w:val="00642D1C"/>
     <w:pPr>
@@ -15651,9 +15670,9 @@
       </w:tabs>
     </w:pPr>
   </w:style>
-  <w:style w:type="character" w:customStyle="1" w:styleId="PoratDiagrama">
-    <w:name w:val="Poraštė Diagrama"/>
-    <w:link w:val="Porat"/>
+  <w:style w:type="character" w:customStyle="1" w:styleId="FooterChar">
+    <w:name w:val="Footer Char"/>
+    <w:link w:val="Footer"/>
     <w:uiPriority w:val="99"/>
     <w:rsid w:val="00642D1C"/>
     <w:rPr>
@@ -15677,10 +15696,10 @@
       <w:lang w:eastAsia="en-US"/>
     </w:rPr>
   </w:style>
-  <w:style w:type="paragraph" w:styleId="Turinioantrat">
+  <w:style w:type="paragraph" w:styleId="TOCHeading">
     <w:name w:val="TOC Heading"/>
-    <w:basedOn w:val="Antrat1"/>
-    <w:next w:val="prastasis"/>
+    <w:basedOn w:val="Heading1"/>
+    <w:next w:val="Normal"/>
     <w:uiPriority w:val="39"/>
     <w:unhideWhenUsed/>
     <w:qFormat/>
@@ -15703,9 +15722,9 @@
       <w:lang w:val="en-US"/>
     </w:rPr>
   </w:style>
-  <w:style w:type="character" w:styleId="Emfaz">
+  <w:style w:type="character" w:styleId="Emphasis">
     <w:name w:val="Emphasis"/>
-    <w:basedOn w:val="Numatytasispastraiposriftas"/>
+    <w:basedOn w:val="DefaultParagraphFont"/>
     <w:qFormat/>
     <w:rsid w:val="00A61AA2"/>
     <w:rPr>
@@ -15714,9 +15733,9 @@
       <w:iCs/>
     </w:rPr>
   </w:style>
-  <w:style w:type="table" w:styleId="2paprastojilentel">
+  <w:style w:type="table" w:styleId="PlainTable2">
     <w:name w:val="Plain Table 2"/>
-    <w:basedOn w:val="prastojilentel"/>
+    <w:basedOn w:val="TableNormal"/>
     <w:uiPriority w:val="42"/>
     <w:rsid w:val="00A61AA2"/>
     <w:tblPr>
@@ -15791,9 +15810,9 @@
       </w:tcPr>
     </w:tblStylePr>
   </w:style>
-  <w:style w:type="character" w:styleId="Neapdorotaspaminjimas">
+  <w:style w:type="character" w:styleId="UnresolvedMention">
     <w:name w:val="Unresolved Mention"/>
-    <w:basedOn w:val="Numatytasispastraiposriftas"/>
+    <w:basedOn w:val="DefaultParagraphFont"/>
     <w:uiPriority w:val="99"/>
     <w:semiHidden/>
     <w:unhideWhenUsed/>
@@ -16072,7 +16091,7 @@
 </file>
 
 <file path=customXml/itemProps1.xml><?xml version="1.0" encoding="utf-8"?>
-<ds:datastoreItem xmlns:ds="http://schemas.openxmlformats.org/officeDocument/2006/customXml" ds:itemID="{9DE17D50-8E2C-4BD3-9F15-314AD35860D2}">
+<ds:datastoreItem xmlns:ds="http://schemas.openxmlformats.org/officeDocument/2006/customXml" ds:itemID="{3D913239-173C-4D25-9D31-D1038E306DA8}">
   <ds:schemaRefs>
     <ds:schemaRef ds:uri="http://schemas.openxmlformats.org/officeDocument/2006/bibliography"/>
   </ds:schemaRefs>

</xml_diff>

<commit_message>
papildyta ataskaita bei md
</commit_message>
<xml_diff>
--- a/Ataskaita_last.docx
+++ b/Ataskaita_last.docx
@@ -9,6 +9,8 @@
           <w:rFonts w:asciiTheme="minorHAnsi" w:hAnsiTheme="minorHAnsi" w:cstheme="minorHAnsi"/>
         </w:rPr>
       </w:pPr>
+      <w:bookmarkStart w:id="0" w:name="_Hlk532938137"/>
+      <w:bookmarkEnd w:id="0"/>
       <w:r>
         <w:rPr>
           <w:noProof/>
@@ -59,7 +61,7 @@
     </w:p>
     <w:p>
       <w:pPr>
-        <w:pStyle w:val="Caption"/>
+        <w:pStyle w:val="Antrat"/>
         <w:jc w:val="center"/>
         <w:rPr>
           <w:rFonts w:cstheme="minorHAnsi"/>
@@ -76,7 +78,7 @@
     </w:p>
     <w:p>
       <w:pPr>
-        <w:pStyle w:val="Caption"/>
+        <w:pStyle w:val="Antrat"/>
         <w:spacing w:after="240"/>
         <w:jc w:val="center"/>
         <w:rPr>
@@ -94,7 +96,7 @@
     </w:p>
     <w:p>
       <w:pPr>
-        <w:pStyle w:val="Caption"/>
+        <w:pStyle w:val="Antrat"/>
         <w:spacing w:after="240"/>
         <w:jc w:val="center"/>
         <w:rPr>
@@ -105,7 +107,7 @@
     </w:p>
     <w:p>
       <w:pPr>
-        <w:pStyle w:val="Caption"/>
+        <w:pStyle w:val="Antrat"/>
         <w:spacing w:after="240"/>
         <w:jc w:val="center"/>
         <w:rPr>
@@ -116,7 +118,7 @@
     </w:p>
     <w:p>
       <w:pPr>
-        <w:pStyle w:val="Caption"/>
+        <w:pStyle w:val="Antrat"/>
         <w:spacing w:after="240"/>
         <w:jc w:val="center"/>
         <w:rPr>
@@ -197,7 +199,28 @@
           <w:rFonts w:asciiTheme="minorHAnsi" w:hAnsiTheme="minorHAnsi" w:cstheme="minorHAnsi"/>
           <w:sz w:val="28"/>
         </w:rPr>
-        <w:t>2018-10-10</w:t>
+        <w:t>2018-1</w:t>
+      </w:r>
+      <w:r>
+        <w:rPr>
+          <w:rFonts w:asciiTheme="minorHAnsi" w:hAnsiTheme="minorHAnsi" w:cstheme="minorHAnsi"/>
+          <w:sz w:val="28"/>
+        </w:rPr>
+        <w:t>2</w:t>
+      </w:r>
+      <w:r>
+        <w:rPr>
+          <w:rFonts w:asciiTheme="minorHAnsi" w:hAnsiTheme="minorHAnsi" w:cstheme="minorHAnsi"/>
+          <w:sz w:val="28"/>
+        </w:rPr>
+        <w:t>-1</w:t>
+      </w:r>
+      <w:r>
+        <w:rPr>
+          <w:rFonts w:asciiTheme="minorHAnsi" w:hAnsiTheme="minorHAnsi" w:cstheme="minorHAnsi"/>
+          <w:sz w:val="28"/>
+        </w:rPr>
+        <w:t>9</w:t>
       </w:r>
     </w:p>
     <w:p>
@@ -366,7 +389,7 @@
     </w:p>
     <w:p>
       <w:pPr>
-        <w:pStyle w:val="Caption"/>
+        <w:pStyle w:val="Antrat"/>
         <w:spacing w:before="3000"/>
         <w:jc w:val="center"/>
         <w:rPr>
@@ -420,7 +443,7 @@
     </w:p>
     <w:p>
       <w:pPr>
-        <w:pStyle w:val="Caption"/>
+        <w:pStyle w:val="Antrat"/>
         <w:rPr>
           <w:rFonts w:cstheme="minorHAnsi"/>
           <w:sz w:val="28"/>
@@ -465,7 +488,7 @@
         </w:p>
         <w:p>
           <w:pPr>
-            <w:pStyle w:val="TOC1"/>
+            <w:pStyle w:val="Turinys1"/>
             <w:tabs>
               <w:tab w:val="right" w:leader="dot" w:pos="8296"/>
             </w:tabs>
@@ -503,7 +526,7 @@
           <w:hyperlink w:anchor="_Toc523689800" w:history="1">
             <w:r>
               <w:rPr>
-                <w:rStyle w:val="Hyperlink"/>
+                <w:rStyle w:val="Hipersaitas"/>
                 <w:noProof/>
               </w:rPr>
               <w:t>Įvadas</w:t>
@@ -560,7 +583,7 @@
         </w:p>
         <w:p>
           <w:pPr>
-            <w:pStyle w:val="TOC2"/>
+            <w:pStyle w:val="Turinys2"/>
             <w:tabs>
               <w:tab w:val="right" w:leader="dot" w:pos="8296"/>
             </w:tabs>
@@ -574,7 +597,7 @@
           <w:hyperlink w:anchor="_Toc523689801" w:history="1">
             <w:r>
               <w:rPr>
-                <w:rStyle w:val="Hyperlink"/>
+                <w:rStyle w:val="Hipersaitas"/>
                 <w:noProof/>
               </w:rPr>
               <w:t>Komandos sudėtis</w:t>
@@ -631,7 +654,7 @@
         </w:p>
         <w:p>
           <w:pPr>
-            <w:pStyle w:val="TOC1"/>
+            <w:pStyle w:val="Turinys1"/>
             <w:tabs>
               <w:tab w:val="left" w:pos="480"/>
               <w:tab w:val="right" w:leader="dot" w:pos="8296"/>
@@ -646,7 +669,7 @@
           <w:hyperlink w:anchor="_Toc523689802" w:history="1">
             <w:r>
               <w:rPr>
-                <w:rStyle w:val="Hyperlink"/>
+                <w:rStyle w:val="Hipersaitas"/>
                 <w:noProof/>
               </w:rPr>
               <w:t>1.</w:t>
@@ -662,7 +685,7 @@
             </w:r>
             <w:r>
               <w:rPr>
-                <w:rStyle w:val="Hyperlink"/>
+                <w:rStyle w:val="Hipersaitas"/>
                 <w:noProof/>
               </w:rPr>
               <w:t>Sistemos paskirtis</w:t>
@@ -719,7 +742,7 @@
         </w:p>
         <w:p>
           <w:pPr>
-            <w:pStyle w:val="TOC2"/>
+            <w:pStyle w:val="Turinys2"/>
             <w:tabs>
               <w:tab w:val="left" w:pos="960"/>
               <w:tab w:val="right" w:leader="dot" w:pos="8296"/>
@@ -734,7 +757,7 @@
           <w:hyperlink w:anchor="_Toc523689803" w:history="1">
             <w:r>
               <w:rPr>
-                <w:rStyle w:val="Hyperlink"/>
+                <w:rStyle w:val="Hipersaitas"/>
                 <w:rFonts w:cstheme="minorHAnsi"/>
                 <w:noProof/>
               </w:rPr>
@@ -751,7 +774,7 @@
             </w:r>
             <w:r>
               <w:rPr>
-                <w:rStyle w:val="Hyperlink"/>
+                <w:rStyle w:val="Hipersaitas"/>
                 <w:noProof/>
               </w:rPr>
               <w:t>Sistemos aprašas</w:t>
@@ -808,7 +831,7 @@
         </w:p>
         <w:p>
           <w:pPr>
-            <w:pStyle w:val="TOC2"/>
+            <w:pStyle w:val="Turinys2"/>
             <w:tabs>
               <w:tab w:val="left" w:pos="960"/>
               <w:tab w:val="right" w:leader="dot" w:pos="8296"/>
@@ -823,7 +846,7 @@
           <w:hyperlink w:anchor="_Toc523689804" w:history="1">
             <w:r>
               <w:rPr>
-                <w:rStyle w:val="Hyperlink"/>
+                <w:rStyle w:val="Hipersaitas"/>
                 <w:rFonts w:cstheme="minorHAnsi"/>
                 <w:noProof/>
               </w:rPr>
@@ -840,7 +863,7 @@
             </w:r>
             <w:r>
               <w:rPr>
-                <w:rStyle w:val="Hyperlink"/>
+                <w:rStyle w:val="Hipersaitas"/>
                 <w:noProof/>
               </w:rPr>
               <w:t>Funkcijų hierarchijos specifikacija</w:t>
@@ -897,7 +920,7 @@
         </w:p>
         <w:p>
           <w:pPr>
-            <w:pStyle w:val="TOC2"/>
+            <w:pStyle w:val="Turinys2"/>
             <w:tabs>
               <w:tab w:val="left" w:pos="960"/>
               <w:tab w:val="right" w:leader="dot" w:pos="8296"/>
@@ -912,7 +935,7 @@
           <w:hyperlink w:anchor="_Toc523689805" w:history="1">
             <w:r>
               <w:rPr>
-                <w:rStyle w:val="Hyperlink"/>
+                <w:rStyle w:val="Hipersaitas"/>
                 <w:rFonts w:cstheme="minorHAnsi"/>
                 <w:noProof/>
               </w:rPr>
@@ -929,7 +952,7 @@
             </w:r>
             <w:r>
               <w:rPr>
-                <w:rStyle w:val="Hyperlink"/>
+                <w:rStyle w:val="Hipersaitas"/>
                 <w:noProof/>
               </w:rPr>
               <w:t>Realizacinės priemonės</w:t>
@@ -986,7 +1009,7 @@
         </w:p>
         <w:p>
           <w:pPr>
-            <w:pStyle w:val="TOC2"/>
+            <w:pStyle w:val="Turinys2"/>
             <w:tabs>
               <w:tab w:val="left" w:pos="960"/>
               <w:tab w:val="right" w:leader="dot" w:pos="8296"/>
@@ -1001,7 +1024,7 @@
           <w:hyperlink w:anchor="_Toc523689806" w:history="1">
             <w:r>
               <w:rPr>
-                <w:rStyle w:val="Hyperlink"/>
+                <w:rStyle w:val="Hipersaitas"/>
                 <w:rFonts w:cstheme="minorHAnsi"/>
                 <w:noProof/>
               </w:rPr>
@@ -1018,7 +1041,7 @@
             </w:r>
             <w:r>
               <w:rPr>
-                <w:rStyle w:val="Hyperlink"/>
+                <w:rStyle w:val="Hipersaitas"/>
                 <w:noProof/>
               </w:rPr>
               <w:t>Darbų pasiskirstymas</w:t>
@@ -1075,7 +1098,7 @@
         </w:p>
         <w:p>
           <w:pPr>
-            <w:pStyle w:val="TOC1"/>
+            <w:pStyle w:val="Turinys1"/>
             <w:tabs>
               <w:tab w:val="left" w:pos="480"/>
               <w:tab w:val="right" w:leader="dot" w:pos="8296"/>
@@ -1090,7 +1113,7 @@
           <w:hyperlink w:anchor="_Toc523689807" w:history="1">
             <w:r>
               <w:rPr>
-                <w:rStyle w:val="Hyperlink"/>
+                <w:rStyle w:val="Hipersaitas"/>
                 <w:noProof/>
               </w:rPr>
               <w:t>2.</w:t>
@@ -1106,7 +1129,7 @@
             </w:r>
             <w:r>
               <w:rPr>
-                <w:rStyle w:val="Hyperlink"/>
+                <w:rStyle w:val="Hipersaitas"/>
                 <w:noProof/>
               </w:rPr>
               <w:t>Reikalavimų modelis</w:t>
@@ -1163,7 +1186,7 @@
         </w:p>
         <w:p>
           <w:pPr>
-            <w:pStyle w:val="TOC2"/>
+            <w:pStyle w:val="Turinys2"/>
             <w:tabs>
               <w:tab w:val="left" w:pos="960"/>
               <w:tab w:val="right" w:leader="dot" w:pos="8296"/>
@@ -1178,7 +1201,7 @@
           <w:hyperlink w:anchor="_Toc523689808" w:history="1">
             <w:r>
               <w:rPr>
-                <w:rStyle w:val="Hyperlink"/>
+                <w:rStyle w:val="Hipersaitas"/>
                 <w:rFonts w:cstheme="minorHAnsi"/>
                 <w:noProof/>
               </w:rPr>
@@ -1195,7 +1218,7 @@
             </w:r>
             <w:r>
               <w:rPr>
-                <w:rStyle w:val="Hyperlink"/>
+                <w:rStyle w:val="Hipersaitas"/>
                 <w:noProof/>
               </w:rPr>
               <w:t>Panaudojimo atvejų modelis</w:t>
@@ -1252,7 +1275,7 @@
         </w:p>
         <w:p>
           <w:pPr>
-            <w:pStyle w:val="TOC2"/>
+            <w:pStyle w:val="Turinys2"/>
             <w:tabs>
               <w:tab w:val="left" w:pos="960"/>
               <w:tab w:val="right" w:leader="dot" w:pos="8296"/>
@@ -1267,7 +1290,7 @@
           <w:hyperlink w:anchor="_Toc523689809" w:history="1">
             <w:r>
               <w:rPr>
-                <w:rStyle w:val="Hyperlink"/>
+                <w:rStyle w:val="Hipersaitas"/>
                 <w:rFonts w:cstheme="minorHAnsi"/>
                 <w:noProof/>
               </w:rPr>
@@ -1284,7 +1307,7 @@
             </w:r>
             <w:r>
               <w:rPr>
-                <w:rStyle w:val="Hyperlink"/>
+                <w:rStyle w:val="Hipersaitas"/>
                 <w:noProof/>
               </w:rPr>
               <w:t>Panaudojimo atvejų sekų diagramos</w:t>
@@ -1341,7 +1364,7 @@
         </w:p>
         <w:p>
           <w:pPr>
-            <w:pStyle w:val="TOC2"/>
+            <w:pStyle w:val="Turinys2"/>
             <w:tabs>
               <w:tab w:val="left" w:pos="960"/>
               <w:tab w:val="right" w:leader="dot" w:pos="8296"/>
@@ -1356,7 +1379,7 @@
           <w:hyperlink w:anchor="_Toc523689810" w:history="1">
             <w:r>
               <w:rPr>
-                <w:rStyle w:val="Hyperlink"/>
+                <w:rStyle w:val="Hipersaitas"/>
                 <w:rFonts w:cstheme="minorHAnsi"/>
                 <w:noProof/>
               </w:rPr>
@@ -1373,7 +1396,7 @@
             </w:r>
             <w:r>
               <w:rPr>
-                <w:rStyle w:val="Hyperlink"/>
+                <w:rStyle w:val="Hipersaitas"/>
                 <w:noProof/>
               </w:rPr>
               <w:t>Dalykinės srities esybių ryšių modelis</w:t>
@@ -1430,7 +1453,7 @@
         </w:p>
         <w:p>
           <w:pPr>
-            <w:pStyle w:val="TOC1"/>
+            <w:pStyle w:val="Turinys1"/>
             <w:tabs>
               <w:tab w:val="left" w:pos="480"/>
               <w:tab w:val="right" w:leader="dot" w:pos="8296"/>
@@ -1445,7 +1468,7 @@
           <w:hyperlink w:anchor="_Toc523689811" w:history="1">
             <w:r>
               <w:rPr>
-                <w:rStyle w:val="Hyperlink"/>
+                <w:rStyle w:val="Hipersaitas"/>
                 <w:noProof/>
               </w:rPr>
               <w:t>3.</w:t>
@@ -1461,7 +1484,7 @@
             </w:r>
             <w:r>
               <w:rPr>
-                <w:rStyle w:val="Hyperlink"/>
+                <w:rStyle w:val="Hipersaitas"/>
                 <w:noProof/>
               </w:rPr>
               <w:t>Reikalavimų analizės modelis</w:t>
@@ -1518,7 +1541,7 @@
         </w:p>
         <w:p>
           <w:pPr>
-            <w:pStyle w:val="TOC2"/>
+            <w:pStyle w:val="Turinys2"/>
             <w:tabs>
               <w:tab w:val="left" w:pos="960"/>
               <w:tab w:val="right" w:leader="dot" w:pos="8296"/>
@@ -1533,7 +1556,7 @@
           <w:hyperlink w:anchor="_Toc523689812" w:history="1">
             <w:r>
               <w:rPr>
-                <w:rStyle w:val="Hyperlink"/>
+                <w:rStyle w:val="Hipersaitas"/>
                 <w:rFonts w:cstheme="minorHAnsi"/>
                 <w:noProof/>
               </w:rPr>
@@ -1550,7 +1573,7 @@
             </w:r>
             <w:r>
               <w:rPr>
-                <w:rStyle w:val="Hyperlink"/>
+                <w:rStyle w:val="Hipersaitas"/>
                 <w:noProof/>
               </w:rPr>
               <w:t>Panaudojimo atvejų analizės diagramos</w:t>
@@ -1607,7 +1630,7 @@
         </w:p>
         <w:p>
           <w:pPr>
-            <w:pStyle w:val="TOC2"/>
+            <w:pStyle w:val="Turinys2"/>
             <w:tabs>
               <w:tab w:val="left" w:pos="960"/>
               <w:tab w:val="right" w:leader="dot" w:pos="8296"/>
@@ -1622,7 +1645,7 @@
           <w:hyperlink w:anchor="_Toc523689813" w:history="1">
             <w:r>
               <w:rPr>
-                <w:rStyle w:val="Hyperlink"/>
+                <w:rStyle w:val="Hipersaitas"/>
                 <w:rFonts w:cstheme="minorHAnsi"/>
                 <w:noProof/>
               </w:rPr>
@@ -1639,7 +1662,7 @@
             </w:r>
             <w:r>
               <w:rPr>
-                <w:rStyle w:val="Hyperlink"/>
+                <w:rStyle w:val="Hipersaitas"/>
                 <w:noProof/>
               </w:rPr>
               <w:t>Naudotojo sąsajos modelis</w:t>
@@ -1696,7 +1719,7 @@
         </w:p>
         <w:p>
           <w:pPr>
-            <w:pStyle w:val="TOC2"/>
+            <w:pStyle w:val="Turinys2"/>
             <w:tabs>
               <w:tab w:val="left" w:pos="960"/>
               <w:tab w:val="right" w:leader="dot" w:pos="8296"/>
@@ -1711,7 +1734,7 @@
           <w:hyperlink w:anchor="_Toc523689814" w:history="1">
             <w:r>
               <w:rPr>
-                <w:rStyle w:val="Hyperlink"/>
+                <w:rStyle w:val="Hipersaitas"/>
                 <w:rFonts w:cstheme="minorHAnsi"/>
                 <w:noProof/>
               </w:rPr>
@@ -1728,7 +1751,7 @@
             </w:r>
             <w:r>
               <w:rPr>
-                <w:rStyle w:val="Hyperlink"/>
+                <w:rStyle w:val="Hipersaitas"/>
                 <w:noProof/>
               </w:rPr>
               <w:t>Duomenų srautų diagrama</w:t>
@@ -1785,7 +1808,7 @@
         </w:p>
         <w:p>
           <w:pPr>
-            <w:pStyle w:val="TOC1"/>
+            <w:pStyle w:val="Turinys1"/>
             <w:tabs>
               <w:tab w:val="left" w:pos="480"/>
               <w:tab w:val="right" w:leader="dot" w:pos="8296"/>
@@ -1800,7 +1823,7 @@
           <w:hyperlink w:anchor="_Toc523689815" w:history="1">
             <w:r>
               <w:rPr>
-                <w:rStyle w:val="Hyperlink"/>
+                <w:rStyle w:val="Hipersaitas"/>
                 <w:noProof/>
               </w:rPr>
               <w:t>4.</w:t>
@@ -1816,7 +1839,7 @@
             </w:r>
             <w:r>
               <w:rPr>
-                <w:rStyle w:val="Hyperlink"/>
+                <w:rStyle w:val="Hipersaitas"/>
                 <w:noProof/>
               </w:rPr>
               <w:t>Projekto modelis</w:t>
@@ -1873,7 +1896,7 @@
         </w:p>
         <w:p>
           <w:pPr>
-            <w:pStyle w:val="TOC2"/>
+            <w:pStyle w:val="Turinys2"/>
             <w:tabs>
               <w:tab w:val="left" w:pos="960"/>
               <w:tab w:val="right" w:leader="dot" w:pos="8296"/>
@@ -1888,7 +1911,7 @@
           <w:hyperlink w:anchor="_Toc523689816" w:history="1">
             <w:r>
               <w:rPr>
-                <w:rStyle w:val="Hyperlink"/>
+                <w:rStyle w:val="Hipersaitas"/>
                 <w:rFonts w:cstheme="minorHAnsi"/>
                 <w:noProof/>
               </w:rPr>
@@ -1905,7 +1928,7 @@
             </w:r>
             <w:r>
               <w:rPr>
-                <w:rStyle w:val="Hyperlink"/>
+                <w:rStyle w:val="Hipersaitas"/>
                 <w:noProof/>
               </w:rPr>
               <w:t>Sistemos architektūra</w:t>
@@ -1962,7 +1985,7 @@
         </w:p>
         <w:p>
           <w:pPr>
-            <w:pStyle w:val="TOC2"/>
+            <w:pStyle w:val="Turinys2"/>
             <w:tabs>
               <w:tab w:val="left" w:pos="960"/>
               <w:tab w:val="right" w:leader="dot" w:pos="8296"/>
@@ -1977,7 +2000,7 @@
           <w:hyperlink w:anchor="_Toc523689817" w:history="1">
             <w:r>
               <w:rPr>
-                <w:rStyle w:val="Hyperlink"/>
+                <w:rStyle w:val="Hipersaitas"/>
                 <w:rFonts w:cstheme="minorHAnsi"/>
                 <w:noProof/>
               </w:rPr>
@@ -1994,7 +2017,7 @@
             </w:r>
             <w:r>
               <w:rPr>
-                <w:rStyle w:val="Hyperlink"/>
+                <w:rStyle w:val="Hipersaitas"/>
                 <w:noProof/>
               </w:rPr>
               <w:t>Loginė duomenų bazės schema</w:t>
@@ -2051,7 +2074,7 @@
         </w:p>
         <w:p>
           <w:pPr>
-            <w:pStyle w:val="TOC2"/>
+            <w:pStyle w:val="Turinys2"/>
             <w:tabs>
               <w:tab w:val="left" w:pos="960"/>
               <w:tab w:val="right" w:leader="dot" w:pos="8296"/>
@@ -2066,7 +2089,7 @@
           <w:hyperlink w:anchor="_Toc523689818" w:history="1">
             <w:r>
               <w:rPr>
-                <w:rStyle w:val="Hyperlink"/>
+                <w:rStyle w:val="Hipersaitas"/>
                 <w:rFonts w:cstheme="minorHAnsi"/>
                 <w:noProof/>
               </w:rPr>
@@ -2083,7 +2106,7 @@
             </w:r>
             <w:r>
               <w:rPr>
-                <w:rStyle w:val="Hyperlink"/>
+                <w:rStyle w:val="Hipersaitas"/>
                 <w:noProof/>
               </w:rPr>
               <w:t>Sistemos realizacija</w:t>
@@ -2140,7 +2163,7 @@
         </w:p>
         <w:p>
           <w:pPr>
-            <w:pStyle w:val="TOC1"/>
+            <w:pStyle w:val="Turinys1"/>
             <w:tabs>
               <w:tab w:val="right" w:leader="dot" w:pos="8296"/>
             </w:tabs>
@@ -2154,7 +2177,7 @@
           <w:hyperlink w:anchor="_Toc523689819" w:history="1">
             <w:r>
               <w:rPr>
-                <w:rStyle w:val="Hyperlink"/>
+                <w:rStyle w:val="Hipersaitas"/>
                 <w:noProof/>
               </w:rPr>
               <w:t>Išvados</w:t>
@@ -2211,7 +2234,7 @@
         </w:p>
         <w:p>
           <w:pPr>
-            <w:pStyle w:val="TOC1"/>
+            <w:pStyle w:val="Turinys1"/>
             <w:tabs>
               <w:tab w:val="right" w:leader="dot" w:pos="8296"/>
             </w:tabs>
@@ -2225,7 +2248,7 @@
           <w:hyperlink w:anchor="_Toc523689820" w:history="1">
             <w:r>
               <w:rPr>
-                <w:rStyle w:val="Hyperlink"/>
+                <w:rStyle w:val="Hipersaitas"/>
                 <w:noProof/>
               </w:rPr>
               <w:t>Literatūra</w:t>
@@ -2282,7 +2305,7 @@
         </w:p>
         <w:p>
           <w:pPr>
-            <w:pStyle w:val="TOC1"/>
+            <w:pStyle w:val="Turinys1"/>
             <w:tabs>
               <w:tab w:val="right" w:leader="dot" w:pos="8296"/>
             </w:tabs>
@@ -2296,7 +2319,7 @@
           <w:hyperlink w:anchor="_Toc523689821" w:history="1">
             <w:r>
               <w:rPr>
-                <w:rStyle w:val="Hyperlink"/>
+                <w:rStyle w:val="Hipersaitas"/>
                 <w:noProof/>
               </w:rPr>
               <w:t>Priedai</w:t>
@@ -2751,7 +2774,7 @@
                               </w:drawing>
                             </w:r>
                           </w:p>
-                          <w:bookmarkStart w:id="0" w:name="_Ref195171918"/>
+                          <w:bookmarkStart w:id="1" w:name="_Ref195171918"/>
                           <w:p>
                             <w:pPr>
                               <w:pStyle w:val="CaptionPaveikslas"/>
@@ -2801,7 +2824,7 @@
                             <w:r>
                               <w:t xml:space="preserve"> pav</w:t>
                             </w:r>
-                            <w:bookmarkEnd w:id="0"/>
+                            <w:bookmarkEnd w:id="1"/>
                             <w:r>
                               <w:t>. Panaudojimo atvejų diagram</w:t>
                             </w:r>
@@ -2917,7 +2940,7 @@
                         </w:drawing>
                       </w:r>
                     </w:p>
-                    <w:bookmarkStart w:id="1" w:name="_Ref195171918"/>
+                    <w:bookmarkStart w:id="2" w:name="_Ref195171918"/>
                     <w:p>
                       <w:pPr>
                         <w:pStyle w:val="CaptionPaveikslas"/>
@@ -2967,7 +2990,7 @@
                       <w:r>
                         <w:t xml:space="preserve"> pav</w:t>
                       </w:r>
-                      <w:bookmarkEnd w:id="1"/>
+                      <w:bookmarkEnd w:id="2"/>
                       <w:r>
                         <w:t>. Panaudojimo atvejų diagram</w:t>
                       </w:r>
@@ -3113,7 +3136,7 @@
                               <w:t>tvejo „Sukurti naują dokumentą“ specifikacija pateikiama 3.1 lentelėje.</w:t>
                             </w:r>
                           </w:p>
-                          <w:bookmarkStart w:id="2" w:name="_Ref195172484"/>
+                          <w:bookmarkStart w:id="3" w:name="_Ref195172484"/>
                           <w:p>
                             <w:pPr>
                               <w:pStyle w:val="CaptionLentele"/>
@@ -3163,7 +3186,7 @@
                             <w:r>
                               <w:t xml:space="preserve"> lentelė</w:t>
                             </w:r>
-                            <w:bookmarkEnd w:id="2"/>
+                            <w:bookmarkEnd w:id="3"/>
                             <w:r>
                               <w:t>. Panaudojimo atvejo „</w:t>
                             </w:r>
@@ -3813,7 +3836,7 @@
                         <w:t>tvejo „Sukurti naują dokumentą“ specifikacija pateikiama 3.1 lentelėje.</w:t>
                       </w:r>
                     </w:p>
-                    <w:bookmarkStart w:id="3" w:name="_Ref195172484"/>
+                    <w:bookmarkStart w:id="4" w:name="_Ref195172484"/>
                     <w:p>
                       <w:pPr>
                         <w:pStyle w:val="CaptionLentele"/>
@@ -3863,7 +3886,7 @@
                       <w:r>
                         <w:t xml:space="preserve"> lentelė</w:t>
                       </w:r>
-                      <w:bookmarkEnd w:id="3"/>
+                      <w:bookmarkEnd w:id="4"/>
                       <w:r>
                         <w:t>. Panaudojimo atvejo „</w:t>
                       </w:r>
@@ -4504,7 +4527,7 @@
     </w:p>
     <w:p>
       <w:pPr>
-        <w:pStyle w:val="Heading1"/>
+        <w:pStyle w:val="Antrat1"/>
         <w:numPr>
           <w:ilvl w:val="0"/>
           <w:numId w:val="0"/>
@@ -4514,14 +4537,14 @@
       <w:r>
         <w:br w:type="page"/>
       </w:r>
-      <w:bookmarkStart w:id="4" w:name="_Toc523687920"/>
-      <w:bookmarkStart w:id="5" w:name="_Toc523689800"/>
+      <w:bookmarkStart w:id="5" w:name="_Toc523687920"/>
+      <w:bookmarkStart w:id="6" w:name="_Toc523689800"/>
       <w:r>
         <w:lastRenderedPageBreak/>
         <w:t>Įvadas</w:t>
       </w:r>
-      <w:bookmarkEnd w:id="4"/>
       <w:bookmarkEnd w:id="5"/>
+      <w:bookmarkEnd w:id="6"/>
     </w:p>
     <w:p>
       <w:pPr>
@@ -4563,24 +4586,24 @@
     </w:p>
     <w:p>
       <w:pPr>
-        <w:pStyle w:val="Heading2"/>
+        <w:pStyle w:val="Antrat2"/>
         <w:numPr>
           <w:ilvl w:val="0"/>
           <w:numId w:val="0"/>
         </w:numPr>
         <w:ind w:left="153" w:hanging="153"/>
       </w:pPr>
-      <w:bookmarkStart w:id="6" w:name="_Toc523687923"/>
-      <w:bookmarkStart w:id="7" w:name="_Toc523689801"/>
-      <w:bookmarkStart w:id="8" w:name="_Toc523687921"/>
+      <w:bookmarkStart w:id="7" w:name="_Toc523687923"/>
+      <w:bookmarkStart w:id="8" w:name="_Toc523689801"/>
+      <w:bookmarkStart w:id="9" w:name="_Toc523687921"/>
       <w:r>
         <w:t xml:space="preserve">Komandos </w:t>
       </w:r>
-      <w:bookmarkEnd w:id="6"/>
+      <w:bookmarkEnd w:id="7"/>
       <w:r>
         <w:t>sudėtis</w:t>
       </w:r>
-      <w:bookmarkEnd w:id="7"/>
+      <w:bookmarkEnd w:id="8"/>
     </w:p>
     <w:p>
       <w:pPr>
@@ -4660,7 +4683,7 @@
     </w:p>
     <w:p>
       <w:pPr>
-        <w:pStyle w:val="Caption"/>
+        <w:pStyle w:val="Antrat"/>
         <w:jc w:val="center"/>
         <w:rPr>
           <w:rFonts w:cstheme="minorHAnsi"/>
@@ -4706,30 +4729,30 @@
     </w:p>
     <w:p>
       <w:pPr>
-        <w:pStyle w:val="Heading1"/>
+        <w:pStyle w:val="Antrat1"/>
         <w:numPr>
           <w:ilvl w:val="0"/>
           <w:numId w:val="2"/>
         </w:numPr>
       </w:pPr>
-      <w:bookmarkStart w:id="9" w:name="_Toc523689802"/>
+      <w:bookmarkStart w:id="10" w:name="_Toc523689802"/>
       <w:r>
         <w:t>Sistemos paskirtis</w:t>
       </w:r>
-      <w:bookmarkEnd w:id="8"/>
       <w:bookmarkEnd w:id="9"/>
-    </w:p>
-    <w:p>
-      <w:pPr>
-        <w:pStyle w:val="Heading2"/>
-      </w:pPr>
-      <w:bookmarkStart w:id="10" w:name="_Toc523687922"/>
-      <w:bookmarkStart w:id="11" w:name="_Toc523689803"/>
+      <w:bookmarkEnd w:id="10"/>
+    </w:p>
+    <w:p>
+      <w:pPr>
+        <w:pStyle w:val="Antrat2"/>
+      </w:pPr>
+      <w:bookmarkStart w:id="11" w:name="_Toc523687922"/>
+      <w:bookmarkStart w:id="12" w:name="_Toc523689803"/>
       <w:r>
         <w:t>Sistemos aprašas</w:t>
       </w:r>
-      <w:bookmarkEnd w:id="10"/>
       <w:bookmarkEnd w:id="11"/>
+      <w:bookmarkEnd w:id="12"/>
     </w:p>
     <w:p>
       <w:pPr>
@@ -4990,15 +5013,15 @@
     </w:p>
     <w:p>
       <w:pPr>
-        <w:pStyle w:val="Heading2"/>
-      </w:pPr>
-      <w:bookmarkStart w:id="12" w:name="_Toc523687924"/>
-      <w:bookmarkStart w:id="13" w:name="_Toc523689804"/>
+        <w:pStyle w:val="Antrat2"/>
+      </w:pPr>
+      <w:bookmarkStart w:id="13" w:name="_Toc523687924"/>
+      <w:bookmarkStart w:id="14" w:name="_Toc523689804"/>
       <w:r>
         <w:t>Funkcijų hierarchijos specifikacija</w:t>
       </w:r>
-      <w:bookmarkEnd w:id="12"/>
       <w:bookmarkEnd w:id="13"/>
+      <w:bookmarkEnd w:id="14"/>
     </w:p>
     <w:p>
       <w:pPr>
@@ -5082,7 +5105,7 @@
     </w:p>
     <w:p>
       <w:pPr>
-        <w:pStyle w:val="Caption"/>
+        <w:pStyle w:val="Antrat"/>
         <w:jc w:val="center"/>
         <w:rPr>
           <w:rFonts w:cstheme="minorHAnsi"/>
@@ -5129,13 +5152,13 @@
     <w:p/>
     <w:p>
       <w:pPr>
-        <w:pStyle w:val="Heading2"/>
-      </w:pPr>
-      <w:bookmarkStart w:id="14" w:name="_Toc523689805"/>
+        <w:pStyle w:val="Antrat2"/>
+      </w:pPr>
+      <w:bookmarkStart w:id="15" w:name="_Toc523689805"/>
       <w:r>
         <w:t>Realizacinės priemonės</w:t>
       </w:r>
-      <w:bookmarkEnd w:id="14"/>
+      <w:bookmarkEnd w:id="15"/>
       <w:r>
         <w:t xml:space="preserve"> </w:t>
       </w:r>
@@ -5148,7 +5171,7 @@
           <w:rFonts w:asciiTheme="minorHAnsi" w:hAnsiTheme="minorHAnsi" w:cstheme="minorHAnsi"/>
         </w:rPr>
       </w:pPr>
-      <w:bookmarkStart w:id="15" w:name="_Toc523689806"/>
+      <w:bookmarkStart w:id="16" w:name="_Toc523689806"/>
       <w:r>
         <w:rPr>
           <w:rFonts w:asciiTheme="minorHAnsi" w:hAnsiTheme="minorHAnsi" w:cstheme="minorHAnsi"/>
@@ -5249,13 +5272,13 @@
     </w:p>
     <w:p>
       <w:pPr>
-        <w:pStyle w:val="Heading2"/>
+        <w:pStyle w:val="Antrat2"/>
       </w:pPr>
       <w:r>
         <w:lastRenderedPageBreak/>
         <w:t>Darbų pasiskirstymas</w:t>
       </w:r>
-      <w:bookmarkEnd w:id="15"/>
+      <w:bookmarkEnd w:id="16"/>
     </w:p>
     <w:p>
       <w:pPr>
@@ -5280,7 +5303,7 @@
     </w:p>
     <w:tbl>
       <w:tblPr>
-        <w:tblStyle w:val="TableGrid"/>
+        <w:tblStyle w:val="Lentelstinklelis"/>
         <w:tblW w:w="0" w:type="auto"/>
         <w:tblLook w:val="04A0" w:firstRow="1" w:lastRow="0" w:firstColumn="1" w:lastColumn="0" w:noHBand="0" w:noVBand="1"/>
       </w:tblPr>
@@ -6124,10 +6147,10 @@
     </w:p>
     <w:p>
       <w:pPr>
-        <w:pStyle w:val="Heading1"/>
-      </w:pPr>
-      <w:bookmarkStart w:id="16" w:name="_Toc523687925"/>
-      <w:bookmarkStart w:id="17" w:name="_Toc523689807"/>
+        <w:pStyle w:val="Antrat1"/>
+      </w:pPr>
+      <w:bookmarkStart w:id="17" w:name="_Toc523687925"/>
+      <w:bookmarkStart w:id="18" w:name="_Toc523689807"/>
       <w:r>
         <w:lastRenderedPageBreak/>
         <w:t>Reikalavimų</w:t>
@@ -6135,18 +6158,18 @@
       <w:r>
         <w:t xml:space="preserve"> modelis</w:t>
       </w:r>
-      <w:bookmarkEnd w:id="16"/>
       <w:bookmarkEnd w:id="17"/>
-    </w:p>
-    <w:p>
-      <w:pPr>
-        <w:pStyle w:val="Heading2"/>
-      </w:pPr>
-      <w:bookmarkStart w:id="18" w:name="_Toc523689808"/>
+      <w:bookmarkEnd w:id="18"/>
+    </w:p>
+    <w:p>
+      <w:pPr>
+        <w:pStyle w:val="Antrat2"/>
+      </w:pPr>
+      <w:bookmarkStart w:id="19" w:name="_Toc523689808"/>
       <w:r>
         <w:t>Panaudojimo atvejų modelis</w:t>
       </w:r>
-      <w:bookmarkEnd w:id="18"/>
+      <w:bookmarkEnd w:id="19"/>
     </w:p>
     <w:p>
       <w:pPr>
@@ -6189,7 +6212,7 @@
     </w:p>
     <w:p>
       <w:pPr>
-        <w:pStyle w:val="Caption"/>
+        <w:pStyle w:val="Antrat"/>
         <w:jc w:val="center"/>
         <w:rPr>
           <w:rFonts w:cstheme="minorHAnsi"/>
@@ -6201,10 +6224,10 @@
           <w:noProof/>
         </w:rPr>
         <w:drawing>
-          <wp:inline distT="0" distB="0" distL="0" distR="0" wp14:anchorId="7C534CD2" wp14:editId="22B71984">
-            <wp:extent cx="5495925" cy="6439620"/>
-            <wp:effectExtent l="0" t="0" r="0" b="0"/>
-            <wp:docPr id="7" name="Paveikslėlis 7"/>
+          <wp:inline distT="0" distB="0" distL="0" distR="0" wp14:anchorId="6114BB1C" wp14:editId="6896B2A7">
+            <wp:extent cx="5276850" cy="5038725"/>
+            <wp:effectExtent l="0" t="0" r="0" b="9525"/>
+            <wp:docPr id="1400703379" name="Paveikslėlis 1400703379"/>
             <wp:cNvGraphicFramePr>
               <a:graphicFrameLocks xmlns:a="http://schemas.openxmlformats.org/drawingml/2006/main" noChangeAspect="1"/>
             </wp:cNvGraphicFramePr>
@@ -6212,36 +6235,36 @@
               <a:graphicData uri="http://schemas.openxmlformats.org/drawingml/2006/picture">
                 <pic:pic xmlns:pic="http://schemas.openxmlformats.org/drawingml/2006/picture">
                   <pic:nvPicPr>
-                    <pic:cNvPr id="7" name="Panaudojimo atvejų diagrama.jpg"/>
-                    <pic:cNvPicPr/>
+                    <pic:cNvPr id="0" name="Picture 3"/>
+                    <pic:cNvPicPr>
+                      <a:picLocks noChangeAspect="1" noChangeArrowheads="1"/>
+                    </pic:cNvPicPr>
                   </pic:nvPicPr>
-                  <pic:blipFill rotWithShape="1">
-                    <a:blip r:embed="rId10" cstate="print">
+                  <pic:blipFill>
+                    <a:blip r:embed="rId12" cstate="print">
                       <a:extLst>
                         <a:ext uri="{28A0092B-C50C-407E-A947-70E740481C1C}">
                           <a14:useLocalDpi xmlns:a14="http://schemas.microsoft.com/office/drawing/2010/main" val="0"/>
                         </a:ext>
                       </a:extLst>
                     </a:blip>
-                    <a:srcRect t="1704" r="19997"/>
-                    <a:stretch/>
+                    <a:srcRect/>
+                    <a:stretch>
+                      <a:fillRect/>
+                    </a:stretch>
                   </pic:blipFill>
                   <pic:spPr bwMode="auto">
                     <a:xfrm>
                       <a:off x="0" y="0"/>
-                      <a:ext cx="5504737" cy="6449945"/>
+                      <a:ext cx="5276850" cy="5038725"/>
                     </a:xfrm>
                     <a:prstGeom prst="rect">
                       <a:avLst/>
                     </a:prstGeom>
+                    <a:noFill/>
                     <a:ln>
                       <a:noFill/>
                     </a:ln>
-                    <a:extLst>
-                      <a:ext uri="{53640926-AAD7-44D8-BBD7-CCE9431645EC}">
-                        <a14:shadowObscured xmlns:a14="http://schemas.microsoft.com/office/drawing/2010/main"/>
-                      </a:ext>
-                    </a:extLst>
                   </pic:spPr>
                 </pic:pic>
               </a:graphicData>
@@ -6252,7 +6275,7 @@
     </w:p>
     <w:p>
       <w:pPr>
-        <w:pStyle w:val="Caption"/>
+        <w:pStyle w:val="Antrat"/>
         <w:jc w:val="center"/>
         <w:rPr>
           <w:rFonts w:cstheme="minorHAnsi"/>
@@ -6325,17 +6348,17 @@
     </w:p>
     <w:p>
       <w:pPr>
-        <w:pStyle w:val="Heading2"/>
-      </w:pPr>
-      <w:bookmarkStart w:id="19" w:name="_Toc523687929"/>
-      <w:bookmarkStart w:id="20" w:name="_Toc523689809"/>
-      <w:bookmarkStart w:id="21" w:name="_Toc523687928"/>
-      <w:bookmarkStart w:id="22" w:name="_Toc523687927"/>
+        <w:pStyle w:val="Antrat2"/>
+      </w:pPr>
+      <w:bookmarkStart w:id="20" w:name="_Toc523687929"/>
+      <w:bookmarkStart w:id="21" w:name="_Toc523689809"/>
+      <w:bookmarkStart w:id="22" w:name="_Toc523687928"/>
+      <w:bookmarkStart w:id="23" w:name="_Toc523687927"/>
       <w:r>
         <w:t>Panaudojimo atvejų sekų diagramos</w:t>
       </w:r>
-      <w:bookmarkEnd w:id="19"/>
       <w:bookmarkEnd w:id="20"/>
+      <w:bookmarkEnd w:id="21"/>
     </w:p>
     <w:p>
       <w:pPr>
@@ -6399,7 +6422,7 @@
     </w:p>
     <w:p>
       <w:pPr>
-        <w:pStyle w:val="Caption"/>
+        <w:pStyle w:val="Antrat"/>
         <w:jc w:val="center"/>
         <w:rPr>
           <w:rFonts w:cstheme="minorHAnsi"/>
@@ -6414,109 +6437,6 @@
             <wp:extent cx="4827755" cy="3343275"/>
             <wp:effectExtent l="0" t="0" r="0" b="0"/>
             <wp:docPr id="9" name="Paveikslėlis 9"/>
-            <wp:cNvGraphicFramePr>
-              <a:graphicFrameLocks xmlns:a="http://schemas.openxmlformats.org/drawingml/2006/main" noChangeAspect="1"/>
-            </wp:cNvGraphicFramePr>
-            <a:graphic xmlns:a="http://schemas.openxmlformats.org/drawingml/2006/main">
-              <a:graphicData uri="http://schemas.openxmlformats.org/drawingml/2006/picture">
-                <pic:pic xmlns:pic="http://schemas.openxmlformats.org/drawingml/2006/picture">
-                  <pic:nvPicPr>
-                    <pic:cNvPr id="1" name=""/>
-                    <pic:cNvPicPr/>
-                  </pic:nvPicPr>
-                  <pic:blipFill>
-                    <a:blip r:embed="rId12"/>
-                    <a:stretch>
-                      <a:fillRect/>
-                    </a:stretch>
-                  </pic:blipFill>
-                  <pic:spPr>
-                    <a:xfrm>
-                      <a:off x="0" y="0"/>
-                      <a:ext cx="4844898" cy="3355147"/>
-                    </a:xfrm>
-                    <a:prstGeom prst="rect">
-                      <a:avLst/>
-                    </a:prstGeom>
-                  </pic:spPr>
-                </pic:pic>
-              </a:graphicData>
-            </a:graphic>
-          </wp:inline>
-        </w:drawing>
-      </w:r>
-    </w:p>
-    <w:p>
-      <w:pPr>
-        <w:pStyle w:val="Caption"/>
-        <w:jc w:val="center"/>
-        <w:rPr>
-          <w:rFonts w:cstheme="minorHAnsi"/>
-        </w:rPr>
-      </w:pPr>
-      <w:r>
-        <w:rPr>
-          <w:rFonts w:cstheme="minorHAnsi"/>
-        </w:rPr>
-        <w:fldChar w:fldCharType="begin"/>
-      </w:r>
-      <w:r>
-        <w:rPr>
-          <w:rFonts w:cstheme="minorHAnsi"/>
-        </w:rPr>
-        <w:instrText xml:space="preserve"> SEQ pav. \* ARABIC </w:instrText>
-      </w:r>
-      <w:r>
-        <w:rPr>
-          <w:rFonts w:cstheme="minorHAnsi"/>
-        </w:rPr>
-        <w:fldChar w:fldCharType="separate"/>
-      </w:r>
-      <w:r>
-        <w:rPr>
-          <w:rFonts w:cstheme="minorHAnsi"/>
-          <w:noProof/>
-        </w:rPr>
-        <w:t>4</w:t>
-      </w:r>
-      <w:r>
-        <w:rPr>
-          <w:rFonts w:cstheme="minorHAnsi"/>
-        </w:rPr>
-        <w:fldChar w:fldCharType="end"/>
-      </w:r>
-      <w:r>
-        <w:rPr>
-          <w:rFonts w:cstheme="minorHAnsi"/>
-        </w:rPr>
-        <w:t xml:space="preserve"> pav. PA „Peržiūrėti būsenos pokyčių istoriją“ sekų diagrama</w:t>
-      </w:r>
-    </w:p>
-    <w:p>
-      <w:pPr>
-        <w:ind w:firstLine="426"/>
-        <w:jc w:val="both"/>
-      </w:pPr>
-      <w:r>
-        <w:t>Pirmiausia pasirenkamas kambarys, tada grąžinama kambario informacija, tada pasirenkama rodyti kambario būsenų istoriją ir yra grąžinamas būsenų sąrašas, jei yra rezultatai, jie parodomi, jei rezultatų negauta rodomas „Nėra elementų“ šablonas</w:t>
-      </w:r>
-    </w:p>
-    <w:p>
-      <w:pPr>
-        <w:keepNext/>
-        <w:ind w:firstLine="426"/>
-        <w:jc w:val="center"/>
-      </w:pPr>
-      <w:r>
-        <w:rPr>
-          <w:noProof/>
-        </w:rPr>
-        <w:lastRenderedPageBreak/>
-        <w:drawing>
-          <wp:inline distT="0" distB="0" distL="0" distR="0" wp14:anchorId="1122E36E" wp14:editId="027BB9B3">
-            <wp:extent cx="5274310" cy="3293110"/>
-            <wp:effectExtent l="0" t="0" r="2540" b="2540"/>
-            <wp:docPr id="20" name="Paveikslėlis 20"/>
             <wp:cNvGraphicFramePr>
               <a:graphicFrameLocks xmlns:a="http://schemas.openxmlformats.org/drawingml/2006/main" noChangeAspect="1"/>
             </wp:cNvGraphicFramePr>
@@ -6536,7 +6456,7 @@
                   <pic:spPr>
                     <a:xfrm>
                       <a:off x="0" y="0"/>
-                      <a:ext cx="5274310" cy="3293110"/>
+                      <a:ext cx="4844898" cy="3355147"/>
                     </a:xfrm>
                     <a:prstGeom prst="rect">
                       <a:avLst/>
@@ -6551,7 +6471,7 @@
     </w:p>
     <w:p>
       <w:pPr>
-        <w:pStyle w:val="Caption"/>
+        <w:pStyle w:val="Antrat"/>
         <w:jc w:val="center"/>
         <w:rPr>
           <w:rFonts w:cstheme="minorHAnsi"/>
@@ -6561,43 +6481,65 @@
         <w:rPr>
           <w:rFonts w:cstheme="minorHAnsi"/>
         </w:rPr>
-        <w:t>5 pav. PA „Rašyti atsiliepimą“ sekų diagrama</w:t>
-      </w:r>
-    </w:p>
-    <w:p>
-      <w:pPr>
-        <w:pStyle w:val="Caption"/>
+        <w:fldChar w:fldCharType="begin"/>
+      </w:r>
+      <w:r>
+        <w:rPr>
+          <w:rFonts w:cstheme="minorHAnsi"/>
+        </w:rPr>
+        <w:instrText xml:space="preserve"> SEQ pav. \* ARABIC </w:instrText>
+      </w:r>
+      <w:r>
+        <w:rPr>
+          <w:rFonts w:cstheme="minorHAnsi"/>
+        </w:rPr>
+        <w:fldChar w:fldCharType="separate"/>
+      </w:r>
+      <w:r>
+        <w:rPr>
+          <w:rFonts w:cstheme="minorHAnsi"/>
+          <w:noProof/>
+        </w:rPr>
+        <w:t>4</w:t>
+      </w:r>
+      <w:r>
+        <w:rPr>
+          <w:rFonts w:cstheme="minorHAnsi"/>
+        </w:rPr>
+        <w:fldChar w:fldCharType="end"/>
+      </w:r>
+      <w:r>
+        <w:rPr>
+          <w:rFonts w:cstheme="minorHAnsi"/>
+        </w:rPr>
+        <w:t xml:space="preserve"> pav. PA „Peržiūrėti būsenos pokyčių istoriją“ sekų diagrama</w:t>
+      </w:r>
+    </w:p>
+    <w:p>
+      <w:pPr>
+        <w:ind w:firstLine="426"/>
         <w:jc w:val="both"/>
-        <w:rPr>
-          <w:rFonts w:cstheme="minorHAnsi"/>
-          <w:b w:val="0"/>
-        </w:rPr>
-      </w:pPr>
-      <w:r>
-        <w:rPr>
-          <w:rFonts w:cstheme="minorHAnsi"/>
-          <w:b w:val="0"/>
-        </w:rPr>
-        <w:t>Pirmiausia pasirenkama rezervacija, tada grąžinama rezervacijos informacija, tuomet pasirenkama rašyti atsiliepimą, įvedamas komentaras, pasirenkamas įvertinimas, sistemoje gaunama dabartinė data, įrašas įrašomas į duomenų bazę, vartotojui rodomas pranešimas apie sėkmingai paliktą atsiliepimą.</w:t>
-      </w:r>
-    </w:p>
-    <w:p>
-      <w:pPr>
-        <w:pStyle w:val="Caption"/>
+      </w:pPr>
+      <w:r>
+        <w:t>Pirmiausia pasirenkamas kambarys, tada grąžinama kambario informacija, tada pasirenkama rodyti kambario būsenų istoriją ir yra grąžinamas būsenų sąrašas, jei yra rezultatai, jie parodomi, jei rezultatų negauta rodomas „Nėra elementų“ šablonas</w:t>
+      </w:r>
+    </w:p>
+    <w:p>
+      <w:pPr>
+        <w:keepNext/>
+        <w:ind w:firstLine="426"/>
         <w:jc w:val="center"/>
-        <w:rPr>
-          <w:rFonts w:cstheme="minorHAnsi"/>
-        </w:rPr>
       </w:pPr>
       <w:r>
         <w:rPr>
           <w:noProof/>
         </w:rPr>
+        <w:lastRenderedPageBreak/>
         <w:drawing>
-          <wp:inline distT="0" distB="0" distL="0" distR="0" wp14:anchorId="5F8FA71F" wp14:editId="250B38B7">
-            <wp:extent cx="5019675" cy="4052121"/>
-            <wp:effectExtent l="0" t="0" r="0" b="5715"/>
-            <wp:docPr id="26" name="Paveikslėlis 26"/>
+          <wp:inline distT="0" distB="0" distL="0" distR="0" wp14:anchorId="7DCD79E8" wp14:editId="75E5A7B5">
+            <wp:extent cx="4324350" cy="3454378"/>
+            <wp:effectExtent l="0" t="0" r="0" b="0"/>
+            <wp:docPr id="1400703394" name="Paveikslėlis 1400703394"/>
             <wp:cNvGraphicFramePr>
               <a:graphicFrameLocks xmlns:a="http://schemas.openxmlformats.org/drawingml/2006/main" noChangeAspect="1"/>
             </wp:cNvGraphicFramePr>
@@ -6617,7 +6559,7 @@
                   <pic:spPr>
                     <a:xfrm>
                       <a:off x="0" y="0"/>
-                      <a:ext cx="5022828" cy="4054666"/>
+                      <a:ext cx="4333948" cy="3462045"/>
                     </a:xfrm>
                     <a:prstGeom prst="rect">
                       <a:avLst/>
@@ -6632,7 +6574,7 @@
     </w:p>
     <w:p>
       <w:pPr>
-        <w:pStyle w:val="Caption"/>
+        <w:pStyle w:val="Antrat"/>
         <w:jc w:val="center"/>
         <w:rPr>
           <w:rFonts w:cstheme="minorHAnsi"/>
@@ -6642,20 +6584,48 @@
         <w:rPr>
           <w:rFonts w:cstheme="minorHAnsi"/>
         </w:rPr>
-        <w:t>6 pav. PA „Pranešti apie bėdą kambaryje“ sekų diagrama</w:t>
-      </w:r>
-    </w:p>
-    <w:p>
-      <w:pPr>
+        <w:t>5 pav. PA „</w:t>
+      </w:r>
+      <w:r>
+        <w:rPr>
+          <w:rFonts w:cstheme="minorHAnsi"/>
+        </w:rPr>
+        <w:t>Pridėti kambarį</w:t>
+      </w:r>
+      <w:r>
+        <w:rPr>
+          <w:rFonts w:cstheme="minorHAnsi"/>
+        </w:rPr>
+        <w:t>“ sekų diagrama</w:t>
+      </w:r>
+    </w:p>
+    <w:p>
+      <w:pPr>
+        <w:pStyle w:val="Antrat"/>
         <w:jc w:val="both"/>
-      </w:pPr>
-      <w:r>
-        <w:t>Pirmiausia pasirenkama rezervacija, grąžinama rezervacijos informacija, jei rezervacijos datos nėra taro šiandienos datos, pranešti kambario defekto negalima, jei yra, pasirenkama pranešti defektą, paliekamas komentaras, gaunama dabartinė data, įrašomas defektas į duomenų bazę, nustatoma kambario būsena į „Su defektu“, tada rodomas pranešimas apie sėkmingą defekto pranešimą.</w:t>
-      </w:r>
-    </w:p>
-    <w:p>
-      <w:pPr>
-        <w:pStyle w:val="Caption"/>
+        <w:rPr>
+          <w:rFonts w:cstheme="minorHAnsi"/>
+          <w:b w:val="0"/>
+        </w:rPr>
+      </w:pPr>
+      <w:r>
+        <w:rPr>
+          <w:rFonts w:cstheme="minorHAnsi"/>
+          <w:b w:val="0"/>
+        </w:rPr>
+        <w:t>Pirmiausia pasirenkama</w:t>
+      </w:r>
+      <w:r>
+        <w:rPr>
+          <w:rFonts w:cstheme="minorHAnsi"/>
+          <w:b w:val="0"/>
+        </w:rPr>
+        <w:t xml:space="preserve"> išvesti kambarių sąrašą, kai gaunamas kambarių sąrašas, pasirenkama pridėti naują kambarį, užpildoma kambario informacija ir pasirenkama saugoti kambarį. Tuomet kambarys išsaugomas ir klientas peradresuojamas į kambarių sąrašą, jei įvyksta klaida, rodomas klaidos pranešimas.</w:t>
+      </w:r>
+    </w:p>
+    <w:p>
+      <w:pPr>
+        <w:pStyle w:val="Antrat"/>
         <w:jc w:val="center"/>
         <w:rPr>
           <w:rFonts w:cstheme="minorHAnsi"/>
@@ -6665,12 +6635,11 @@
         <w:rPr>
           <w:noProof/>
         </w:rPr>
-        <w:lastRenderedPageBreak/>
         <w:drawing>
-          <wp:inline distT="0" distB="0" distL="0" distR="0" wp14:anchorId="3A8B96E7" wp14:editId="1828EE44">
-            <wp:extent cx="5274310" cy="3876675"/>
-            <wp:effectExtent l="0" t="0" r="2540" b="9525"/>
-            <wp:docPr id="1400703361" name="Paveikslėlis 1400703361"/>
+          <wp:inline distT="0" distB="0" distL="0" distR="0" wp14:anchorId="5F8FA71F" wp14:editId="250B38B7">
+            <wp:extent cx="5019675" cy="4052121"/>
+            <wp:effectExtent l="0" t="0" r="0" b="5715"/>
+            <wp:docPr id="26" name="Paveikslėlis 26"/>
             <wp:cNvGraphicFramePr>
               <a:graphicFrameLocks xmlns:a="http://schemas.openxmlformats.org/drawingml/2006/main" noChangeAspect="1"/>
             </wp:cNvGraphicFramePr>
@@ -6690,7 +6659,7 @@
                   <pic:spPr>
                     <a:xfrm>
                       <a:off x="0" y="0"/>
-                      <a:ext cx="5274310" cy="3876675"/>
+                      <a:ext cx="5022828" cy="4054666"/>
                     </a:xfrm>
                     <a:prstGeom prst="rect">
                       <a:avLst/>
@@ -6705,7 +6674,7 @@
     </w:p>
     <w:p>
       <w:pPr>
-        <w:pStyle w:val="Caption"/>
+        <w:pStyle w:val="Antrat"/>
         <w:jc w:val="center"/>
         <w:rPr>
           <w:rFonts w:cstheme="minorHAnsi"/>
@@ -6715,41 +6684,24 @@
         <w:rPr>
           <w:rFonts w:cstheme="minorHAnsi"/>
         </w:rPr>
-        <w:t>7 pav. PA „</w:t>
-      </w:r>
-      <w:r>
-        <w:rPr>
-          <w:rFonts w:cstheme="minorHAnsi"/>
-        </w:rPr>
-        <w:t>Užsakyti/atšaukti papildomą paslaugą</w:t>
-      </w:r>
-      <w:r>
-        <w:rPr>
-          <w:rFonts w:cstheme="minorHAnsi"/>
-        </w:rPr>
-        <w:t>“ sekų diagrama</w:t>
-      </w:r>
-    </w:p>
-    <w:p>
-      <w:pPr>
-        <w:pStyle w:val="Caption"/>
+        <w:t>6 pav. PA „Pranešti apie bėdą kambaryje“ sekų diagrama</w:t>
+      </w:r>
+    </w:p>
+    <w:p>
+      <w:pPr>
         <w:jc w:val="both"/>
-        <w:rPr>
-          <w:rFonts w:cstheme="minorHAnsi"/>
-          <w:b w:val="0"/>
-        </w:rPr>
-      </w:pPr>
-      <w:r>
-        <w:rPr>
-          <w:rFonts w:cstheme="minorHAnsi"/>
-          <w:b w:val="0"/>
-        </w:rPr>
-        <w:t>Pirmiausia pasirenkama rezervacija, grąžinama rezervacijos informacija, pridedama nauja paslauga, grąžinamas paslaugų sąrašas, pasirenkama išsaugoti, paslauga išsaugoma, rodomas pranešimas apie sėkmingą paslaugos pridėjimą, tada pasirenkama paslauga, paspaudžiama atšaukti paslaugą, paslauga pašalinama iš rezervacijos, gaunamas pranešimas apie sėkmingą atšaukimą.</w:t>
-      </w:r>
-    </w:p>
-    <w:p>
-      <w:pPr>
-        <w:pStyle w:val="Caption"/>
+      </w:pPr>
+      <w:r>
+        <w:t xml:space="preserve">Pirmiausia pasirenkama rezervacija, grąžinama rezervacijos informacija, jei rezervacijos datos nėra taro šiandienos datos, pranešti kambario defekto negalima, jei yra, pasirenkama pranešti defektą, </w:t>
+      </w:r>
+      <w:r>
+        <w:lastRenderedPageBreak/>
+        <w:t>paliekamas komentaras, gaunama dabartinė data, įrašomas defektas į duomenų bazę, nustatoma kambario būsena į „Su defektu“, tada rodomas pranešimas apie sėkmingą defekto pranešimą.</w:t>
+      </w:r>
+    </w:p>
+    <w:p>
+      <w:pPr>
+        <w:pStyle w:val="Antrat"/>
         <w:jc w:val="center"/>
         <w:rPr>
           <w:rFonts w:cstheme="minorHAnsi"/>
@@ -6760,10 +6712,10 @@
           <w:noProof/>
         </w:rPr>
         <w:drawing>
-          <wp:inline distT="0" distB="0" distL="0" distR="0" wp14:anchorId="75497214" wp14:editId="1DAA5F21">
-            <wp:extent cx="5274310" cy="2813685"/>
-            <wp:effectExtent l="0" t="0" r="2540" b="5715"/>
-            <wp:docPr id="1400703345" name="Paveikslėlis 1400703345"/>
+          <wp:inline distT="0" distB="0" distL="0" distR="0" wp14:anchorId="0B8FB72E" wp14:editId="2FE7A8A7">
+            <wp:extent cx="5267325" cy="2819400"/>
+            <wp:effectExtent l="0" t="0" r="9525" b="0"/>
+            <wp:docPr id="1400703382" name="Paveikslėlis 1400703382"/>
             <wp:cNvGraphicFramePr>
               <a:graphicFrameLocks xmlns:a="http://schemas.openxmlformats.org/drawingml/2006/main" noChangeAspect="1"/>
             </wp:cNvGraphicFramePr>
@@ -6771,23 +6723,39 @@
               <a:graphicData uri="http://schemas.openxmlformats.org/drawingml/2006/picture">
                 <pic:pic xmlns:pic="http://schemas.openxmlformats.org/drawingml/2006/picture">
                   <pic:nvPicPr>
-                    <pic:cNvPr id="1" name=""/>
-                    <pic:cNvPicPr/>
+                    <pic:cNvPr id="0" name="Picture 4"/>
+                    <pic:cNvPicPr>
+                      <a:picLocks noChangeAspect="1" noChangeArrowheads="1"/>
+                    </pic:cNvPicPr>
                   </pic:nvPicPr>
-                  <pic:blipFill>
-                    <a:blip r:embed="rId16"/>
-                    <a:stretch>
-                      <a:fillRect/>
-                    </a:stretch>
+                  <pic:blipFill rotWithShape="1">
+                    <a:blip r:embed="rId16">
+                      <a:extLst>
+                        <a:ext uri="{28A0092B-C50C-407E-A947-70E740481C1C}">
+                          <a14:useLocalDpi xmlns:a14="http://schemas.microsoft.com/office/drawing/2010/main" val="0"/>
+                        </a:ext>
+                      </a:extLst>
+                    </a:blip>
+                    <a:srcRect t="4366" b="55252"/>
+                    <a:stretch/>
                   </pic:blipFill>
-                  <pic:spPr>
+                  <pic:spPr bwMode="auto">
                     <a:xfrm>
                       <a:off x="0" y="0"/>
-                      <a:ext cx="5274310" cy="2813685"/>
+                      <a:ext cx="5267325" cy="2819400"/>
                     </a:xfrm>
                     <a:prstGeom prst="rect">
                       <a:avLst/>
                     </a:prstGeom>
+                    <a:noFill/>
+                    <a:ln>
+                      <a:noFill/>
+                    </a:ln>
+                    <a:extLst>
+                      <a:ext uri="{53640926-AAD7-44D8-BBD7-CCE9431645EC}">
+                        <a14:shadowObscured xmlns:a14="http://schemas.microsoft.com/office/drawing/2010/main"/>
+                      </a:ext>
+                    </a:extLst>
                   </pic:spPr>
                 </pic:pic>
               </a:graphicData>
@@ -6798,7 +6766,7 @@
     </w:p>
     <w:p>
       <w:pPr>
-        <w:pStyle w:val="Caption"/>
+        <w:pStyle w:val="Antrat"/>
         <w:jc w:val="center"/>
         <w:rPr>
           <w:rFonts w:cstheme="minorHAnsi"/>
@@ -6808,32 +6776,55 @@
         <w:rPr>
           <w:rFonts w:cstheme="minorHAnsi"/>
         </w:rPr>
-        <w:t>8 pav. PA „Ištrinti nuolaidą“ sekų diagrama</w:t>
-      </w:r>
-    </w:p>
-    <w:p>
-      <w:r>
-        <w:t xml:space="preserve">Pirmiausia pasirenkama nuolaida, tada grąžinama nuolaida, tada paspaudžiama ištrinti nuolaidą, nuolaida ištrinama iš duomenų bazės, peradresuojama į nuolaidų sąrašą. </w:t>
-      </w:r>
-    </w:p>
-    <w:p>
-      <w:pPr>
-        <w:pStyle w:val="Caption"/>
+        <w:t>7 pav. PA „</w:t>
+      </w:r>
+      <w:r>
+        <w:rPr>
+          <w:rFonts w:cstheme="minorHAnsi"/>
+        </w:rPr>
+        <w:t>Užsakyti/atšaukti papildomą paslaugą</w:t>
+      </w:r>
+      <w:r>
+        <w:rPr>
+          <w:rFonts w:cstheme="minorHAnsi"/>
+        </w:rPr>
+        <w:t>“ sekų diagrama</w:t>
+      </w:r>
+    </w:p>
+    <w:p>
+      <w:pPr>
+        <w:pStyle w:val="Antrat"/>
+        <w:jc w:val="both"/>
+        <w:rPr>
+          <w:rFonts w:cstheme="minorHAnsi"/>
+          <w:b w:val="0"/>
+        </w:rPr>
+      </w:pPr>
+      <w:r>
+        <w:rPr>
+          <w:rFonts w:cstheme="minorHAnsi"/>
+          <w:b w:val="0"/>
+        </w:rPr>
+        <w:t>Pirmiausia pasirenkama rezervacija, grąžinama rezervacijos informacija, pridedama nauja paslauga, grąžinamas paslaugų sąrašas, pasirenkama išsaugoti, paslauga išsaugoma, rodomas pranešimas apie sėkmingą paslaugos pridėjimą, tada pasirenkama paslauga, paspaudžiama atšaukti paslaugą, paslauga pašalinama iš rezervacijos, gaunamas pranešimas apie sėkmingą atšaukimą.</w:t>
+      </w:r>
+    </w:p>
+    <w:p>
+      <w:pPr>
+        <w:pStyle w:val="Antrat"/>
         <w:jc w:val="center"/>
         <w:rPr>
+          <w:rFonts w:cstheme="minorHAnsi"/>
+        </w:rPr>
+      </w:pPr>
+      <w:r>
+        <w:rPr>
           <w:noProof/>
         </w:rPr>
-      </w:pPr>
-      <w:r>
-        <w:rPr>
-          <w:noProof/>
-        </w:rPr>
-        <w:lastRenderedPageBreak/>
         <w:drawing>
-          <wp:inline distT="0" distB="0" distL="0" distR="0" wp14:anchorId="2C104430" wp14:editId="0714BF0E">
-            <wp:extent cx="5274310" cy="3362960"/>
-            <wp:effectExtent l="0" t="0" r="2540" b="8890"/>
-            <wp:docPr id="1400703347" name="Paveikslėlis 1400703347"/>
+          <wp:inline distT="0" distB="0" distL="0" distR="0" wp14:anchorId="0D173791" wp14:editId="4EBB664E">
+            <wp:extent cx="4629150" cy="2152650"/>
+            <wp:effectExtent l="0" t="0" r="0" b="0"/>
+            <wp:docPr id="1400703383" name="Paveikslėlis 1400703383"/>
             <wp:cNvGraphicFramePr>
               <a:graphicFrameLocks xmlns:a="http://schemas.openxmlformats.org/drawingml/2006/main" noChangeAspect="1"/>
             </wp:cNvGraphicFramePr>
@@ -6853,7 +6844,7 @@
                   <pic:spPr>
                     <a:xfrm>
                       <a:off x="0" y="0"/>
-                      <a:ext cx="5274310" cy="3362960"/>
+                      <a:ext cx="4629150" cy="2152650"/>
                     </a:xfrm>
                     <a:prstGeom prst="rect">
                       <a:avLst/>
@@ -6868,7 +6859,7 @@
     </w:p>
     <w:p>
       <w:pPr>
-        <w:pStyle w:val="Caption"/>
+        <w:pStyle w:val="Antrat"/>
         <w:jc w:val="center"/>
         <w:rPr>
           <w:rFonts w:cstheme="minorHAnsi"/>
@@ -6878,29 +6869,17 @@
         <w:rPr>
           <w:rFonts w:cstheme="minorHAnsi"/>
         </w:rPr>
-        <w:t>9 pav. PA „Panaudoti nuolaidą“ sekų diagrama</w:t>
-      </w:r>
-    </w:p>
-    <w:p>
-      <w:pPr>
-        <w:pStyle w:val="Caption"/>
-        <w:jc w:val="both"/>
-        <w:rPr>
-          <w:rFonts w:cstheme="minorHAnsi"/>
-          <w:b w:val="0"/>
-        </w:rPr>
-      </w:pPr>
-      <w:r>
-        <w:rPr>
-          <w:rFonts w:cstheme="minorHAnsi"/>
-          <w:b w:val="0"/>
-        </w:rPr>
-        <w:t>Pirmiausia atidaromas rezervacijos langas, įvedamas rezervacijos nuolaidos kodas, paspaudžiamas „Panaudoti“ mygtukas, jei kodas teisingas apskaičiuojama nauja kaina, ji grąžinama, jei kodas neteisingas grąžinama informacija apie neteisingą nuolaidos kodą.</w:t>
-      </w:r>
-    </w:p>
-    <w:p>
-      <w:pPr>
-        <w:pStyle w:val="Caption"/>
+        <w:t>8 pav. PA „Ištrinti nuolaidą“ sekų diagrama</w:t>
+      </w:r>
+    </w:p>
+    <w:p>
+      <w:r>
+        <w:t xml:space="preserve">Pirmiausia pasirenkama nuolaida, tada grąžinama nuolaida, tada paspaudžiama ištrinti nuolaidą, nuolaida ištrinama iš duomenų bazės, peradresuojama į nuolaidų sąrašą. </w:t>
+      </w:r>
+    </w:p>
+    <w:p>
+      <w:pPr>
+        <w:pStyle w:val="Antrat"/>
         <w:jc w:val="center"/>
         <w:rPr>
           <w:noProof/>
@@ -6910,11 +6889,12 @@
         <w:rPr>
           <w:noProof/>
         </w:rPr>
+        <w:lastRenderedPageBreak/>
         <w:drawing>
-          <wp:inline distT="0" distB="0" distL="0" distR="0" wp14:anchorId="41F238DA" wp14:editId="047BE8F4">
-            <wp:extent cx="5274310" cy="3531235"/>
-            <wp:effectExtent l="0" t="0" r="2540" b="0"/>
-            <wp:docPr id="1400703350" name="Paveikslėlis 1400703350"/>
+          <wp:inline distT="0" distB="0" distL="0" distR="0" wp14:anchorId="026903AB" wp14:editId="006B096F">
+            <wp:extent cx="4660051" cy="2828925"/>
+            <wp:effectExtent l="0" t="0" r="7620" b="0"/>
+            <wp:docPr id="1400703358" name="Paveikslėlis 1400703358"/>
             <wp:cNvGraphicFramePr>
               <a:graphicFrameLocks xmlns:a="http://schemas.openxmlformats.org/drawingml/2006/main" noChangeAspect="1"/>
             </wp:cNvGraphicFramePr>
@@ -6922,23 +6902,39 @@
               <a:graphicData uri="http://schemas.openxmlformats.org/drawingml/2006/picture">
                 <pic:pic xmlns:pic="http://schemas.openxmlformats.org/drawingml/2006/picture">
                   <pic:nvPicPr>
-                    <pic:cNvPr id="1" name=""/>
-                    <pic:cNvPicPr/>
+                    <pic:cNvPr id="0" name="Picture 5"/>
+                    <pic:cNvPicPr>
+                      <a:picLocks noChangeAspect="1" noChangeArrowheads="1"/>
+                    </pic:cNvPicPr>
                   </pic:nvPicPr>
-                  <pic:blipFill>
-                    <a:blip r:embed="rId18"/>
-                    <a:stretch>
-                      <a:fillRect/>
-                    </a:stretch>
+                  <pic:blipFill rotWithShape="1">
+                    <a:blip r:embed="rId18">
+                      <a:extLst>
+                        <a:ext uri="{28A0092B-C50C-407E-A947-70E740481C1C}">
+                          <a14:useLocalDpi xmlns:a14="http://schemas.microsoft.com/office/drawing/2010/main" val="0"/>
+                        </a:ext>
+                      </a:extLst>
+                    </a:blip>
+                    <a:srcRect l="4702" t="7445" r="18445" b="40644"/>
+                    <a:stretch/>
                   </pic:blipFill>
-                  <pic:spPr>
+                  <pic:spPr bwMode="auto">
                     <a:xfrm>
                       <a:off x="0" y="0"/>
-                      <a:ext cx="5274310" cy="3531235"/>
+                      <a:ext cx="4668271" cy="2833915"/>
                     </a:xfrm>
                     <a:prstGeom prst="rect">
                       <a:avLst/>
                     </a:prstGeom>
+                    <a:noFill/>
+                    <a:ln>
+                      <a:noFill/>
+                    </a:ln>
+                    <a:extLst>
+                      <a:ext uri="{53640926-AAD7-44D8-BBD7-CCE9431645EC}">
+                        <a14:shadowObscured xmlns:a14="http://schemas.microsoft.com/office/drawing/2010/main"/>
+                      </a:ext>
+                    </a:extLst>
                   </pic:spPr>
                 </pic:pic>
               </a:graphicData>
@@ -6949,7 +6945,7 @@
     </w:p>
     <w:p>
       <w:pPr>
-        <w:pStyle w:val="Caption"/>
+        <w:pStyle w:val="Antrat"/>
         <w:jc w:val="center"/>
         <w:rPr>
           <w:rFonts w:cstheme="minorHAnsi"/>
@@ -6959,49 +6955,43 @@
         <w:rPr>
           <w:rFonts w:cstheme="minorHAnsi"/>
         </w:rPr>
-        <w:t>10 pav. PA „Pridėti nuolaidą“ sekų diagrama</w:t>
-      </w:r>
-    </w:p>
-    <w:p>
-      <w:r>
-        <w:t xml:space="preserve">Pirmiausia įvedamas nuolaidos kodas, tipas, galiojimo laikas, dydis, tada </w:t>
-      </w:r>
-      <w:proofErr w:type="spellStart"/>
-      <w:r>
-        <w:t>validuojami</w:t>
-      </w:r>
-      <w:proofErr w:type="spellEnd"/>
-      <w:r>
-        <w:t xml:space="preserve"> duomenys, jei duomenys teisingi peradresuojama į pradinį puslapį, jei ne rodoma klaidos žinutė.</w:t>
-      </w:r>
-    </w:p>
-    <w:p>
-      <w:pPr>
-        <w:pStyle w:val="Caption"/>
+        <w:t>9 pav. PA „Panaudoti nuolaidą“ sekų diagrama</w:t>
+      </w:r>
+    </w:p>
+    <w:p>
+      <w:pPr>
+        <w:pStyle w:val="Antrat"/>
+        <w:jc w:val="both"/>
+        <w:rPr>
+          <w:rFonts w:cstheme="minorHAnsi"/>
+          <w:b w:val="0"/>
+        </w:rPr>
+      </w:pPr>
+      <w:r>
+        <w:rPr>
+          <w:rFonts w:cstheme="minorHAnsi"/>
+          <w:b w:val="0"/>
+        </w:rPr>
+        <w:t>Pirmiausia atidaromas rezervacijos langas, įvedamas rezervacijos nuolaidos kodas, paspaudžiamas „Panaudoti“ mygtukas, jei kodas teisingas apskaičiuojama nauja kaina, ji grąžinama, jei kodas neteisingas grąžinama informacija apie neteisingą nuolaidos kodą.</w:t>
+      </w:r>
+    </w:p>
+    <w:p>
+      <w:pPr>
+        <w:pStyle w:val="Antrat"/>
         <w:jc w:val="center"/>
         <w:rPr>
           <w:noProof/>
         </w:rPr>
       </w:pPr>
-    </w:p>
-    <w:p>
-      <w:pPr>
-        <w:pStyle w:val="Caption"/>
-        <w:jc w:val="center"/>
-        <w:rPr>
-          <w:rFonts w:cstheme="minorHAnsi"/>
-        </w:rPr>
-      </w:pPr>
       <w:r>
         <w:rPr>
           <w:noProof/>
         </w:rPr>
-        <w:lastRenderedPageBreak/>
         <w:drawing>
-          <wp:inline distT="0" distB="0" distL="0" distR="0" wp14:anchorId="20A47F61" wp14:editId="61B7828E">
-            <wp:extent cx="5274310" cy="3531235"/>
+          <wp:inline distT="0" distB="0" distL="0" distR="0" wp14:anchorId="0492479D" wp14:editId="3B8F6A96">
+            <wp:extent cx="5274310" cy="3133090"/>
             <wp:effectExtent l="0" t="0" r="2540" b="0"/>
-            <wp:docPr id="1400703354" name="Paveikslėlis 1400703354"/>
+            <wp:docPr id="1400703359" name="Paveikslėlis 1400703359"/>
             <wp:cNvGraphicFramePr>
               <a:graphicFrameLocks xmlns:a="http://schemas.openxmlformats.org/drawingml/2006/main" noChangeAspect="1"/>
             </wp:cNvGraphicFramePr>
@@ -7021,7 +7011,7 @@
                   <pic:spPr>
                     <a:xfrm>
                       <a:off x="0" y="0"/>
-                      <a:ext cx="5274310" cy="3531235"/>
+                      <a:ext cx="5274310" cy="3133090"/>
                     </a:xfrm>
                     <a:prstGeom prst="rect">
                       <a:avLst/>
@@ -7033,63 +7023,62 @@
           </wp:inline>
         </w:drawing>
       </w:r>
-      <w:r>
-        <w:rPr>
-          <w:rFonts w:cstheme="minorHAnsi"/>
-        </w:rPr>
-        <w:t>11 pav. PA „Pridėti papildomą paslaugą“ sekų diagrama</w:t>
-      </w:r>
-    </w:p>
-    <w:p>
-      <w:pPr>
-        <w:pStyle w:val="Caption"/>
-        <w:jc w:val="both"/>
-        <w:rPr>
-          <w:rFonts w:cstheme="minorHAnsi"/>
-          <w:b w:val="0"/>
-        </w:rPr>
-      </w:pPr>
-      <w:r>
-        <w:rPr>
-          <w:rFonts w:cstheme="minorHAnsi"/>
-          <w:b w:val="0"/>
-        </w:rPr>
-        <w:t xml:space="preserve">Pirmiausia įvedamas paslaugos pavadinimas, tipas, kaina, tada </w:t>
+    </w:p>
+    <w:p>
+      <w:pPr>
+        <w:pStyle w:val="Antrat"/>
+        <w:jc w:val="center"/>
+        <w:rPr>
+          <w:rFonts w:cstheme="minorHAnsi"/>
+        </w:rPr>
+      </w:pPr>
+      <w:r>
+        <w:rPr>
+          <w:rFonts w:cstheme="minorHAnsi"/>
+        </w:rPr>
+        <w:t>10 pav. PA „Pridėti nuolaidą“ sekų diagrama</w:t>
+      </w:r>
+    </w:p>
+    <w:p>
+      <w:r>
+        <w:t xml:space="preserve">Pirmiausia įvedamas nuolaidos kodas, tipas, galiojimo laikas, dydis, tada </w:t>
       </w:r>
       <w:proofErr w:type="spellStart"/>
       <w:r>
-        <w:rPr>
-          <w:rFonts w:cstheme="minorHAnsi"/>
-          <w:b w:val="0"/>
-        </w:rPr>
         <w:t>validuojami</w:t>
       </w:r>
       <w:proofErr w:type="spellEnd"/>
       <w:r>
-        <w:rPr>
-          <w:rFonts w:cstheme="minorHAnsi"/>
-          <w:b w:val="0"/>
-        </w:rPr>
-        <w:t xml:space="preserve"> duomenys, jei duomenys teisingi, jie įtraukiami į duomenų bazę ir peradresuojama į pradinį puslapį, jei neteisingi – rodoma klaidos žinutė.</w:t>
-      </w:r>
-    </w:p>
-    <w:p>
-      <w:pPr>
-        <w:pStyle w:val="Caption"/>
+        <w:t xml:space="preserve"> duomenys, jei duomenys teisingi peradresuojama į pradinį puslapį, jei ne rodoma klaidos žinutė.</w:t>
+      </w:r>
+    </w:p>
+    <w:p>
+      <w:pPr>
+        <w:pStyle w:val="Antrat"/>
         <w:jc w:val="center"/>
         <w:rPr>
-          <w:rFonts w:cstheme="minorHAnsi"/>
-        </w:rPr>
-      </w:pPr>
-      <w:r>
-        <w:rPr>
           <w:noProof/>
         </w:rPr>
+      </w:pPr>
+    </w:p>
+    <w:p>
+      <w:pPr>
+        <w:pStyle w:val="Antrat"/>
+        <w:jc w:val="center"/>
+        <w:rPr>
+          <w:rFonts w:cstheme="minorHAnsi"/>
+        </w:rPr>
+      </w:pPr>
+      <w:r>
+        <w:rPr>
+          <w:noProof/>
+        </w:rPr>
+        <w:lastRenderedPageBreak/>
         <w:drawing>
-          <wp:inline distT="0" distB="0" distL="0" distR="0" wp14:anchorId="58186504" wp14:editId="3AE825B7">
-            <wp:extent cx="5274310" cy="2833370"/>
-            <wp:effectExtent l="0" t="0" r="2540" b="5080"/>
-            <wp:docPr id="1400703355" name="Paveikslėlis 1400703355"/>
+          <wp:inline distT="0" distB="0" distL="0" distR="0" wp14:anchorId="20A47F61" wp14:editId="61B7828E">
+            <wp:extent cx="5274310" cy="3531235"/>
+            <wp:effectExtent l="0" t="0" r="2540" b="0"/>
+            <wp:docPr id="1400703354" name="Paveikslėlis 1400703354"/>
             <wp:cNvGraphicFramePr>
               <a:graphicFrameLocks xmlns:a="http://schemas.openxmlformats.org/drawingml/2006/main" noChangeAspect="1"/>
             </wp:cNvGraphicFramePr>
@@ -7109,7 +7098,7 @@
                   <pic:spPr>
                     <a:xfrm>
                       <a:off x="0" y="0"/>
-                      <a:ext cx="5274310" cy="2833370"/>
+                      <a:ext cx="5274310" cy="3531235"/>
                     </a:xfrm>
                     <a:prstGeom prst="rect">
                       <a:avLst/>
@@ -7125,17 +7114,45 @@
         <w:rPr>
           <w:rFonts w:cstheme="minorHAnsi"/>
         </w:rPr>
-        <w:t>12 pav. PA „Prisijungti“ sekų diagrama</w:t>
-      </w:r>
-    </w:p>
-    <w:p>
-      <w:r>
-        <w:t>Pirmiausia įvedamas prisijungimo vardas ir slaptažodis, tikrinami prisijungimo duomenys, jei prisijungimo duomenys teisingi, naudotojas prijungiamas prie sistemos, jei ne rodomas klaidos pranešimas: „Neteisingi prisijungimo duomenys“.</w:t>
-      </w:r>
-    </w:p>
-    <w:p>
-      <w:pPr>
-        <w:pStyle w:val="Caption"/>
+        <w:t>11 pav. PA „Pridėti papildomą paslaugą“ sekų diagrama</w:t>
+      </w:r>
+    </w:p>
+    <w:p>
+      <w:pPr>
+        <w:pStyle w:val="Antrat"/>
+        <w:jc w:val="both"/>
+        <w:rPr>
+          <w:rFonts w:cstheme="minorHAnsi"/>
+          <w:b w:val="0"/>
+        </w:rPr>
+      </w:pPr>
+      <w:r>
+        <w:rPr>
+          <w:rFonts w:cstheme="minorHAnsi"/>
+          <w:b w:val="0"/>
+        </w:rPr>
+        <w:t xml:space="preserve">Pirmiausia įvedamas paslaugos pavadinimas, tipas, kaina, tada </w:t>
+      </w:r>
+      <w:proofErr w:type="spellStart"/>
+      <w:r>
+        <w:rPr>
+          <w:rFonts w:cstheme="minorHAnsi"/>
+          <w:b w:val="0"/>
+        </w:rPr>
+        <w:t>validuojami</w:t>
+      </w:r>
+      <w:proofErr w:type="spellEnd"/>
+      <w:r>
+        <w:rPr>
+          <w:rFonts w:cstheme="minorHAnsi"/>
+          <w:b w:val="0"/>
+        </w:rPr>
+        <w:t xml:space="preserve"> duomenys, jei duomenys teisingi, jie įtraukiami į duomenų bazę ir peradresuojama į pradinį puslapį, jei neteisingi – rodoma klaidos žinutė.</w:t>
+      </w:r>
+    </w:p>
+    <w:p>
+      <w:pPr>
+        <w:pStyle w:val="Antrat"/>
         <w:jc w:val="center"/>
         <w:rPr>
           <w:rFonts w:cstheme="minorHAnsi"/>
@@ -7145,12 +7162,11 @@
         <w:rPr>
           <w:noProof/>
         </w:rPr>
-        <w:lastRenderedPageBreak/>
         <w:drawing>
-          <wp:inline distT="0" distB="0" distL="0" distR="0" wp14:anchorId="76FBC075" wp14:editId="331346AF">
-            <wp:extent cx="5274310" cy="4278630"/>
-            <wp:effectExtent l="0" t="0" r="2540" b="7620"/>
-            <wp:docPr id="1400703356" name="Paveikslėlis 1400703356"/>
+          <wp:inline distT="0" distB="0" distL="0" distR="0" wp14:anchorId="58186504" wp14:editId="3AE825B7">
+            <wp:extent cx="5274310" cy="2833370"/>
+            <wp:effectExtent l="0" t="0" r="2540" b="5080"/>
+            <wp:docPr id="1400703355" name="Paveikslėlis 1400703355"/>
             <wp:cNvGraphicFramePr>
               <a:graphicFrameLocks xmlns:a="http://schemas.openxmlformats.org/drawingml/2006/main" noChangeAspect="1"/>
             </wp:cNvGraphicFramePr>
@@ -7170,7 +7186,7 @@
                   <pic:spPr>
                     <a:xfrm>
                       <a:off x="0" y="0"/>
-                      <a:ext cx="5274310" cy="4278630"/>
+                      <a:ext cx="5274310" cy="2833370"/>
                     </a:xfrm>
                     <a:prstGeom prst="rect">
                       <a:avLst/>
@@ -7186,28 +7202,17 @@
         <w:rPr>
           <w:rFonts w:cstheme="minorHAnsi"/>
         </w:rPr>
-        <w:t>13 pav. PA „Pridėti darbuotoją“ sekų diagrama</w:t>
-      </w:r>
-    </w:p>
-    <w:p>
-      <w:pPr>
-        <w:jc w:val="both"/>
-      </w:pPr>
-      <w:r>
-        <w:t xml:space="preserve">Pirmiausia įvedamas darbuotojo vardas, pavardė, asmens kodas, pareigos, elektroninis paštas, darbuotojo tipas, alga ir banko sąskaita, duomenys </w:t>
-      </w:r>
-      <w:proofErr w:type="spellStart"/>
-      <w:r>
-        <w:t>validuojami</w:t>
-      </w:r>
-      <w:proofErr w:type="spellEnd"/>
-      <w:r>
-        <w:t>, jei jie teisingi, duomenys įvedami į duomenų bazę ir peradresuojama į vartotojo redagavimo puslapį, jei neteisingi rodoma klaidos žinutė.</w:t>
-      </w:r>
-    </w:p>
-    <w:p>
-      <w:pPr>
-        <w:pStyle w:val="Caption"/>
+        <w:t>12 pav. PA „Prisijungti“ sekų diagrama</w:t>
+      </w:r>
+    </w:p>
+    <w:p>
+      <w:r>
+        <w:t>Pirmiausia įvedamas prisijungimo vardas ir slaptažodis, tikrinami prisijungimo duomenys, jei prisijungimo duomenys teisingi, naudotojas prijungiamas prie sistemos, jei ne rodomas klaidos pranešimas: „Neteisingi prisijungimo duomenys“.</w:t>
+      </w:r>
+    </w:p>
+    <w:p>
+      <w:pPr>
+        <w:pStyle w:val="Antrat"/>
         <w:jc w:val="center"/>
         <w:rPr>
           <w:rFonts w:cstheme="minorHAnsi"/>
@@ -7217,11 +7222,12 @@
         <w:rPr>
           <w:noProof/>
         </w:rPr>
+        <w:lastRenderedPageBreak/>
         <w:drawing>
-          <wp:inline distT="0" distB="0" distL="0" distR="0" wp14:anchorId="058B7CEC" wp14:editId="534418F0">
-            <wp:extent cx="5162550" cy="2419350"/>
-            <wp:effectExtent l="0" t="0" r="0" b="0"/>
-            <wp:docPr id="1400703362" name="Paveikslėlis 1400703362"/>
+          <wp:inline distT="0" distB="0" distL="0" distR="0" wp14:anchorId="76FBC075" wp14:editId="331346AF">
+            <wp:extent cx="5274310" cy="4278630"/>
+            <wp:effectExtent l="0" t="0" r="2540" b="7620"/>
+            <wp:docPr id="1400703356" name="Paveikslėlis 1400703356"/>
             <wp:cNvGraphicFramePr>
               <a:graphicFrameLocks xmlns:a="http://schemas.openxmlformats.org/drawingml/2006/main" noChangeAspect="1"/>
             </wp:cNvGraphicFramePr>
@@ -7241,7 +7247,7 @@
                   <pic:spPr>
                     <a:xfrm>
                       <a:off x="0" y="0"/>
-                      <a:ext cx="5162550" cy="2419350"/>
+                      <a:ext cx="5274310" cy="4278630"/>
                     </a:xfrm>
                     <a:prstGeom prst="rect">
                       <a:avLst/>
@@ -7253,10 +7259,32 @@
           </wp:inline>
         </w:drawing>
       </w:r>
-    </w:p>
-    <w:p>
-      <w:pPr>
-        <w:pStyle w:val="Caption"/>
+      <w:r>
+        <w:rPr>
+          <w:rFonts w:cstheme="minorHAnsi"/>
+        </w:rPr>
+        <w:t>13 pav. PA „Pridėti darbuotoją“ sekų diagrama</w:t>
+      </w:r>
+    </w:p>
+    <w:p>
+      <w:pPr>
+        <w:jc w:val="both"/>
+      </w:pPr>
+      <w:r>
+        <w:t xml:space="preserve">Pirmiausia įvedamas darbuotojo vardas, pavardė, asmens kodas, pareigos, elektroninis paštas, darbuotojo tipas, alga ir banko sąskaita, duomenys </w:t>
+      </w:r>
+      <w:proofErr w:type="spellStart"/>
+      <w:r>
+        <w:t>validuojami</w:t>
+      </w:r>
+      <w:proofErr w:type="spellEnd"/>
+      <w:r>
+        <w:t>, jei jie teisingi, duomenys įvedami į duomenų bazę ir peradresuojama į vartotojo redagavimo puslapį, jei neteisingi rodoma klaidos žinutė.</w:t>
+      </w:r>
+    </w:p>
+    <w:p>
+      <w:pPr>
+        <w:pStyle w:val="Antrat"/>
         <w:jc w:val="center"/>
         <w:rPr>
           <w:rFonts w:cstheme="minorHAnsi"/>
@@ -7264,71 +7292,13 @@
       </w:pPr>
       <w:r>
         <w:rPr>
-          <w:rFonts w:cstheme="minorHAnsi"/>
-        </w:rPr>
-        <w:t>1</w:t>
-      </w:r>
-      <w:r>
-        <w:rPr>
-          <w:rFonts w:cstheme="minorHAnsi"/>
-        </w:rPr>
-        <w:fldChar w:fldCharType="begin"/>
-      </w:r>
-      <w:r>
-        <w:rPr>
-          <w:rFonts w:cstheme="minorHAnsi"/>
-        </w:rPr>
-        <w:instrText xml:space="preserve"> SEQ pav. \* ARABIC </w:instrText>
-      </w:r>
-      <w:r>
-        <w:rPr>
-          <w:rFonts w:cstheme="minorHAnsi"/>
-        </w:rPr>
-        <w:fldChar w:fldCharType="separate"/>
-      </w:r>
-      <w:r>
-        <w:rPr>
-          <w:rFonts w:cstheme="minorHAnsi"/>
           <w:noProof/>
         </w:rPr>
-        <w:t>5</w:t>
-      </w:r>
-      <w:r>
-        <w:rPr>
-          <w:rFonts w:cstheme="minorHAnsi"/>
-        </w:rPr>
-        <w:fldChar w:fldCharType="end"/>
-      </w:r>
-      <w:r>
-        <w:rPr>
-          <w:rFonts w:cstheme="minorHAnsi"/>
-        </w:rPr>
-        <w:t xml:space="preserve"> pav. PA „Darbuotojų sąrašo išvedimas“ sekų diagrama</w:t>
-      </w:r>
-    </w:p>
-    <w:p>
-      <w:r>
-        <w:t>Pirmiausia paspaudžiamas darbuotojų sąrašo išvedimo mygtukas, tada grąžinamas darbuotojų sąrašas, sąrašas vaizduojamas naršyklėje.</w:t>
-      </w:r>
-    </w:p>
-    <w:p>
-      <w:pPr>
-        <w:pStyle w:val="Caption"/>
-        <w:jc w:val="center"/>
-        <w:rPr>
-          <w:rFonts w:cstheme="minorHAnsi"/>
-        </w:rPr>
-      </w:pPr>
-      <w:r>
-        <w:rPr>
-          <w:noProof/>
-        </w:rPr>
-        <w:lastRenderedPageBreak/>
         <w:drawing>
-          <wp:inline distT="0" distB="0" distL="0" distR="0" wp14:anchorId="767D99A8" wp14:editId="4B7CC681">
-            <wp:extent cx="5274310" cy="3332480"/>
-            <wp:effectExtent l="0" t="0" r="2540" b="1270"/>
-            <wp:docPr id="1400703363" name="Paveikslėlis 1400703363"/>
+          <wp:inline distT="0" distB="0" distL="0" distR="0" wp14:anchorId="058B7CEC" wp14:editId="534418F0">
+            <wp:extent cx="5162550" cy="2419350"/>
+            <wp:effectExtent l="0" t="0" r="0" b="0"/>
+            <wp:docPr id="1400703362" name="Paveikslėlis 1400703362"/>
             <wp:cNvGraphicFramePr>
               <a:graphicFrameLocks xmlns:a="http://schemas.openxmlformats.org/drawingml/2006/main" noChangeAspect="1"/>
             </wp:cNvGraphicFramePr>
@@ -7348,7 +7318,7 @@
                   <pic:spPr>
                     <a:xfrm>
                       <a:off x="0" y="0"/>
-                      <a:ext cx="5274310" cy="3332480"/>
+                      <a:ext cx="5162550" cy="2419350"/>
                     </a:xfrm>
                     <a:prstGeom prst="rect">
                       <a:avLst/>
@@ -7363,7 +7333,7 @@
     </w:p>
     <w:p>
       <w:pPr>
-        <w:pStyle w:val="Caption"/>
+        <w:pStyle w:val="Antrat"/>
         <w:jc w:val="center"/>
         <w:rPr>
           <w:rFonts w:cstheme="minorHAnsi"/>
@@ -7373,29 +7343,54 @@
         <w:rPr>
           <w:rFonts w:cstheme="minorHAnsi"/>
         </w:rPr>
-        <w:t>15 pav. PA „Formuoti mėnesio ataskaitą“ sekų diagrama</w:t>
-      </w:r>
-    </w:p>
-    <w:p>
-      <w:pPr>
-        <w:pStyle w:val="Caption"/>
-        <w:jc w:val="both"/>
-        <w:rPr>
-          <w:rFonts w:cstheme="minorHAnsi"/>
-          <w:b w:val="0"/>
-        </w:rPr>
-      </w:pPr>
-      <w:r>
-        <w:rPr>
-          <w:rFonts w:cstheme="minorHAnsi"/>
-          <w:b w:val="0"/>
-        </w:rPr>
-        <w:t>Pirmiausia įvedamas norimas mėnuo ir pateikiama užklausa ataskaitai, tada grąžinama mėnesio ataskaita, jei rezultatų yra, jie atvaizduojami, jei ne, rodomas „Nėra elementų“ sąrašo šablonas.</w:t>
-      </w:r>
-    </w:p>
-    <w:p>
-      <w:pPr>
-        <w:pStyle w:val="Caption"/>
+        <w:t>1</w:t>
+      </w:r>
+      <w:r>
+        <w:rPr>
+          <w:rFonts w:cstheme="minorHAnsi"/>
+        </w:rPr>
+        <w:fldChar w:fldCharType="begin"/>
+      </w:r>
+      <w:r>
+        <w:rPr>
+          <w:rFonts w:cstheme="minorHAnsi"/>
+        </w:rPr>
+        <w:instrText xml:space="preserve"> SEQ pav. \* ARABIC </w:instrText>
+      </w:r>
+      <w:r>
+        <w:rPr>
+          <w:rFonts w:cstheme="minorHAnsi"/>
+        </w:rPr>
+        <w:fldChar w:fldCharType="separate"/>
+      </w:r>
+      <w:r>
+        <w:rPr>
+          <w:rFonts w:cstheme="minorHAnsi"/>
+          <w:noProof/>
+        </w:rPr>
+        <w:t>5</w:t>
+      </w:r>
+      <w:r>
+        <w:rPr>
+          <w:rFonts w:cstheme="minorHAnsi"/>
+        </w:rPr>
+        <w:fldChar w:fldCharType="end"/>
+      </w:r>
+      <w:r>
+        <w:rPr>
+          <w:rFonts w:cstheme="minorHAnsi"/>
+        </w:rPr>
+        <w:t xml:space="preserve"> pav. PA „Darbuotojų sąrašo išvedimas“ sekų diagrama</w:t>
+      </w:r>
+    </w:p>
+    <w:p>
+      <w:r>
+        <w:t>Pirmiausia paspaudžiamas darbuotojų sąrašo išvedimo mygtukas, tada grąžinamas darbuotojų sąrašas, sąrašas vaizduojamas naršyklėje.</w:t>
+      </w:r>
+    </w:p>
+    <w:p>
+      <w:pPr>
+        <w:pStyle w:val="Antrat"/>
         <w:jc w:val="center"/>
         <w:rPr>
           <w:rFonts w:cstheme="minorHAnsi"/>
@@ -7405,11 +7400,12 @@
         <w:rPr>
           <w:noProof/>
         </w:rPr>
+        <w:lastRenderedPageBreak/>
         <w:drawing>
-          <wp:inline distT="0" distB="0" distL="0" distR="0" wp14:anchorId="0CD8221A" wp14:editId="5AA0EDC0">
-            <wp:extent cx="5274310" cy="3964940"/>
-            <wp:effectExtent l="0" t="0" r="2540" b="0"/>
-            <wp:docPr id="1400703364" name="Paveikslėlis 1400703364"/>
+          <wp:inline distT="0" distB="0" distL="0" distR="0" wp14:anchorId="767D99A8" wp14:editId="4B7CC681">
+            <wp:extent cx="5274310" cy="3332480"/>
+            <wp:effectExtent l="0" t="0" r="2540" b="1270"/>
+            <wp:docPr id="1400703363" name="Paveikslėlis 1400703363"/>
             <wp:cNvGraphicFramePr>
               <a:graphicFrameLocks xmlns:a="http://schemas.openxmlformats.org/drawingml/2006/main" noChangeAspect="1"/>
             </wp:cNvGraphicFramePr>
@@ -7429,7 +7425,7 @@
                   <pic:spPr>
                     <a:xfrm>
                       <a:off x="0" y="0"/>
-                      <a:ext cx="5274310" cy="3964940"/>
+                      <a:ext cx="5274310" cy="3332480"/>
                     </a:xfrm>
                     <a:prstGeom prst="rect">
                       <a:avLst/>
@@ -7444,7 +7440,7 @@
     </w:p>
     <w:p>
       <w:pPr>
-        <w:pStyle w:val="Caption"/>
+        <w:pStyle w:val="Antrat"/>
         <w:jc w:val="center"/>
         <w:rPr>
           <w:rFonts w:cstheme="minorHAnsi"/>
@@ -7454,17 +7450,29 @@
         <w:rPr>
           <w:rFonts w:cstheme="minorHAnsi"/>
         </w:rPr>
-        <w:t>16 pav. PA „Ieškoti darbuotojo“ sekų diagrama</w:t>
-      </w:r>
-    </w:p>
-    <w:p>
-      <w:r>
-        <w:t>Pirmiausia įvedamas kambario numeris, įvykdoma paieška, grąžinamas sąrašas, jei kiekis daugiau už nulį, sąrašas atvaizduojamas, jei kiekis lygus nuliui atvaizduojamas tuščias sąrašas.</w:t>
-      </w:r>
-    </w:p>
-    <w:p>
-      <w:pPr>
-        <w:pStyle w:val="Caption"/>
+        <w:t>15 pav. PA „Formuoti mėnesio ataskaitą“ sekų diagrama</w:t>
+      </w:r>
+    </w:p>
+    <w:p>
+      <w:pPr>
+        <w:pStyle w:val="Antrat"/>
+        <w:jc w:val="both"/>
+        <w:rPr>
+          <w:rFonts w:cstheme="minorHAnsi"/>
+          <w:b w:val="0"/>
+        </w:rPr>
+      </w:pPr>
+      <w:r>
+        <w:rPr>
+          <w:rFonts w:cstheme="minorHAnsi"/>
+          <w:b w:val="0"/>
+        </w:rPr>
+        <w:t>Pirmiausia įvedamas norimas mėnuo ir pateikiama užklausa ataskaitai, tada grąžinama mėnesio ataskaita, jei rezultatų yra, jie atvaizduojami, jei ne, rodomas „Nėra elementų“ sąrašo šablonas.</w:t>
+      </w:r>
+    </w:p>
+    <w:p>
+      <w:pPr>
+        <w:pStyle w:val="Antrat"/>
         <w:jc w:val="center"/>
         <w:rPr>
           <w:rFonts w:cstheme="minorHAnsi"/>
@@ -7474,12 +7482,11 @@
         <w:rPr>
           <w:noProof/>
         </w:rPr>
-        <w:lastRenderedPageBreak/>
         <w:drawing>
-          <wp:inline distT="0" distB="0" distL="0" distR="0" wp14:anchorId="6ACDC254" wp14:editId="72A4F9B6">
-            <wp:extent cx="5274310" cy="2673350"/>
-            <wp:effectExtent l="0" t="0" r="2540" b="0"/>
-            <wp:docPr id="1400703365" name="Paveikslėlis 1400703365"/>
+          <wp:inline distT="0" distB="0" distL="0" distR="0" wp14:anchorId="3A308A44" wp14:editId="1F99B6A1">
+            <wp:extent cx="5274310" cy="2587625"/>
+            <wp:effectExtent l="0" t="0" r="2540" b="3175"/>
+            <wp:docPr id="1400703395" name="Paveikslėlis 1400703395"/>
             <wp:cNvGraphicFramePr>
               <a:graphicFrameLocks xmlns:a="http://schemas.openxmlformats.org/drawingml/2006/main" noChangeAspect="1"/>
             </wp:cNvGraphicFramePr>
@@ -7499,7 +7506,7 @@
                   <pic:spPr>
                     <a:xfrm>
                       <a:off x="0" y="0"/>
-                      <a:ext cx="5274310" cy="2673350"/>
+                      <a:ext cx="5274310" cy="2587625"/>
                     </a:xfrm>
                     <a:prstGeom prst="rect">
                       <a:avLst/>
@@ -7511,33 +7518,10 @@
           </wp:inline>
         </w:drawing>
       </w:r>
-      <w:r>
-        <w:rPr>
-          <w:rFonts w:cstheme="minorHAnsi"/>
-        </w:rPr>
-        <w:t>17 pav. PA „Ištrinti darbuotoją“ sekų diagrama</w:t>
-      </w:r>
-    </w:p>
-    <w:p>
-      <w:pPr>
-        <w:pStyle w:val="Caption"/>
-        <w:jc w:val="both"/>
-        <w:rPr>
-          <w:rFonts w:cstheme="minorHAnsi"/>
-          <w:b w:val="0"/>
-        </w:rPr>
-      </w:pPr>
-      <w:r>
-        <w:rPr>
-          <w:rFonts w:cstheme="minorHAnsi"/>
-          <w:b w:val="0"/>
-        </w:rPr>
-        <w:t>Pirmiausia pasirenkamas darbuotojas, tada paspaudžiamas ištrynimo mygtukas, darbuotojas ištrinamas iš duomenų bazės, peradresuojama į darbuotojų sąrašą.</w:t>
-      </w:r>
-    </w:p>
-    <w:p>
-      <w:pPr>
-        <w:pStyle w:val="Caption"/>
+    </w:p>
+    <w:p>
+      <w:pPr>
+        <w:pStyle w:val="Antrat"/>
         <w:jc w:val="center"/>
         <w:rPr>
           <w:rFonts w:cstheme="minorHAnsi"/>
@@ -7545,13 +7529,49 @@
       </w:pPr>
       <w:r>
         <w:rPr>
+          <w:rFonts w:cstheme="minorHAnsi"/>
+        </w:rPr>
+        <w:t>16 pav. PA „</w:t>
+      </w:r>
+      <w:r>
+        <w:rPr>
+          <w:rFonts w:cstheme="minorHAnsi"/>
+        </w:rPr>
+        <w:t>Panaikinti kambarį</w:t>
+      </w:r>
+      <w:r>
+        <w:rPr>
+          <w:rFonts w:cstheme="minorHAnsi"/>
+        </w:rPr>
+        <w:t>“ sekų diagrama</w:t>
+      </w:r>
+    </w:p>
+    <w:p>
+      <w:r>
+        <w:t xml:space="preserve">Pirmiausia </w:t>
+      </w:r>
+      <w:r>
+        <w:t>pasirenkama išvesti kambarių sąrašą, kai grąžinamas kambarių sąrašas pasirenkame trynimo mygtuką prie norimo kambario, ištrinamas pasirinktas kambarys ir rodomas atnaujintas sąrašas.</w:t>
+      </w:r>
+    </w:p>
+    <w:p>
+      <w:pPr>
+        <w:pStyle w:val="Antrat"/>
+        <w:jc w:val="center"/>
+        <w:rPr>
+          <w:rFonts w:cstheme="minorHAnsi"/>
+        </w:rPr>
+      </w:pPr>
+      <w:r>
+        <w:rPr>
           <w:noProof/>
         </w:rPr>
+        <w:lastRenderedPageBreak/>
         <w:drawing>
-          <wp:inline distT="0" distB="0" distL="0" distR="0" wp14:anchorId="3E0CBC38" wp14:editId="099D88FD">
-            <wp:extent cx="4867275" cy="4457700"/>
-            <wp:effectExtent l="0" t="0" r="9525" b="0"/>
-            <wp:docPr id="1400703366" name="Paveikslėlis 1400703366"/>
+          <wp:inline distT="0" distB="0" distL="0" distR="0" wp14:anchorId="6ACDC254" wp14:editId="72A4F9B6">
+            <wp:extent cx="5274310" cy="2673350"/>
+            <wp:effectExtent l="0" t="0" r="2540" b="0"/>
+            <wp:docPr id="1400703365" name="Paveikslėlis 1400703365"/>
             <wp:cNvGraphicFramePr>
               <a:graphicFrameLocks xmlns:a="http://schemas.openxmlformats.org/drawingml/2006/main" noChangeAspect="1"/>
             </wp:cNvGraphicFramePr>
@@ -7571,7 +7591,7 @@
                   <pic:spPr>
                     <a:xfrm>
                       <a:off x="0" y="0"/>
-                      <a:ext cx="4867275" cy="4457700"/>
+                      <a:ext cx="5274310" cy="2673350"/>
                     </a:xfrm>
                     <a:prstGeom prst="rect">
                       <a:avLst/>
@@ -7583,10 +7603,33 @@
           </wp:inline>
         </w:drawing>
       </w:r>
-    </w:p>
-    <w:p>
-      <w:pPr>
-        <w:pStyle w:val="Caption"/>
+      <w:r>
+        <w:rPr>
+          <w:rFonts w:cstheme="minorHAnsi"/>
+        </w:rPr>
+        <w:t>17 pav. PA „Ištrinti darbuotoją“ sekų diagrama</w:t>
+      </w:r>
+    </w:p>
+    <w:p>
+      <w:pPr>
+        <w:pStyle w:val="Antrat"/>
+        <w:jc w:val="both"/>
+        <w:rPr>
+          <w:rFonts w:cstheme="minorHAnsi"/>
+          <w:b w:val="0"/>
+        </w:rPr>
+      </w:pPr>
+      <w:r>
+        <w:rPr>
+          <w:rFonts w:cstheme="minorHAnsi"/>
+          <w:b w:val="0"/>
+        </w:rPr>
+        <w:t>Pirmiausia pasirenkamas darbuotojas, tada paspaudžiamas ištrynimo mygtukas, darbuotojas ištrinamas iš duomenų bazės, peradresuojama į darbuotojų sąrašą.</w:t>
+      </w:r>
+    </w:p>
+    <w:p>
+      <w:pPr>
+        <w:pStyle w:val="Antrat"/>
         <w:jc w:val="center"/>
         <w:rPr>
           <w:rFonts w:cstheme="minorHAnsi"/>
@@ -7594,42 +7637,13 @@
       </w:pPr>
       <w:r>
         <w:rPr>
-          <w:rFonts w:cstheme="minorHAnsi"/>
-        </w:rPr>
-        <w:t>18 pav. PA „Redaguoti darbuotoją“ sekų diagrama</w:t>
-      </w:r>
-    </w:p>
-    <w:p>
-      <w:r>
-        <w:t xml:space="preserve">Pirmiausia pasirenkamas darbuotojas, tada grąžinama darbuotojo informacija, laukai užpildomi grąžintomis reikšmėmis, tada įvedamas darbuotojo vardas, pavardė, asmens kodas, pareigos, elektroninis paštas, darbuotojo tipas, alga, banko sąskaita, duomenys </w:t>
-      </w:r>
-      <w:proofErr w:type="spellStart"/>
-      <w:r>
-        <w:t>validuojami</w:t>
-      </w:r>
-      <w:proofErr w:type="spellEnd"/>
-      <w:r>
-        <w:t>, jei jie teisingi, duomenys įvedami į duomenų bazę, jei ne, rodoma klaidos žinutė.</w:t>
-      </w:r>
-    </w:p>
-    <w:p>
-      <w:pPr>
-        <w:pStyle w:val="Caption"/>
-        <w:jc w:val="center"/>
-        <w:rPr>
-          <w:rFonts w:cstheme="minorHAnsi"/>
-        </w:rPr>
-      </w:pPr>
-      <w:r>
-        <w:rPr>
           <w:noProof/>
         </w:rPr>
-        <w:lastRenderedPageBreak/>
         <w:drawing>
-          <wp:inline distT="0" distB="0" distL="0" distR="0" wp14:anchorId="7B9D00D0" wp14:editId="51352086">
-            <wp:extent cx="5274310" cy="2811145"/>
-            <wp:effectExtent l="0" t="0" r="2540" b="8255"/>
-            <wp:docPr id="1400703367" name="Paveikslėlis 1400703367"/>
+          <wp:inline distT="0" distB="0" distL="0" distR="0" wp14:anchorId="3E0CBC38" wp14:editId="099D88FD">
+            <wp:extent cx="4867275" cy="4457700"/>
+            <wp:effectExtent l="0" t="0" r="9525" b="0"/>
+            <wp:docPr id="1400703366" name="Paveikslėlis 1400703366"/>
             <wp:cNvGraphicFramePr>
               <a:graphicFrameLocks xmlns:a="http://schemas.openxmlformats.org/drawingml/2006/main" noChangeAspect="1"/>
             </wp:cNvGraphicFramePr>
@@ -7649,7 +7663,7 @@
                   <pic:spPr>
                     <a:xfrm>
                       <a:off x="0" y="0"/>
-                      <a:ext cx="5274310" cy="2811145"/>
+                      <a:ext cx="4867275" cy="4457700"/>
                     </a:xfrm>
                     <a:prstGeom prst="rect">
                       <a:avLst/>
@@ -7661,33 +7675,10 @@
           </wp:inline>
         </w:drawing>
       </w:r>
-      <w:r>
-        <w:rPr>
-          <w:rFonts w:cstheme="minorHAnsi"/>
-        </w:rPr>
-        <w:t>19 pav. PA „Pildyti darbo dienos ataskaitą“ sekų diagrama</w:t>
-      </w:r>
-    </w:p>
-    <w:p>
-      <w:pPr>
-        <w:pStyle w:val="Caption"/>
-        <w:jc w:val="both"/>
-        <w:rPr>
-          <w:rFonts w:cstheme="minorHAnsi"/>
-          <w:b w:val="0"/>
-        </w:rPr>
-      </w:pPr>
-      <w:r>
-        <w:rPr>
-          <w:rFonts w:cstheme="minorHAnsi"/>
-          <w:b w:val="0"/>
-        </w:rPr>
-        <w:t>Pirmiausia įvedamas darbo laikas ir darbo dienos komentaras, tada apskaičiuojama šiandienos data, įrašomas įrašas ė duomenų bazę, rodomas pranešimas apie sėkmingą darbo dienos užpildymą.</w:t>
-      </w:r>
-    </w:p>
-    <w:p>
-      <w:pPr>
-        <w:pStyle w:val="Caption"/>
+    </w:p>
+    <w:p>
+      <w:pPr>
+        <w:pStyle w:val="Antrat"/>
         <w:jc w:val="center"/>
         <w:rPr>
           <w:rFonts w:cstheme="minorHAnsi"/>
@@ -7695,13 +7686,42 @@
       </w:pPr>
       <w:r>
         <w:rPr>
+          <w:rFonts w:cstheme="minorHAnsi"/>
+        </w:rPr>
+        <w:t>18 pav. PA „Redaguoti darbuotoją“ sekų diagrama</w:t>
+      </w:r>
+    </w:p>
+    <w:p>
+      <w:r>
+        <w:t xml:space="preserve">Pirmiausia pasirenkamas darbuotojas, tada grąžinama darbuotojo informacija, laukai užpildomi grąžintomis reikšmėmis, tada įvedamas darbuotojo vardas, pavardė, asmens kodas, pareigos, elektroninis paštas, darbuotojo tipas, alga, banko sąskaita, duomenys </w:t>
+      </w:r>
+      <w:proofErr w:type="spellStart"/>
+      <w:r>
+        <w:t>validuojami</w:t>
+      </w:r>
+      <w:proofErr w:type="spellEnd"/>
+      <w:r>
+        <w:t>, jei jie teisingi, duomenys įvedami į duomenų bazę, jei ne, rodoma klaidos žinutė.</w:t>
+      </w:r>
+    </w:p>
+    <w:p>
+      <w:pPr>
+        <w:pStyle w:val="Antrat"/>
+        <w:jc w:val="center"/>
+        <w:rPr>
+          <w:rFonts w:cstheme="minorHAnsi"/>
+        </w:rPr>
+      </w:pPr>
+      <w:r>
+        <w:rPr>
           <w:noProof/>
         </w:rPr>
+        <w:lastRenderedPageBreak/>
         <w:drawing>
-          <wp:inline distT="0" distB="0" distL="0" distR="0" wp14:anchorId="7E2DA358" wp14:editId="37E07209">
-            <wp:extent cx="5274310" cy="2968625"/>
-            <wp:effectExtent l="0" t="0" r="2540" b="3175"/>
-            <wp:docPr id="1400703368" name="Paveikslėlis 1400703368"/>
+          <wp:inline distT="0" distB="0" distL="0" distR="0" wp14:anchorId="7B9D00D0" wp14:editId="51352086">
+            <wp:extent cx="5274310" cy="2811145"/>
+            <wp:effectExtent l="0" t="0" r="2540" b="8255"/>
+            <wp:docPr id="1400703367" name="Paveikslėlis 1400703367"/>
             <wp:cNvGraphicFramePr>
               <a:graphicFrameLocks xmlns:a="http://schemas.openxmlformats.org/drawingml/2006/main" noChangeAspect="1"/>
             </wp:cNvGraphicFramePr>
@@ -7721,7 +7741,7 @@
                   <pic:spPr>
                     <a:xfrm>
                       <a:off x="0" y="0"/>
-                      <a:ext cx="5274310" cy="2968625"/>
+                      <a:ext cx="5274310" cy="2811145"/>
                     </a:xfrm>
                     <a:prstGeom prst="rect">
                       <a:avLst/>
@@ -7737,17 +7757,29 @@
         <w:rPr>
           <w:rFonts w:cstheme="minorHAnsi"/>
         </w:rPr>
-        <w:t>20 pav. PA „Išvesti kambarių sąrašą“ sekų diagrama</w:t>
-      </w:r>
-    </w:p>
-    <w:p>
-      <w:r>
-        <w:t>Pirmiausia pasirenkama išvesti kambarių sąrašą, grąžinami rezultatai, jei yra rezultatų jie atvaizduojami, jei ne rodomas „Nėra elementų“ sąrašo šablonas</w:t>
-      </w:r>
-    </w:p>
-    <w:p>
-      <w:pPr>
-        <w:pStyle w:val="Caption"/>
+        <w:t>19 pav. PA „Pildyti darbo dienos ataskaitą“ sekų diagrama</w:t>
+      </w:r>
+    </w:p>
+    <w:p>
+      <w:pPr>
+        <w:pStyle w:val="Antrat"/>
+        <w:jc w:val="both"/>
+        <w:rPr>
+          <w:rFonts w:cstheme="minorHAnsi"/>
+          <w:b w:val="0"/>
+        </w:rPr>
+      </w:pPr>
+      <w:r>
+        <w:rPr>
+          <w:rFonts w:cstheme="minorHAnsi"/>
+          <w:b w:val="0"/>
+        </w:rPr>
+        <w:t>Pirmiausia įvedamas darbo laikas ir darbo dienos komentaras, tada apskaičiuojama šiandienos data, įrašomas įrašas ė duomenų bazę, rodomas pranešimas apie sėkmingą darbo dienos užpildymą.</w:t>
+      </w:r>
+    </w:p>
+    <w:p>
+      <w:pPr>
+        <w:pStyle w:val="Antrat"/>
         <w:jc w:val="center"/>
         <w:rPr>
           <w:rFonts w:cstheme="minorHAnsi"/>
@@ -7757,12 +7789,11 @@
         <w:rPr>
           <w:noProof/>
         </w:rPr>
-        <w:lastRenderedPageBreak/>
         <w:drawing>
-          <wp:inline distT="0" distB="0" distL="0" distR="0" wp14:anchorId="3883A1E8" wp14:editId="2CE70491">
-            <wp:extent cx="5274310" cy="3452495"/>
+          <wp:inline distT="0" distB="0" distL="0" distR="0" wp14:anchorId="4AAE205C" wp14:editId="702DBB8A">
+            <wp:extent cx="5274310" cy="2633345"/>
             <wp:effectExtent l="0" t="0" r="2540" b="0"/>
-            <wp:docPr id="1400703369" name="Paveikslėlis 1400703369"/>
+            <wp:docPr id="1400703392" name="Paveikslėlis 1400703392"/>
             <wp:cNvGraphicFramePr>
               <a:graphicFrameLocks xmlns:a="http://schemas.openxmlformats.org/drawingml/2006/main" noChangeAspect="1"/>
             </wp:cNvGraphicFramePr>
@@ -7782,7 +7813,7 @@
                   <pic:spPr>
                     <a:xfrm>
                       <a:off x="0" y="0"/>
-                      <a:ext cx="5274310" cy="3452495"/>
+                      <a:ext cx="5274310" cy="2633345"/>
                     </a:xfrm>
                     <a:prstGeom prst="rect">
                       <a:avLst/>
@@ -7798,29 +7829,26 @@
         <w:rPr>
           <w:rFonts w:cstheme="minorHAnsi"/>
         </w:rPr>
-        <w:t>21 pav. PA „Pranešti apie kambario defektus“ sekų diagrama</w:t>
-      </w:r>
-    </w:p>
-    <w:p>
-      <w:pPr>
-        <w:pStyle w:val="Caption"/>
-        <w:jc w:val="both"/>
-        <w:rPr>
-          <w:rFonts w:cstheme="minorHAnsi"/>
-          <w:b w:val="0"/>
-        </w:rPr>
-      </w:pPr>
-      <w:r>
-        <w:rPr>
-          <w:rFonts w:cstheme="minorHAnsi"/>
-          <w:b w:val="0"/>
-        </w:rPr>
-        <w:t>Pirmiausia pasirenkamas kambarys, grąžinama jo informacija, tada pasirenkama pranešti defektą ir įvedamas komentaras, sistemoje gaunama dabartinė data, įrašomas defektas į duomenų bazę, kambario būsena nustatoma į „Su defektu“, tada rodomas pranešimas apie sėkmingą defekto pranešimą.</w:t>
-      </w:r>
-    </w:p>
-    <w:p>
-      <w:pPr>
-        <w:pStyle w:val="Caption"/>
+        <w:t>20 pav. PA „Išvesti kambarių sąrašą“ sekų diagrama</w:t>
+      </w:r>
+    </w:p>
+    <w:p>
+      <w:r>
+        <w:t xml:space="preserve">Pirmiausia pasirenkama išvesti kambarių sąrašą, grąžinami rezultatai, </w:t>
+      </w:r>
+      <w:r>
+        <w:t xml:space="preserve">jie </w:t>
+      </w:r>
+      <w:r>
+        <w:t>atvaizduojami</w:t>
+      </w:r>
+      <w:r>
+        <w:t>.</w:t>
+      </w:r>
+    </w:p>
+    <w:p>
+      <w:pPr>
+        <w:pStyle w:val="Antrat"/>
         <w:jc w:val="center"/>
         <w:rPr>
           <w:rFonts w:cstheme="minorHAnsi"/>
@@ -7875,12 +7903,13 @@
     </w:p>
     <w:p>
       <w:r>
+        <w:lastRenderedPageBreak/>
         <w:t>Pirmiausia pasirenkamas kambarys, grąžinama kambario informacija, tada pasirenkama nauja kambario būsena, įrašoma kambario būsena į duomenų bazę, rodomas pranešimas apie sėkmingą būsenos pakeitimą.</w:t>
       </w:r>
     </w:p>
     <w:p>
       <w:pPr>
-        <w:pStyle w:val="Caption"/>
+        <w:pStyle w:val="Antrat"/>
         <w:jc w:val="center"/>
         <w:rPr>
           <w:rFonts w:cstheme="minorHAnsi"/>
@@ -7890,7 +7919,6 @@
         <w:rPr>
           <w:noProof/>
         </w:rPr>
-        <w:lastRenderedPageBreak/>
         <w:drawing>
           <wp:inline distT="0" distB="0" distL="0" distR="0" wp14:anchorId="31B3AE2D" wp14:editId="552DB1F0">
             <wp:extent cx="5274310" cy="3723005"/>
@@ -7930,7 +7958,7 @@
     </w:p>
     <w:p>
       <w:pPr>
-        <w:pStyle w:val="Caption"/>
+        <w:pStyle w:val="Antrat"/>
         <w:jc w:val="center"/>
         <w:rPr>
           <w:rFonts w:cstheme="minorHAnsi"/>
@@ -7950,7 +7978,7 @@
     </w:p>
     <w:p>
       <w:pPr>
-        <w:pStyle w:val="Caption"/>
+        <w:pStyle w:val="Antrat"/>
         <w:jc w:val="center"/>
         <w:rPr>
           <w:rFonts w:cstheme="minorHAnsi"/>
@@ -7961,10 +7989,10 @@
           <w:noProof/>
         </w:rPr>
         <w:drawing>
-          <wp:inline distT="0" distB="0" distL="0" distR="0" wp14:anchorId="551029DD" wp14:editId="6822EFC7">
-            <wp:extent cx="5274310" cy="2435860"/>
-            <wp:effectExtent l="0" t="0" r="2540" b="2540"/>
-            <wp:docPr id="1400703372" name="Paveikslėlis 1400703372"/>
+          <wp:inline distT="0" distB="0" distL="0" distR="0" wp14:anchorId="055CE1DA" wp14:editId="4D928DB4">
+            <wp:extent cx="5274310" cy="2423160"/>
+            <wp:effectExtent l="0" t="0" r="2540" b="0"/>
+            <wp:docPr id="1400703396" name="Paveikslėlis 1400703396"/>
             <wp:cNvGraphicFramePr>
               <a:graphicFrameLocks xmlns:a="http://schemas.openxmlformats.org/drawingml/2006/main" noChangeAspect="1"/>
             </wp:cNvGraphicFramePr>
@@ -7984,7 +8012,7 @@
                   <pic:spPr>
                     <a:xfrm>
                       <a:off x="0" y="0"/>
-                      <a:ext cx="5274310" cy="2435860"/>
+                      <a:ext cx="5274310" cy="2423160"/>
                     </a:xfrm>
                     <a:prstGeom prst="rect">
                       <a:avLst/>
@@ -7999,7 +8027,7 @@
     </w:p>
     <w:p>
       <w:pPr>
-        <w:pStyle w:val="Caption"/>
+        <w:pStyle w:val="Antrat"/>
         <w:jc w:val="center"/>
         <w:rPr>
           <w:rFonts w:cstheme="minorHAnsi"/>
@@ -8009,12 +8037,24 @@
         <w:rPr>
           <w:rFonts w:cstheme="minorHAnsi"/>
         </w:rPr>
-        <w:t>24 pav. PA „Ištaisyti kambario defektą“ sekų diagrama</w:t>
-      </w:r>
-    </w:p>
-    <w:p>
-      <w:pPr>
-        <w:pStyle w:val="Caption"/>
+        <w:t>24 pav. PA „</w:t>
+      </w:r>
+      <w:r>
+        <w:rPr>
+          <w:rFonts w:cstheme="minorHAnsi"/>
+        </w:rPr>
+        <w:t>Išvesti nuolaidų sąrašą</w:t>
+      </w:r>
+      <w:r>
+        <w:rPr>
+          <w:rFonts w:cstheme="minorHAnsi"/>
+        </w:rPr>
+        <w:t>“ sekų diagrama</w:t>
+      </w:r>
+    </w:p>
+    <w:p>
+      <w:pPr>
+        <w:pStyle w:val="Antrat"/>
         <w:jc w:val="both"/>
         <w:rPr>
           <w:rFonts w:cstheme="minorHAnsi"/>
@@ -8026,7 +8066,21 @@
           <w:rFonts w:cstheme="minorHAnsi"/>
           <w:b w:val="0"/>
         </w:rPr>
-        <w:t>Pirmiausia pasirenkamas kambarys, tada grąžinama kambario informacija, pasirankama, kad kambarys yra tvarkingas, būsena įrašoma į duomenų bazę, rodomas pranešimas apie sėkmingą būsenos pakeitimą.</w:t>
+        <w:t xml:space="preserve">Pirmiausia pasirenkamas </w:t>
+      </w:r>
+      <w:r>
+        <w:rPr>
+          <w:rFonts w:cstheme="minorHAnsi"/>
+          <w:b w:val="0"/>
+        </w:rPr>
+        <w:t>rezervacijų sąrašas, kai grąžinama nuolaidų sąrašo informacija ji atvaizduojama</w:t>
+      </w:r>
+      <w:r>
+        <w:rPr>
+          <w:rFonts w:cstheme="minorHAnsi"/>
+          <w:b w:val="0"/>
+        </w:rPr>
+        <w:t>.</w:t>
       </w:r>
     </w:p>
     <w:p>
@@ -8074,7 +8128,7 @@
     </w:p>
     <w:p>
       <w:pPr>
-        <w:pStyle w:val="Caption"/>
+        <w:pStyle w:val="Antrat"/>
         <w:jc w:val="center"/>
         <w:rPr>
           <w:rFonts w:cstheme="minorHAnsi"/>
@@ -8202,10 +8256,10 @@
         </w:rPr>
         <w:lastRenderedPageBreak/>
         <w:drawing>
-          <wp:inline distT="0" distB="0" distL="0" distR="0" wp14:anchorId="373D3F56" wp14:editId="43B386D5">
-            <wp:extent cx="5172075" cy="5137822"/>
-            <wp:effectExtent l="0" t="0" r="0" b="5715"/>
-            <wp:docPr id="1400703374" name="Paveikslėlis 1400703374"/>
+          <wp:inline distT="0" distB="0" distL="0" distR="0" wp14:anchorId="4688831C" wp14:editId="41B39C5B">
+            <wp:extent cx="5274310" cy="4347210"/>
+            <wp:effectExtent l="0" t="0" r="2540" b="0"/>
+            <wp:docPr id="1400703393" name="Paveikslėlis 1400703393"/>
             <wp:cNvGraphicFramePr>
               <a:graphicFrameLocks xmlns:a="http://schemas.openxmlformats.org/drawingml/2006/main" noChangeAspect="1"/>
             </wp:cNvGraphicFramePr>
@@ -8213,39 +8267,23 @@
               <a:graphicData uri="http://schemas.openxmlformats.org/drawingml/2006/picture">
                 <pic:pic xmlns:pic="http://schemas.openxmlformats.org/drawingml/2006/picture">
                   <pic:nvPicPr>
-                    <pic:cNvPr id="0" name="Picture 1"/>
-                    <pic:cNvPicPr>
-                      <a:picLocks noChangeAspect="1" noChangeArrowheads="1"/>
-                    </pic:cNvPicPr>
+                    <pic:cNvPr id="1" name=""/>
+                    <pic:cNvPicPr/>
                   </pic:nvPicPr>
-                  <pic:blipFill rotWithShape="1">
-                    <a:blip r:embed="rId35">
-                      <a:extLst>
-                        <a:ext uri="{28A0092B-C50C-407E-A947-70E740481C1C}">
-                          <a14:useLocalDpi xmlns:a14="http://schemas.microsoft.com/office/drawing/2010/main" val="0"/>
-                        </a:ext>
-                      </a:extLst>
-                    </a:blip>
-                    <a:srcRect t="6261" b="24861"/>
-                    <a:stretch/>
+                  <pic:blipFill>
+                    <a:blip r:embed="rId35"/>
+                    <a:stretch>
+                      <a:fillRect/>
+                    </a:stretch>
                   </pic:blipFill>
-                  <pic:spPr bwMode="auto">
+                  <pic:spPr>
                     <a:xfrm>
                       <a:off x="0" y="0"/>
-                      <a:ext cx="5178685" cy="5144388"/>
+                      <a:ext cx="5274310" cy="4347210"/>
                     </a:xfrm>
                     <a:prstGeom prst="rect">
                       <a:avLst/>
                     </a:prstGeom>
-                    <a:noFill/>
-                    <a:ln>
-                      <a:noFill/>
-                    </a:ln>
-                    <a:extLst>
-                      <a:ext uri="{53640926-AAD7-44D8-BBD7-CCE9431645EC}">
-                        <a14:shadowObscured xmlns:a14="http://schemas.microsoft.com/office/drawing/2010/main"/>
-                      </a:ext>
-                    </a:extLst>
                   </pic:spPr>
                 </pic:pic>
               </a:graphicData>
@@ -9143,15 +9181,7 @@
         <w:rPr>
           <w:rFonts w:asciiTheme="minorHAnsi" w:hAnsiTheme="minorHAnsi" w:cstheme="minorHAnsi"/>
         </w:rPr>
-        <w:t xml:space="preserve">Pirmiausia pasirenkama užsakyti daiktą, įvedamas daikto pavadinimas ir kiekis, patikrinama ar </w:t>
-      </w:r>
-      <w:bookmarkStart w:id="23" w:name="_GoBack"/>
-      <w:bookmarkEnd w:id="23"/>
-      <w:r>
-        <w:rPr>
-          <w:rFonts w:asciiTheme="minorHAnsi" w:hAnsiTheme="minorHAnsi" w:cstheme="minorHAnsi"/>
-        </w:rPr>
-        <w:t>daiktas yra sandėlyje, jei yra iš daikto kiekio likučio atimamas reikiamas kiekis, daikto objektas užsakyme užpildomas, grąžinama informacija, kad daiktas paruoštas, užsakymas įvykdytas, jei daikto sandėlyje nėra, grąžinama informacija, kad daikto sandėlyje nėra.</w:t>
+        <w:t>Pirmiausia pasirenkama užsakyti daiktą, įvedamas daikto pavadinimas ir kiekis, patikrinama ar daiktas yra sandėlyje, jei yra iš daikto kiekio likučio atimamas reikiamas kiekis, daikto objektas užsakyme užpildomas, grąžinama informacija, kad daiktas paruoštas, užsakymas įvykdytas, jei daikto sandėlyje nėra, grąžinama informacija, kad daikto sandėlyje nėra.</w:t>
       </w:r>
     </w:p>
     <w:p>
@@ -9461,7 +9491,7 @@
     </w:p>
     <w:p>
       <w:pPr>
-        <w:pStyle w:val="Heading2"/>
+        <w:pStyle w:val="Antrat2"/>
       </w:pPr>
       <w:bookmarkStart w:id="24" w:name="_Toc523689810"/>
       <w:r>
@@ -9474,7 +9504,7 @@
       <w:r>
         <w:t xml:space="preserve"> modelis</w:t>
       </w:r>
-      <w:bookmarkEnd w:id="21"/>
+      <w:bookmarkEnd w:id="22"/>
       <w:bookmarkEnd w:id="24"/>
     </w:p>
     <w:p>
@@ -9611,7 +9641,7 @@
     </w:p>
     <w:p>
       <w:pPr>
-        <w:pStyle w:val="Caption"/>
+        <w:pStyle w:val="Antrat"/>
         <w:jc w:val="center"/>
         <w:rPr>
           <w:rFonts w:cstheme="minorHAnsi"/>
@@ -9727,7 +9757,7 @@
     </w:p>
     <w:p>
       <w:pPr>
-        <w:pStyle w:val="Heading1"/>
+        <w:pStyle w:val="Antrat1"/>
       </w:pPr>
       <w:bookmarkStart w:id="25" w:name="_Toc523689811"/>
       <w:r>
@@ -9738,7 +9768,7 @@
     </w:p>
     <w:p>
       <w:pPr>
-        <w:pStyle w:val="Heading2"/>
+        <w:pStyle w:val="Antrat2"/>
       </w:pPr>
       <w:bookmarkStart w:id="26" w:name="_Toc523689812"/>
       <w:r>
@@ -9793,7 +9823,7 @@
     </w:p>
     <w:p>
       <w:pPr>
-        <w:pStyle w:val="Caption"/>
+        <w:pStyle w:val="Antrat"/>
         <w:jc w:val="center"/>
       </w:pPr>
       <w:r>
@@ -9979,7 +10009,7 @@
     </w:p>
     <w:p>
       <w:pPr>
-        <w:pStyle w:val="Caption"/>
+        <w:pStyle w:val="Antrat"/>
         <w:rPr>
           <w:rFonts w:cstheme="minorHAnsi"/>
         </w:rPr>
@@ -10065,7 +10095,7 @@
     </w:p>
     <w:p>
       <w:pPr>
-        <w:pStyle w:val="Caption"/>
+        <w:pStyle w:val="Antrat"/>
         <w:jc w:val="center"/>
         <w:rPr>
           <w:rFonts w:cstheme="minorHAnsi"/>
@@ -10086,7 +10116,7 @@
     </w:p>
     <w:p>
       <w:pPr>
-        <w:pStyle w:val="Caption"/>
+        <w:pStyle w:val="Antrat"/>
         <w:rPr>
           <w:rFonts w:cstheme="minorHAnsi"/>
           <w:b w:val="0"/>
@@ -10144,7 +10174,7 @@
     </w:p>
     <w:p>
       <w:pPr>
-        <w:pStyle w:val="Caption"/>
+        <w:pStyle w:val="Antrat"/>
         <w:jc w:val="center"/>
         <w:rPr>
           <w:rFonts w:cstheme="minorHAnsi"/>
@@ -10225,7 +10255,7 @@
     </w:p>
     <w:p>
       <w:pPr>
-        <w:pStyle w:val="Caption"/>
+        <w:pStyle w:val="Antrat"/>
         <w:jc w:val="center"/>
         <w:rPr>
           <w:rFonts w:cstheme="minorHAnsi"/>
@@ -10308,7 +10338,7 @@
     </w:p>
     <w:p>
       <w:pPr>
-        <w:pStyle w:val="Caption"/>
+        <w:pStyle w:val="Antrat"/>
         <w:jc w:val="center"/>
         <w:rPr>
           <w:rFonts w:cstheme="minorHAnsi"/>
@@ -10376,7 +10406,7 @@
     </w:p>
     <w:p>
       <w:pPr>
-        <w:pStyle w:val="Caption"/>
+        <w:pStyle w:val="Antrat"/>
         <w:jc w:val="center"/>
         <w:rPr>
           <w:rFonts w:cstheme="minorHAnsi"/>
@@ -10449,7 +10479,7 @@
     </w:p>
     <w:p>
       <w:pPr>
-        <w:pStyle w:val="Caption"/>
+        <w:pStyle w:val="Antrat"/>
         <w:jc w:val="center"/>
         <w:rPr>
           <w:rFonts w:cstheme="minorHAnsi"/>
@@ -10517,7 +10547,7 @@
     </w:p>
     <w:p>
       <w:pPr>
-        <w:pStyle w:val="Caption"/>
+        <w:pStyle w:val="Antrat"/>
         <w:jc w:val="center"/>
         <w:rPr>
           <w:rFonts w:cstheme="minorHAnsi"/>
@@ -10585,7 +10615,7 @@
     </w:p>
     <w:p>
       <w:pPr>
-        <w:pStyle w:val="Caption"/>
+        <w:pStyle w:val="Antrat"/>
         <w:jc w:val="center"/>
         <w:rPr>
           <w:rFonts w:cstheme="minorHAnsi"/>
@@ -10653,7 +10683,7 @@
     </w:p>
     <w:p>
       <w:pPr>
-        <w:pStyle w:val="Caption"/>
+        <w:pStyle w:val="Antrat"/>
         <w:jc w:val="center"/>
         <w:rPr>
           <w:rFonts w:cstheme="minorHAnsi"/>
@@ -10722,7 +10752,7 @@
     </w:p>
     <w:p>
       <w:pPr>
-        <w:pStyle w:val="Caption"/>
+        <w:pStyle w:val="Antrat"/>
         <w:jc w:val="center"/>
         <w:rPr>
           <w:rFonts w:cstheme="minorHAnsi"/>
@@ -10791,7 +10821,7 @@
     </w:p>
     <w:p>
       <w:pPr>
-        <w:pStyle w:val="Caption"/>
+        <w:pStyle w:val="Antrat"/>
         <w:jc w:val="center"/>
         <w:rPr>
           <w:rFonts w:cstheme="minorHAnsi"/>
@@ -10817,7 +10847,7 @@
     </w:p>
     <w:p>
       <w:pPr>
-        <w:pStyle w:val="Caption"/>
+        <w:pStyle w:val="Antrat"/>
         <w:jc w:val="center"/>
         <w:rPr>
           <w:rFonts w:cstheme="minorHAnsi"/>
@@ -10883,7 +10913,7 @@
     </w:p>
     <w:p>
       <w:pPr>
-        <w:pStyle w:val="Caption"/>
+        <w:pStyle w:val="Antrat"/>
         <w:jc w:val="center"/>
         <w:rPr>
           <w:rFonts w:cstheme="minorHAnsi"/>
@@ -10991,7 +11021,7 @@
     </w:p>
     <w:p>
       <w:pPr>
-        <w:pStyle w:val="Caption"/>
+        <w:pStyle w:val="Antrat"/>
         <w:jc w:val="center"/>
         <w:rPr>
           <w:rFonts w:cstheme="minorHAnsi"/>
@@ -11059,7 +11089,7 @@
     </w:p>
     <w:p>
       <w:pPr>
-        <w:pStyle w:val="Caption"/>
+        <w:pStyle w:val="Antrat"/>
         <w:jc w:val="center"/>
         <w:rPr>
           <w:rFonts w:cstheme="minorHAnsi"/>
@@ -11085,7 +11115,7 @@
     </w:p>
     <w:p>
       <w:pPr>
-        <w:pStyle w:val="Caption"/>
+        <w:pStyle w:val="Antrat"/>
         <w:jc w:val="center"/>
         <w:rPr>
           <w:rFonts w:cstheme="minorHAnsi"/>
@@ -11198,7 +11228,7 @@
     </w:p>
     <w:p>
       <w:pPr>
-        <w:pStyle w:val="Caption"/>
+        <w:pStyle w:val="Antrat"/>
         <w:jc w:val="center"/>
       </w:pPr>
       <w:r>
@@ -11304,7 +11334,7 @@
     </w:p>
     <w:p>
       <w:pPr>
-        <w:pStyle w:val="Caption"/>
+        <w:pStyle w:val="Antrat"/>
         <w:jc w:val="center"/>
         <w:rPr>
           <w:rFonts w:cstheme="minorHAnsi"/>
@@ -11333,7 +11363,7 @@
     </w:p>
     <w:p>
       <w:pPr>
-        <w:pStyle w:val="Caption"/>
+        <w:pStyle w:val="Antrat"/>
         <w:jc w:val="center"/>
         <w:rPr>
           <w:rFonts w:cstheme="minorHAnsi"/>
@@ -11402,7 +11432,7 @@
     </w:p>
     <w:p>
       <w:pPr>
-        <w:pStyle w:val="Caption"/>
+        <w:pStyle w:val="Antrat"/>
         <w:jc w:val="center"/>
         <w:rPr>
           <w:rFonts w:cstheme="minorHAnsi"/>
@@ -11516,7 +11546,7 @@
     </w:p>
     <w:p>
       <w:pPr>
-        <w:pStyle w:val="Caption"/>
+        <w:pStyle w:val="Antrat"/>
         <w:jc w:val="center"/>
         <w:rPr>
           <w:rFonts w:cstheme="minorHAnsi"/>
@@ -11545,7 +11575,7 @@
     </w:p>
     <w:p>
       <w:pPr>
-        <w:pStyle w:val="Caption"/>
+        <w:pStyle w:val="Antrat"/>
         <w:jc w:val="center"/>
         <w:rPr>
           <w:rFonts w:cstheme="minorHAnsi"/>
@@ -11614,7 +11644,7 @@
     </w:p>
     <w:p>
       <w:pPr>
-        <w:pStyle w:val="Caption"/>
+        <w:pStyle w:val="Antrat"/>
         <w:jc w:val="center"/>
         <w:rPr>
           <w:rFonts w:cstheme="minorHAnsi"/>
@@ -11683,7 +11713,7 @@
     </w:p>
     <w:p>
       <w:pPr>
-        <w:pStyle w:val="Caption"/>
+        <w:pStyle w:val="Antrat"/>
         <w:jc w:val="center"/>
         <w:rPr>
           <w:rFonts w:cstheme="minorHAnsi"/>
@@ -11752,7 +11782,7 @@
     </w:p>
     <w:p>
       <w:pPr>
-        <w:pStyle w:val="Caption"/>
+        <w:pStyle w:val="Antrat"/>
         <w:jc w:val="center"/>
         <w:rPr>
           <w:rFonts w:cstheme="minorHAnsi"/>
@@ -11822,7 +11852,7 @@
     </w:p>
     <w:p>
       <w:pPr>
-        <w:pStyle w:val="Caption"/>
+        <w:pStyle w:val="Antrat"/>
         <w:jc w:val="center"/>
         <w:rPr>
           <w:rFonts w:cstheme="minorHAnsi"/>
@@ -11937,7 +11967,7 @@
     </w:p>
     <w:p>
       <w:pPr>
-        <w:pStyle w:val="Caption"/>
+        <w:pStyle w:val="Antrat"/>
         <w:jc w:val="center"/>
         <w:rPr>
           <w:rFonts w:cstheme="minorHAnsi"/>
@@ -11972,7 +12002,7 @@
     </w:p>
     <w:p>
       <w:pPr>
-        <w:pStyle w:val="Caption"/>
+        <w:pStyle w:val="Antrat"/>
         <w:jc w:val="center"/>
         <w:rPr>
           <w:rFonts w:cstheme="minorHAnsi"/>
@@ -12047,7 +12077,7 @@
     </w:p>
     <w:p>
       <w:pPr>
-        <w:pStyle w:val="Caption"/>
+        <w:pStyle w:val="Antrat"/>
         <w:jc w:val="center"/>
       </w:pPr>
       <w:r>
@@ -12093,7 +12123,7 @@
     </w:p>
     <w:p>
       <w:pPr>
-        <w:pStyle w:val="Caption"/>
+        <w:pStyle w:val="Antrat"/>
         <w:jc w:val="center"/>
         <w:rPr>
           <w:rFonts w:cstheme="minorHAnsi"/>
@@ -12123,7 +12153,7 @@
     </w:p>
     <w:p>
       <w:pPr>
-        <w:pStyle w:val="Caption"/>
+        <w:pStyle w:val="Antrat"/>
         <w:rPr>
           <w:rFonts w:cstheme="minorHAnsi"/>
           <w:b w:val="0"/>
@@ -12189,7 +12219,7 @@
     </w:p>
     <w:p>
       <w:pPr>
-        <w:pStyle w:val="Caption"/>
+        <w:pStyle w:val="Antrat"/>
         <w:jc w:val="center"/>
         <w:rPr>
           <w:rFonts w:cstheme="minorHAnsi"/>
@@ -12219,7 +12249,7 @@
     </w:p>
     <w:p>
       <w:pPr>
-        <w:pStyle w:val="Caption"/>
+        <w:pStyle w:val="Antrat"/>
       </w:pPr>
     </w:p>
     <w:p>
@@ -12229,7 +12259,7 @@
     </w:p>
     <w:p>
       <w:pPr>
-        <w:pStyle w:val="Caption"/>
+        <w:pStyle w:val="Antrat"/>
         <w:jc w:val="center"/>
         <w:rPr>
           <w:rFonts w:cstheme="minorHAnsi"/>
@@ -12304,7 +12334,7 @@
     </w:p>
     <w:p>
       <w:pPr>
-        <w:pStyle w:val="Caption"/>
+        <w:pStyle w:val="Antrat"/>
         <w:jc w:val="center"/>
         <w:rPr>
           <w:rFonts w:cstheme="minorHAnsi"/>
@@ -12379,7 +12409,7 @@
     </w:p>
     <w:p>
       <w:pPr>
-        <w:pStyle w:val="Caption"/>
+        <w:pStyle w:val="Antrat"/>
         <w:jc w:val="center"/>
         <w:rPr>
           <w:rFonts w:cstheme="minorHAnsi"/>
@@ -12464,7 +12494,7 @@
     </w:p>
     <w:p>
       <w:pPr>
-        <w:pStyle w:val="Heading2"/>
+        <w:pStyle w:val="Antrat2"/>
       </w:pPr>
       <w:bookmarkStart w:id="29" w:name="_Toc523689813"/>
       <w:r>
@@ -12473,7 +12503,7 @@
       <w:r>
         <w:t xml:space="preserve"> sąsajos modelis</w:t>
       </w:r>
-      <w:bookmarkEnd w:id="22"/>
+      <w:bookmarkEnd w:id="23"/>
       <w:bookmarkEnd w:id="29"/>
       <w:r>
         <w:t xml:space="preserve"> </w:t>
@@ -12537,7 +12567,7 @@
     </w:p>
     <w:p>
       <w:pPr>
-        <w:pStyle w:val="Caption"/>
+        <w:pStyle w:val="Antrat"/>
         <w:jc w:val="center"/>
         <w:rPr>
           <w:rFonts w:cstheme="minorHAnsi"/>
@@ -12566,7 +12596,7 @@
     </w:p>
     <w:p>
       <w:pPr>
-        <w:pStyle w:val="Heading2"/>
+        <w:pStyle w:val="Antrat2"/>
       </w:pPr>
       <w:bookmarkStart w:id="30" w:name="_Toc523687931"/>
       <w:bookmarkStart w:id="31" w:name="_Toc523689814"/>
@@ -12642,7 +12672,7 @@
     </w:p>
     <w:p>
       <w:pPr>
-        <w:pStyle w:val="Caption"/>
+        <w:pStyle w:val="Antrat"/>
         <w:jc w:val="center"/>
       </w:pPr>
       <w:r>
@@ -12723,7 +12753,7 @@
     </w:p>
     <w:p>
       <w:pPr>
-        <w:pStyle w:val="Caption"/>
+        <w:pStyle w:val="Antrat"/>
         <w:jc w:val="center"/>
       </w:pPr>
       <w:r>
@@ -12762,7 +12792,7 @@
     </w:p>
     <w:p>
       <w:pPr>
-        <w:pStyle w:val="Caption"/>
+        <w:pStyle w:val="Antrat"/>
         <w:jc w:val="center"/>
       </w:pPr>
       <w:r>
@@ -12841,7 +12871,7 @@
     </w:p>
     <w:p>
       <w:pPr>
-        <w:pStyle w:val="Caption"/>
+        <w:pStyle w:val="Antrat"/>
         <w:jc w:val="center"/>
       </w:pPr>
       <w:r>
@@ -12952,7 +12982,7 @@
     </w:p>
     <w:p>
       <w:pPr>
-        <w:pStyle w:val="Caption"/>
+        <w:pStyle w:val="Antrat"/>
         <w:jc w:val="center"/>
       </w:pPr>
       <w:r>
@@ -12979,7 +13009,13 @@
       </w:r>
       <w:proofErr w:type="spellStart"/>
       <w:r>
-        <w:t>vystymasį</w:t>
+        <w:t>vyst</w:t>
+      </w:r>
+      <w:r>
+        <w:t>y</w:t>
+      </w:r>
+      <w:r>
+        <w:t>masį</w:t>
       </w:r>
       <w:proofErr w:type="spellEnd"/>
       <w:r>
@@ -12995,7 +13031,7 @@
     </w:p>
     <w:p>
       <w:pPr>
-        <w:pStyle w:val="Heading1"/>
+        <w:pStyle w:val="Antrat1"/>
       </w:pPr>
       <w:bookmarkStart w:id="33" w:name="_Toc523689815"/>
       <w:r>
@@ -13005,7 +13041,7 @@
     </w:p>
     <w:p>
       <w:pPr>
-        <w:pStyle w:val="Heading2"/>
+        <w:pStyle w:val="Antrat2"/>
       </w:pPr>
       <w:bookmarkStart w:id="34" w:name="_Toc523687932"/>
       <w:bookmarkStart w:id="35" w:name="_Toc523689816"/>
@@ -13042,10 +13078,10 @@
         </w:rPr>
         <w:lastRenderedPageBreak/>
         <w:drawing>
-          <wp:inline distT="0" distB="0" distL="0" distR="0" wp14:anchorId="2B88EA3F" wp14:editId="15485237">
-            <wp:extent cx="5695950" cy="1689215"/>
-            <wp:effectExtent l="0" t="0" r="0" b="6350"/>
-            <wp:docPr id="1400703387" name="Paveikslėlis 1400703387"/>
+          <wp:inline distT="0" distB="0" distL="0" distR="0" wp14:anchorId="70653B6C" wp14:editId="1275B375">
+            <wp:extent cx="5267325" cy="3086100"/>
+            <wp:effectExtent l="0" t="0" r="9525" b="0"/>
+            <wp:docPr id="1400703397" name="Paveikslėlis 1400703397"/>
             <wp:cNvGraphicFramePr>
               <a:graphicFrameLocks xmlns:a="http://schemas.openxmlformats.org/drawingml/2006/main" noChangeAspect="1"/>
             </wp:cNvGraphicFramePr>
@@ -13053,12 +13089,12 @@
               <a:graphicData uri="http://schemas.openxmlformats.org/drawingml/2006/picture">
                 <pic:pic xmlns:pic="http://schemas.openxmlformats.org/drawingml/2006/picture">
                   <pic:nvPicPr>
-                    <pic:cNvPr id="0" name="Picture 2"/>
+                    <pic:cNvPr id="0" name="Picture 6"/>
                     <pic:cNvPicPr>
                       <a:picLocks noChangeAspect="1" noChangeArrowheads="1"/>
                     </pic:cNvPicPr>
                   </pic:nvPicPr>
-                  <pic:blipFill rotWithShape="1">
+                  <pic:blipFill>
                     <a:blip r:embed="rId91" cstate="print">
                       <a:extLst>
                         <a:ext uri="{28A0092B-C50C-407E-A947-70E740481C1C}">
@@ -13066,13 +13102,15 @@
                         </a:ext>
                       </a:extLst>
                     </a:blip>
-                    <a:srcRect t="6291" b="39404"/>
-                    <a:stretch/>
+                    <a:srcRect/>
+                    <a:stretch>
+                      <a:fillRect/>
+                    </a:stretch>
                   </pic:blipFill>
                   <pic:spPr bwMode="auto">
                     <a:xfrm>
                       <a:off x="0" y="0"/>
-                      <a:ext cx="5707473" cy="1692632"/>
+                      <a:ext cx="5267325" cy="3086100"/>
                     </a:xfrm>
                     <a:prstGeom prst="rect">
                       <a:avLst/>
@@ -13081,11 +13119,6 @@
                     <a:ln>
                       <a:noFill/>
                     </a:ln>
-                    <a:extLst>
-                      <a:ext uri="{53640926-AAD7-44D8-BBD7-CCE9431645EC}">
-                        <a14:shadowObscured xmlns:a14="http://schemas.microsoft.com/office/drawing/2010/main"/>
-                      </a:ext>
-                    </a:extLst>
                   </pic:spPr>
                 </pic:pic>
               </a:graphicData>
@@ -13096,7 +13129,7 @@
     </w:p>
     <w:p>
       <w:pPr>
-        <w:pStyle w:val="Caption"/>
+        <w:pStyle w:val="Antrat"/>
         <w:jc w:val="center"/>
         <w:rPr>
           <w:rFonts w:cstheme="minorHAnsi"/>
@@ -13117,7 +13150,7 @@
     </w:p>
     <w:p>
       <w:pPr>
-        <w:pStyle w:val="Heading2"/>
+        <w:pStyle w:val="Antrat2"/>
       </w:pPr>
       <w:bookmarkStart w:id="36" w:name="_Toc523689817"/>
       <w:r>
@@ -13197,7 +13230,7 @@
     </w:p>
     <w:p>
       <w:pPr>
-        <w:pStyle w:val="Caption"/>
+        <w:pStyle w:val="Antrat"/>
         <w:jc w:val="center"/>
         <w:rPr>
           <w:rFonts w:cstheme="minorHAnsi"/>
@@ -13218,7 +13251,7 @@
     </w:p>
     <w:p>
       <w:pPr>
-        <w:pStyle w:val="Heading2"/>
+        <w:pStyle w:val="Antrat2"/>
       </w:pPr>
       <w:bookmarkStart w:id="37" w:name="_Toc523687933"/>
       <w:bookmarkStart w:id="38" w:name="_Toc523689818"/>
@@ -13276,6 +13309,7 @@
         <w:rPr>
           <w:noProof/>
         </w:rPr>
+        <w:lastRenderedPageBreak/>
         <w:drawing>
           <wp:inline distT="0" distB="0" distL="0" distR="0" wp14:anchorId="4F7AE38D" wp14:editId="7713D0B6">
             <wp:extent cx="5274310" cy="2856865"/>
@@ -13328,61 +13362,172 @@
     </w:p>
     <w:p>
       <w:pPr>
-        <w:pStyle w:val="Caption"/>
+        <w:pStyle w:val="Antrat"/>
         <w:jc w:val="center"/>
       </w:pPr>
       <w:r>
         <w:t>82 pav. Kambario pridėjimo forma</w:t>
       </w:r>
-    </w:p>
-    <w:p>
-      <w:r>
-        <w:br w:type="page"/>
-      </w:r>
-    </w:p>
-    <w:bookmarkStart w:id="39" w:name="_Toc523687934"/>
-    <w:bookmarkStart w:id="40" w:name="_Toc523689819"/>
-    <w:p>
-      <w:pPr>
-        <w:pStyle w:val="Heading1"/>
+      <w:r>
+        <w:rPr>
+          <w:noProof/>
+        </w:rPr>
+        <w:drawing>
+          <wp:inline distT="0" distB="0" distL="0" distR="0" wp14:anchorId="7D4BC992" wp14:editId="5F80CE43">
+            <wp:extent cx="4829037" cy="2428920"/>
+            <wp:effectExtent l="0" t="0" r="0" b="0"/>
+            <wp:docPr id="1400703399" name="Image6"/>
+            <wp:cNvGraphicFramePr/>
+            <a:graphic xmlns:a="http://schemas.openxmlformats.org/drawingml/2006/main">
+              <a:graphicData uri="http://schemas.openxmlformats.org/drawingml/2006/picture">
+                <pic:pic xmlns:pic="http://schemas.openxmlformats.org/drawingml/2006/picture">
+                  <pic:nvPicPr>
+                    <pic:cNvPr id="0" name=""/>
+                    <pic:cNvPicPr/>
+                  </pic:nvPicPr>
+                  <pic:blipFill>
+                    <a:blip r:embed="rId94">
+                      <a:lum/>
+                      <a:alphaModFix/>
+                      <a:extLst>
+                        <a:ext uri="{28A0092B-C50C-407E-A947-70E740481C1C}">
+                          <a14:useLocalDpi xmlns:a14="http://schemas.microsoft.com/office/drawing/2010/main" val="0"/>
+                        </a:ext>
+                      </a:extLst>
+                    </a:blip>
+                    <a:srcRect/>
+                    <a:stretch>
+                      <a:fillRect/>
+                    </a:stretch>
+                  </pic:blipFill>
+                  <pic:spPr>
+                    <a:xfrm>
+                      <a:off x="0" y="0"/>
+                      <a:ext cx="4829037" cy="2428920"/>
+                    </a:xfrm>
+                    <a:prstGeom prst="rect">
+                      <a:avLst/>
+                    </a:prstGeom>
+                  </pic:spPr>
+                </pic:pic>
+              </a:graphicData>
+            </a:graphic>
+          </wp:inline>
+        </w:drawing>
+      </w:r>
+    </w:p>
+    <w:p>
+      <w:pPr>
+        <w:pStyle w:val="Antrat"/>
+        <w:jc w:val="center"/>
+      </w:pPr>
+      <w:r>
+        <w:t>8</w:t>
+      </w:r>
+      <w:r>
+        <w:t>3</w:t>
+      </w:r>
+      <w:r>
+        <w:t xml:space="preserve"> pav.</w:t>
+      </w:r>
+      <w:r>
+        <w:t xml:space="preserve"> Viešbučio</w:t>
+      </w:r>
+      <w:r>
+        <w:t xml:space="preserve"> pridėjimo forma</w:t>
+      </w:r>
+    </w:p>
+    <w:p/>
+    <w:p>
+      <w:r>
+        <w:rPr>
+          <w:noProof/>
+        </w:rPr>
+        <w:drawing>
+          <wp:inline distT="0" distB="0" distL="0" distR="0" wp14:anchorId="1F49D653" wp14:editId="03554463">
+            <wp:extent cx="6048390" cy="2867009"/>
+            <wp:effectExtent l="0" t="0" r="0" b="0"/>
+            <wp:docPr id="1400703398" name="Image2"/>
+            <wp:cNvGraphicFramePr/>
+            <a:graphic xmlns:a="http://schemas.openxmlformats.org/drawingml/2006/main">
+              <a:graphicData uri="http://schemas.openxmlformats.org/drawingml/2006/picture">
+                <pic:pic xmlns:pic="http://schemas.openxmlformats.org/drawingml/2006/picture">
+                  <pic:nvPicPr>
+                    <pic:cNvPr id="0" name=""/>
+                    <pic:cNvPicPr/>
+                  </pic:nvPicPr>
+                  <pic:blipFill>
+                    <a:blip r:embed="rId95">
+                      <a:lum/>
+                      <a:alphaModFix/>
+                      <a:extLst>
+                        <a:ext uri="{28A0092B-C50C-407E-A947-70E740481C1C}">
+                          <a14:useLocalDpi xmlns:a14="http://schemas.microsoft.com/office/drawing/2010/main" val="0"/>
+                        </a:ext>
+                      </a:extLst>
+                    </a:blip>
+                    <a:srcRect/>
+                    <a:stretch>
+                      <a:fillRect/>
+                    </a:stretch>
+                  </pic:blipFill>
+                  <pic:spPr>
+                    <a:xfrm>
+                      <a:off x="0" y="0"/>
+                      <a:ext cx="6048390" cy="2867009"/>
+                    </a:xfrm>
+                    <a:prstGeom prst="rect">
+                      <a:avLst/>
+                    </a:prstGeom>
+                  </pic:spPr>
+                </pic:pic>
+              </a:graphicData>
+            </a:graphic>
+          </wp:inline>
+        </w:drawing>
+      </w:r>
+    </w:p>
+    <w:p>
+      <w:pPr>
+        <w:pStyle w:val="Antrat"/>
+        <w:jc w:val="center"/>
+      </w:pPr>
+      <w:r>
+        <w:t>8</w:t>
+      </w:r>
+      <w:r>
+        <w:t>4</w:t>
+      </w:r>
+      <w:r>
+        <w:t xml:space="preserve"> pav. </w:t>
+      </w:r>
+      <w:r>
+        <w:t>Viešbučio darbuotojo</w:t>
+      </w:r>
+      <w:bookmarkStart w:id="39" w:name="_GoBack"/>
+      <w:bookmarkEnd w:id="39"/>
+      <w:r>
+        <w:t xml:space="preserve"> pridėjimo forma</w:t>
+      </w:r>
+    </w:p>
+    <w:p/>
+    <w:p/>
+    <w:p>
+      <w:pPr>
+        <w:pStyle w:val="Antrat1"/>
         <w:numPr>
           <w:ilvl w:val="0"/>
           <w:numId w:val="0"/>
         </w:numPr>
         <w:ind w:left="153" w:hanging="153"/>
       </w:pPr>
-      <w:r>
-        <w:object w:dxaOrig="3480" w:dyaOrig="811" w14:anchorId="0F163346">
-          <v:shapetype id="_x0000_t75" coordsize="21600,21600" o:spt="75" o:preferrelative="t" path="m@4@5l@4@11@9@11@9@5xe" filled="f" stroked="f">
-            <v:stroke joinstyle="miter"/>
-            <v:formulas>
-              <v:f eqn="if lineDrawn pixelLineWidth 0"/>
-              <v:f eqn="sum @0 1 0"/>
-              <v:f eqn="sum 0 0 @1"/>
-              <v:f eqn="prod @2 1 2"/>
-              <v:f eqn="prod @3 21600 pixelWidth"/>
-              <v:f eqn="prod @3 21600 pixelHeight"/>
-              <v:f eqn="sum @0 0 1"/>
-              <v:f eqn="prod @6 1 2"/>
-              <v:f eqn="prod @7 21600 pixelWidth"/>
-              <v:f eqn="sum @8 21600 0"/>
-              <v:f eqn="prod @7 21600 pixelHeight"/>
-              <v:f eqn="sum @10 21600 0"/>
-            </v:formulas>
-            <v:path o:extrusionok="f" gradientshapeok="t" o:connecttype="rect"/>
-            <o:lock v:ext="edit" aspectratio="t"/>
-          </v:shapetype>
-          <v:shape id="_x0000_i1025" type="#_x0000_t75" style="width:174pt;height:40.8pt" o:ole="">
-            <v:imagedata r:id="rId94" o:title=""/>
-          </v:shape>
-          <o:OLEObject Type="Embed" ProgID="Package" ShapeID="_x0000_i1025" DrawAspect="Content" ObjectID="_1606663692" r:id="rId95"/>
-        </w:object>
-      </w:r>
+      <w:bookmarkStart w:id="40" w:name="_Toc523687934"/>
+      <w:bookmarkStart w:id="41" w:name="_Toc523689819"/>
       <w:r>
         <w:t>Išvados</w:t>
       </w:r>
-      <w:bookmarkEnd w:id="39"/>
       <w:bookmarkEnd w:id="40"/>
+      <w:bookmarkEnd w:id="41"/>
     </w:p>
     <w:p>
       <w:pPr>
@@ -13605,20 +13750,20 @@
     </w:p>
     <w:p>
       <w:pPr>
-        <w:pStyle w:val="Heading1"/>
+        <w:pStyle w:val="Antrat1"/>
         <w:numPr>
           <w:ilvl w:val="0"/>
           <w:numId w:val="0"/>
         </w:numPr>
         <w:ind w:left="153" w:hanging="153"/>
       </w:pPr>
-      <w:bookmarkStart w:id="41" w:name="_Toc523687935"/>
-      <w:bookmarkStart w:id="42" w:name="_Toc523689820"/>
+      <w:bookmarkStart w:id="42" w:name="_Toc523687935"/>
+      <w:bookmarkStart w:id="43" w:name="_Toc523689820"/>
       <w:r>
         <w:t>Literatūra</w:t>
       </w:r>
-      <w:bookmarkEnd w:id="41"/>
       <w:bookmarkEnd w:id="42"/>
+      <w:bookmarkEnd w:id="43"/>
     </w:p>
     <w:p>
       <w:pPr>
@@ -13631,7 +13776,7 @@
       <w:hyperlink r:id="rId96" w:history="1">
         <w:r>
           <w:rPr>
-            <w:rStyle w:val="Hyperlink"/>
+            <w:rStyle w:val="Hipersaitas"/>
             <w:rFonts w:asciiTheme="minorHAnsi" w:hAnsiTheme="minorHAnsi" w:cstheme="minorHAnsi"/>
           </w:rPr>
           <w:t>https://docs.nomagic.com/display/MD185/MagicDraw+Documentation</w:t>
@@ -13653,26 +13798,26 @@
           <w:sz w:val="28"/>
         </w:rPr>
       </w:pPr>
-      <w:bookmarkStart w:id="43" w:name="_Toc523687936"/>
+      <w:bookmarkStart w:id="44" w:name="_Toc523687936"/>
       <w:r>
         <w:br w:type="page"/>
       </w:r>
     </w:p>
     <w:p>
       <w:pPr>
-        <w:pStyle w:val="Heading1"/>
+        <w:pStyle w:val="Antrat1"/>
         <w:numPr>
           <w:ilvl w:val="0"/>
           <w:numId w:val="0"/>
         </w:numPr>
       </w:pPr>
-      <w:bookmarkStart w:id="44" w:name="_Toc523689821"/>
+      <w:bookmarkStart w:id="45" w:name="_Toc523689821"/>
       <w:r>
         <w:lastRenderedPageBreak/>
         <w:t>Priedai</w:t>
       </w:r>
-      <w:bookmarkEnd w:id="43"/>
       <w:bookmarkEnd w:id="44"/>
+      <w:bookmarkEnd w:id="45"/>
     </w:p>
     <w:p>
       <w:pPr>
@@ -13682,16 +13827,16 @@
           <w:rFonts w:asciiTheme="minorHAnsi" w:hAnsiTheme="minorHAnsi" w:cstheme="minorHAnsi"/>
         </w:rPr>
       </w:pPr>
-      <w:bookmarkStart w:id="45" w:name="OLE_LINK1"/>
-      <w:bookmarkStart w:id="46" w:name="OLE_LINK2"/>
+      <w:bookmarkStart w:id="46" w:name="OLE_LINK1"/>
+      <w:bookmarkStart w:id="47" w:name="OLE_LINK2"/>
       <w:r>
         <w:rPr>
           <w:rFonts w:asciiTheme="minorHAnsi" w:hAnsiTheme="minorHAnsi" w:cstheme="minorHAnsi"/>
         </w:rPr>
         <w:t>Priedai dedami tik tada, kai jų reikia. Siūloma nepersistengti ir nepridėti to, kas visiškai nenaudinga. Jeigu priedas įdėtas čia, vadinasi jis bent kartą turi būti paminėtas darbo tekste (principas tas pats,  kaip ir su literatūros citavimu).</w:t>
       </w:r>
-      <w:bookmarkEnd w:id="45"/>
       <w:bookmarkEnd w:id="46"/>
+      <w:bookmarkEnd w:id="47"/>
     </w:p>
     <w:p/>
     <w:sectPr>
@@ -13729,7 +13874,7 @@
 <w:ftr xmlns:wpc="http://schemas.microsoft.com/office/word/2010/wordprocessingCanvas" xmlns:cx="http://schemas.microsoft.com/office/drawing/2014/chartex" xmlns:cx1="http://schemas.microsoft.com/office/drawing/2015/9/8/chartex" xmlns:cx2="http://schemas.microsoft.com/office/drawing/2015/10/21/chartex" xmlns:cx3="http://schemas.microsoft.com/office/drawing/2016/5/9/chartex" xmlns:cx4="http://schemas.microsoft.com/office/drawing/2016/5/10/chartex" xmlns:cx5="http://schemas.microsoft.com/office/drawing/2016/5/11/chartex" xmlns:cx6="http://schemas.microsoft.com/office/drawing/2016/5/12/chartex" xmlns:cx7="http://schemas.microsoft.com/office/drawing/2016/5/13/chartex" xmlns:cx8="http://schemas.microsoft.com/office/drawing/2016/5/14/chartex" xmlns:mc="http://schemas.openxmlformats.org/markup-compatibility/2006" xmlns:aink="http://schemas.microsoft.com/office/drawing/2016/ink" xmlns:am3d="http://schemas.microsoft.com/office/drawing/2017/model3d" xmlns:o="urn:schemas-microsoft-com:office:office" xmlns:r="http://schemas.openxmlformats.org/officeDocument/2006/relationships" xmlns:m="http://schemas.openxmlformats.org/officeDocument/2006/math" xmlns:v="urn:schemas-microsoft-com:vml" xmlns:wp14="http://schemas.microsoft.com/office/word/2010/wordprocessingDrawing" xmlns:wp="http://schemas.openxmlformats.org/drawingml/2006/wordprocessingDrawing" xmlns:w10="urn:schemas-microsoft-com:office:word" xmlns:w="http://schemas.openxmlformats.org/wordprocessingml/2006/main" xmlns:w14="http://schemas.microsoft.com/office/word/2010/wordml" xmlns:w15="http://schemas.microsoft.com/office/word/2012/wordml" xmlns:w16cid="http://schemas.microsoft.com/office/word/2016/wordml/cid" xmlns:w16se="http://schemas.microsoft.com/office/word/2015/wordml/symex" xmlns:wpg="http://schemas.microsoft.com/office/word/2010/wordprocessingGroup" xmlns:wpi="http://schemas.microsoft.com/office/word/2010/wordprocessingInk" xmlns:wne="http://schemas.microsoft.com/office/word/2006/wordml" xmlns:wps="http://schemas.microsoft.com/office/word/2010/wordprocessingShape" mc:Ignorable="w14 w15 w16se w16cid wp14">
   <w:p>
     <w:pPr>
-      <w:pStyle w:val="Footer"/>
+      <w:pStyle w:val="Porat"/>
       <w:jc w:val="right"/>
     </w:pPr>
     <w:r>
@@ -13756,7 +13901,7 @@
   </w:p>
   <w:p>
     <w:pPr>
-      <w:pStyle w:val="Footer"/>
+      <w:pStyle w:val="Porat"/>
     </w:pPr>
   </w:p>
 </w:ftr>
@@ -13790,7 +13935,7 @@
     <w:lvl w:ilvl="0">
       <w:start w:val="1"/>
       <w:numFmt w:val="decimal"/>
-      <w:pStyle w:val="Heading1"/>
+      <w:pStyle w:val="Antrat1"/>
       <w:lvlText w:val="%1."/>
       <w:lvlJc w:val="left"/>
       <w:pPr>
@@ -13851,7 +13996,7 @@
     <w:lvl w:ilvl="1">
       <w:start w:val="1"/>
       <w:numFmt w:val="decimal"/>
-      <w:pStyle w:val="Heading2"/>
+      <w:pStyle w:val="Antrat2"/>
       <w:lvlText w:val="%1.%2."/>
       <w:lvlJc w:val="left"/>
       <w:pPr>
@@ -13870,7 +14015,7 @@
     <w:lvl w:ilvl="2">
       <w:start w:val="1"/>
       <w:numFmt w:val="decimal"/>
-      <w:pStyle w:val="Heading3"/>
+      <w:pStyle w:val="Antrat3"/>
       <w:lvlText w:val="%1.%2.%3."/>
       <w:lvlJc w:val="left"/>
       <w:pPr>
@@ -15188,14 +15333,14 @@
     <w:lsdException w:name="Hashtag" w:semiHidden="1" w:uiPriority="99" w:unhideWhenUsed="1"/>
     <w:lsdException w:name="Unresolved Mention" w:semiHidden="1" w:uiPriority="99" w:unhideWhenUsed="1"/>
   </w:latentStyles>
-  <w:style w:type="paragraph" w:default="1" w:styleId="Normal">
+  <w:style w:type="paragraph" w:default="1" w:styleId="prastasis">
     <w:name w:val="Normal"/>
     <w:qFormat/>
   </w:style>
-  <w:style w:type="paragraph" w:styleId="Heading1">
+  <w:style w:type="paragraph" w:styleId="Antrat1">
     <w:name w:val="heading 1"/>
-    <w:basedOn w:val="Normal"/>
-    <w:next w:val="Normal"/>
+    <w:basedOn w:val="prastasis"/>
+    <w:next w:val="prastasis"/>
     <w:qFormat/>
     <w:rsid w:val="00A61AA2"/>
     <w:pPr>
@@ -15212,10 +15357,10 @@
       <w:sz w:val="28"/>
     </w:rPr>
   </w:style>
-  <w:style w:type="paragraph" w:styleId="Heading2">
+  <w:style w:type="paragraph" w:styleId="Antrat2">
     <w:name w:val="heading 2"/>
-    <w:basedOn w:val="Normal"/>
-    <w:next w:val="Normal"/>
+    <w:basedOn w:val="prastasis"/>
+    <w:next w:val="prastasis"/>
     <w:qFormat/>
     <w:rsid w:val="00A61AA2"/>
     <w:pPr>
@@ -15238,10 +15383,10 @@
       <w:sz w:val="24"/>
     </w:rPr>
   </w:style>
-  <w:style w:type="paragraph" w:styleId="Heading3">
+  <w:style w:type="paragraph" w:styleId="Antrat3">
     <w:name w:val="heading 3"/>
-    <w:basedOn w:val="Normal"/>
-    <w:next w:val="Normal"/>
+    <w:basedOn w:val="prastasis"/>
+    <w:next w:val="prastasis"/>
     <w:qFormat/>
     <w:rsid w:val="00A61AA2"/>
     <w:pPr>
@@ -15260,10 +15405,10 @@
       <w:szCs w:val="26"/>
     </w:rPr>
   </w:style>
-  <w:style w:type="paragraph" w:styleId="Heading4">
+  <w:style w:type="paragraph" w:styleId="Antrat4">
     <w:name w:val="heading 4"/>
-    <w:basedOn w:val="Normal"/>
-    <w:next w:val="Normal"/>
+    <w:basedOn w:val="prastasis"/>
+    <w:next w:val="prastasis"/>
     <w:qFormat/>
     <w:pPr>
       <w:keepNext/>
@@ -15276,10 +15421,10 @@
       <w:sz w:val="28"/>
     </w:rPr>
   </w:style>
-  <w:style w:type="paragraph" w:styleId="Heading5">
+  <w:style w:type="paragraph" w:styleId="Antrat5">
     <w:name w:val="heading 5"/>
-    <w:basedOn w:val="Normal"/>
-    <w:next w:val="Normal"/>
+    <w:basedOn w:val="prastasis"/>
+    <w:next w:val="prastasis"/>
     <w:qFormat/>
     <w:pPr>
       <w:keepNext/>
@@ -15290,10 +15435,10 @@
       <w:sz w:val="28"/>
     </w:rPr>
   </w:style>
-  <w:style w:type="paragraph" w:styleId="Heading6">
+  <w:style w:type="paragraph" w:styleId="Antrat6">
     <w:name w:val="heading 6"/>
-    <w:basedOn w:val="Normal"/>
-    <w:next w:val="Normal"/>
+    <w:basedOn w:val="prastasis"/>
+    <w:next w:val="prastasis"/>
     <w:qFormat/>
     <w:pPr>
       <w:keepNext/>
@@ -15306,13 +15451,13 @@
       <w:sz w:val="32"/>
     </w:rPr>
   </w:style>
-  <w:style w:type="character" w:default="1" w:styleId="DefaultParagraphFont">
+  <w:style w:type="character" w:default="1" w:styleId="Numatytasispastraiposriftas">
     <w:name w:val="Default Paragraph Font"/>
     <w:uiPriority w:val="1"/>
     <w:semiHidden/>
     <w:unhideWhenUsed/>
   </w:style>
-  <w:style w:type="table" w:default="1" w:styleId="TableNormal">
+  <w:style w:type="table" w:default="1" w:styleId="prastojilentel">
     <w:name w:val="Normal Table"/>
     <w:uiPriority w:val="99"/>
     <w:semiHidden/>
@@ -15327,138 +15472,138 @@
       </w:tblCellMar>
     </w:tblPr>
   </w:style>
-  <w:style w:type="numbering" w:default="1" w:styleId="NoList">
+  <w:style w:type="numbering" w:default="1" w:styleId="Sraonra">
     <w:name w:val="No List"/>
     <w:uiPriority w:val="99"/>
     <w:semiHidden/>
     <w:unhideWhenUsed/>
   </w:style>
-  <w:style w:type="paragraph" w:styleId="TOC1">
+  <w:style w:type="paragraph" w:styleId="Turinys1">
     <w:name w:val="toc 1"/>
-    <w:basedOn w:val="Normal"/>
-    <w:next w:val="Normal"/>
+    <w:basedOn w:val="prastasis"/>
+    <w:next w:val="prastasis"/>
     <w:autoRedefine/>
     <w:semiHidden/>
   </w:style>
-  <w:style w:type="paragraph" w:styleId="TOC2">
+  <w:style w:type="paragraph" w:styleId="Turinys2">
     <w:name w:val="toc 2"/>
-    <w:basedOn w:val="Normal"/>
-    <w:next w:val="Normal"/>
+    <w:basedOn w:val="prastasis"/>
+    <w:next w:val="prastasis"/>
     <w:autoRedefine/>
     <w:semiHidden/>
     <w:pPr>
       <w:ind w:left="240"/>
     </w:pPr>
   </w:style>
-  <w:style w:type="paragraph" w:styleId="TOC3">
+  <w:style w:type="paragraph" w:styleId="Turinys3">
     <w:name w:val="toc 3"/>
-    <w:basedOn w:val="Normal"/>
-    <w:next w:val="Normal"/>
+    <w:basedOn w:val="prastasis"/>
+    <w:next w:val="prastasis"/>
     <w:autoRedefine/>
     <w:semiHidden/>
     <w:pPr>
       <w:ind w:left="480"/>
     </w:pPr>
   </w:style>
-  <w:style w:type="paragraph" w:styleId="TOC4">
+  <w:style w:type="paragraph" w:styleId="Turinys4">
     <w:name w:val="toc 4"/>
-    <w:basedOn w:val="Normal"/>
-    <w:next w:val="Normal"/>
+    <w:basedOn w:val="prastasis"/>
+    <w:next w:val="prastasis"/>
     <w:autoRedefine/>
     <w:semiHidden/>
     <w:pPr>
       <w:ind w:left="720"/>
     </w:pPr>
   </w:style>
-  <w:style w:type="paragraph" w:styleId="TOC5">
+  <w:style w:type="paragraph" w:styleId="Turinys5">
     <w:name w:val="toc 5"/>
-    <w:basedOn w:val="Normal"/>
-    <w:next w:val="Normal"/>
+    <w:basedOn w:val="prastasis"/>
+    <w:next w:val="prastasis"/>
     <w:autoRedefine/>
     <w:semiHidden/>
     <w:pPr>
       <w:ind w:left="960"/>
     </w:pPr>
   </w:style>
-  <w:style w:type="paragraph" w:styleId="TOC6">
+  <w:style w:type="paragraph" w:styleId="Turinys6">
     <w:name w:val="toc 6"/>
-    <w:basedOn w:val="Normal"/>
-    <w:next w:val="Normal"/>
+    <w:basedOn w:val="prastasis"/>
+    <w:next w:val="prastasis"/>
     <w:autoRedefine/>
     <w:semiHidden/>
     <w:pPr>
       <w:ind w:left="1200"/>
     </w:pPr>
   </w:style>
-  <w:style w:type="paragraph" w:styleId="TOC7">
+  <w:style w:type="paragraph" w:styleId="Turinys7">
     <w:name w:val="toc 7"/>
-    <w:basedOn w:val="Normal"/>
-    <w:next w:val="Normal"/>
+    <w:basedOn w:val="prastasis"/>
+    <w:next w:val="prastasis"/>
     <w:autoRedefine/>
     <w:semiHidden/>
     <w:pPr>
       <w:ind w:left="1440"/>
     </w:pPr>
   </w:style>
-  <w:style w:type="paragraph" w:styleId="TOC8">
+  <w:style w:type="paragraph" w:styleId="Turinys8">
     <w:name w:val="toc 8"/>
-    <w:basedOn w:val="Normal"/>
-    <w:next w:val="Normal"/>
+    <w:basedOn w:val="prastasis"/>
+    <w:next w:val="prastasis"/>
     <w:autoRedefine/>
     <w:semiHidden/>
     <w:pPr>
       <w:ind w:left="1680"/>
     </w:pPr>
   </w:style>
-  <w:style w:type="paragraph" w:styleId="TOC9">
+  <w:style w:type="paragraph" w:styleId="Turinys9">
     <w:name w:val="toc 9"/>
-    <w:basedOn w:val="Normal"/>
-    <w:next w:val="Normal"/>
+    <w:basedOn w:val="prastasis"/>
+    <w:next w:val="prastasis"/>
     <w:autoRedefine/>
     <w:semiHidden/>
     <w:pPr>
       <w:ind w:left="1920"/>
     </w:pPr>
   </w:style>
-  <w:style w:type="character" w:styleId="Hyperlink">
+  <w:style w:type="character" w:styleId="Hipersaitas">
     <w:name w:val="Hyperlink"/>
     <w:rPr>
       <w:color w:val="0000FF"/>
       <w:u w:val="single"/>
     </w:rPr>
   </w:style>
-  <w:style w:type="character" w:styleId="FollowedHyperlink">
+  <w:style w:type="character" w:styleId="Perirtashipersaitas">
     <w:name w:val="FollowedHyperlink"/>
     <w:rPr>
       <w:color w:val="800080"/>
       <w:u w:val="single"/>
     </w:rPr>
   </w:style>
-  <w:style w:type="paragraph" w:styleId="BodyText">
+  <w:style w:type="paragraph" w:styleId="Pagrindinistekstas">
     <w:name w:val="Body Text"/>
-    <w:basedOn w:val="Normal"/>
+    <w:basedOn w:val="prastasis"/>
     <w:pPr>
       <w:jc w:val="both"/>
     </w:pPr>
   </w:style>
   <w:style w:type="paragraph" w:customStyle="1" w:styleId="TextBody">
     <w:name w:val="TextBody"/>
-    <w:basedOn w:val="Heading2"/>
+    <w:basedOn w:val="Antrat2"/>
     <w:rPr>
       <w:b w:val="0"/>
       <w:bCs w:val="0"/>
     </w:rPr>
   </w:style>
-  <w:style w:type="paragraph" w:styleId="BodyTextIndent">
+  <w:style w:type="paragraph" w:styleId="Pagrindiniotekstotrauka">
     <w:name w:val="Body Text Indent"/>
-    <w:basedOn w:val="Normal"/>
+    <w:basedOn w:val="prastasis"/>
     <w:pPr>
       <w:ind w:left="1134"/>
     </w:pPr>
   </w:style>
   <w:style w:type="paragraph" w:customStyle="1" w:styleId="Subtitle1">
     <w:name w:val="Subtitle1"/>
-    <w:basedOn w:val="List2"/>
+    <w:basedOn w:val="Sraas2"/>
     <w:pPr>
       <w:numPr>
         <w:ilvl w:val="1"/>
@@ -15472,7 +15617,7 @@
   </w:style>
   <w:style w:type="paragraph" w:customStyle="1" w:styleId="pageTitle">
     <w:name w:val="pageTitle"/>
-    <w:basedOn w:val="Normal"/>
+    <w:basedOn w:val="prastasis"/>
     <w:pPr>
       <w:numPr>
         <w:numId w:val="3"/>
@@ -15489,7 +15634,7 @@
   </w:style>
   <w:style w:type="paragraph" w:customStyle="1" w:styleId="technineuzduotis1">
     <w:name w:val="technine uzduotis 1"/>
-    <w:basedOn w:val="Normal"/>
+    <w:basedOn w:val="prastasis"/>
     <w:pPr>
       <w:framePr w:hSpace="180" w:wrap="around" w:vAnchor="page" w:hAnchor="margin" w:y="1135"/>
       <w:numPr>
@@ -15505,7 +15650,7 @@
   </w:style>
   <w:style w:type="paragraph" w:customStyle="1" w:styleId="technineuzduotis2">
     <w:name w:val="technine uzduotis 2"/>
-    <w:basedOn w:val="Normal"/>
+    <w:basedOn w:val="prastasis"/>
     <w:pPr>
       <w:framePr w:hSpace="180" w:wrap="around" w:vAnchor="page" w:hAnchor="margin" w:y="1135"/>
       <w:numPr>
@@ -15516,16 +15661,16 @@
       <w:jc w:val="both"/>
     </w:pPr>
   </w:style>
-  <w:style w:type="paragraph" w:styleId="List2">
+  <w:style w:type="paragraph" w:styleId="Sraas2">
     <w:name w:val="List 2"/>
-    <w:basedOn w:val="Normal"/>
+    <w:basedOn w:val="prastasis"/>
     <w:pPr>
       <w:ind w:left="566" w:hanging="283"/>
     </w:pPr>
   </w:style>
-  <w:style w:type="table" w:styleId="TableGrid">
+  <w:style w:type="table" w:styleId="Lentelstinklelis">
     <w:name w:val="Table Grid"/>
-    <w:basedOn w:val="TableNormal"/>
+    <w:basedOn w:val="prastojilentel"/>
     <w:rsid w:val="0076061D"/>
     <w:tblPr>
       <w:tblBorders>
@@ -15540,7 +15685,7 @@
   </w:style>
   <w:style w:type="paragraph" w:customStyle="1" w:styleId="Tekstas">
     <w:name w:val="Tekstas"/>
-    <w:basedOn w:val="Normal"/>
+    <w:basedOn w:val="prastasis"/>
     <w:link w:val="TekstasChar"/>
     <w:autoRedefine/>
     <w:rsid w:val="00042D3B"/>
@@ -15563,7 +15708,7 @@
   </w:style>
   <w:style w:type="paragraph" w:customStyle="1" w:styleId="CaptionPaveikslas">
     <w:name w:val="CaptionPaveikslas"/>
-    <w:basedOn w:val="Caption"/>
+    <w:basedOn w:val="Antrat"/>
     <w:link w:val="CaptionPaveikslasCharChar"/>
     <w:autoRedefine/>
     <w:rsid w:val="00B9610E"/>
@@ -15578,10 +15723,10 @@
       <w:lang w:val="en-US"/>
     </w:rPr>
   </w:style>
-  <w:style w:type="paragraph" w:styleId="Caption">
+  <w:style w:type="paragraph" w:styleId="Antrat">
     <w:name w:val="caption"/>
-    <w:basedOn w:val="Normal"/>
-    <w:next w:val="Normal"/>
+    <w:basedOn w:val="prastasis"/>
+    <w:next w:val="prastasis"/>
     <w:qFormat/>
     <w:rsid w:val="00A61AA2"/>
     <w:rPr>
@@ -15592,7 +15737,7 @@
   </w:style>
   <w:style w:type="paragraph" w:customStyle="1" w:styleId="LenTekstas">
     <w:name w:val="LenTekstas"/>
-    <w:basedOn w:val="Normal"/>
+    <w:basedOn w:val="prastasis"/>
     <w:link w:val="LenTekstasCharChar"/>
     <w:autoRedefine/>
     <w:rsid w:val="00B9610E"/>
@@ -15611,7 +15756,7 @@
   </w:style>
   <w:style w:type="paragraph" w:customStyle="1" w:styleId="CaptionLentele">
     <w:name w:val="CaptionLentele"/>
-    <w:basedOn w:val="Caption"/>
+    <w:basedOn w:val="Antrat"/>
     <w:autoRedefine/>
     <w:rsid w:val="00042D3B"/>
     <w:pPr>
@@ -15635,10 +15780,10 @@
       <w:lang w:val="lt-LT" w:eastAsia="en-US" w:bidi="ar-SA"/>
     </w:rPr>
   </w:style>
-  <w:style w:type="paragraph" w:styleId="Header">
+  <w:style w:type="paragraph" w:styleId="Antrats">
     <w:name w:val="header"/>
-    <w:basedOn w:val="Normal"/>
-    <w:link w:val="HeaderChar"/>
+    <w:basedOn w:val="prastasis"/>
+    <w:link w:val="AntratsDiagrama"/>
     <w:rsid w:val="00642D1C"/>
     <w:pPr>
       <w:tabs>
@@ -15647,9 +15792,9 @@
       </w:tabs>
     </w:pPr>
   </w:style>
-  <w:style w:type="character" w:customStyle="1" w:styleId="HeaderChar">
-    <w:name w:val="Header Char"/>
-    <w:link w:val="Header"/>
+  <w:style w:type="character" w:customStyle="1" w:styleId="AntratsDiagrama">
+    <w:name w:val="Antraštės Diagrama"/>
+    <w:link w:val="Antrats"/>
     <w:rsid w:val="00642D1C"/>
     <w:rPr>
       <w:sz w:val="24"/>
@@ -15657,10 +15802,10 @@
       <w:lang w:val="lt-LT"/>
     </w:rPr>
   </w:style>
-  <w:style w:type="paragraph" w:styleId="Footer">
+  <w:style w:type="paragraph" w:styleId="Porat">
     <w:name w:val="footer"/>
-    <w:basedOn w:val="Normal"/>
-    <w:link w:val="FooterChar"/>
+    <w:basedOn w:val="prastasis"/>
+    <w:link w:val="PoratDiagrama"/>
     <w:uiPriority w:val="99"/>
     <w:rsid w:val="00642D1C"/>
     <w:pPr>
@@ -15670,9 +15815,9 @@
       </w:tabs>
     </w:pPr>
   </w:style>
-  <w:style w:type="character" w:customStyle="1" w:styleId="FooterChar">
-    <w:name w:val="Footer Char"/>
-    <w:link w:val="Footer"/>
+  <w:style w:type="character" w:customStyle="1" w:styleId="PoratDiagrama">
+    <w:name w:val="Poraštė Diagrama"/>
+    <w:link w:val="Porat"/>
     <w:uiPriority w:val="99"/>
     <w:rsid w:val="00642D1C"/>
     <w:rPr>
@@ -15696,10 +15841,10 @@
       <w:lang w:eastAsia="en-US"/>
     </w:rPr>
   </w:style>
-  <w:style w:type="paragraph" w:styleId="TOCHeading">
+  <w:style w:type="paragraph" w:styleId="Turinioantrat">
     <w:name w:val="TOC Heading"/>
-    <w:basedOn w:val="Heading1"/>
-    <w:next w:val="Normal"/>
+    <w:basedOn w:val="Antrat1"/>
+    <w:next w:val="prastasis"/>
     <w:uiPriority w:val="39"/>
     <w:unhideWhenUsed/>
     <w:qFormat/>
@@ -15722,9 +15867,9 @@
       <w:lang w:val="en-US"/>
     </w:rPr>
   </w:style>
-  <w:style w:type="character" w:styleId="Emphasis">
+  <w:style w:type="character" w:styleId="Emfaz">
     <w:name w:val="Emphasis"/>
-    <w:basedOn w:val="DefaultParagraphFont"/>
+    <w:basedOn w:val="Numatytasispastraiposriftas"/>
     <w:qFormat/>
     <w:rsid w:val="00A61AA2"/>
     <w:rPr>
@@ -15733,9 +15878,9 @@
       <w:iCs/>
     </w:rPr>
   </w:style>
-  <w:style w:type="table" w:styleId="PlainTable2">
+  <w:style w:type="table" w:styleId="2paprastojilentel">
     <w:name w:val="Plain Table 2"/>
-    <w:basedOn w:val="TableNormal"/>
+    <w:basedOn w:val="prastojilentel"/>
     <w:uiPriority w:val="42"/>
     <w:rsid w:val="00A61AA2"/>
     <w:tblPr>
@@ -15810,9 +15955,9 @@
       </w:tcPr>
     </w:tblStylePr>
   </w:style>
-  <w:style w:type="character" w:styleId="UnresolvedMention">
+  <w:style w:type="character" w:styleId="Neapdorotaspaminjimas">
     <w:name w:val="Unresolved Mention"/>
-    <w:basedOn w:val="DefaultParagraphFont"/>
+    <w:basedOn w:val="Numatytasispastraiposriftas"/>
     <w:uiPriority w:val="99"/>
     <w:semiHidden/>
     <w:unhideWhenUsed/>
@@ -16091,7 +16236,7 @@
 </file>
 
 <file path=customXml/itemProps1.xml><?xml version="1.0" encoding="utf-8"?>
-<ds:datastoreItem xmlns:ds="http://schemas.openxmlformats.org/officeDocument/2006/customXml" ds:itemID="{3D913239-173C-4D25-9D31-D1038E306DA8}">
+<ds:datastoreItem xmlns:ds="http://schemas.openxmlformats.org/officeDocument/2006/customXml" ds:itemID="{03232160-9D17-4FB8-9400-DB3637D81DB0}">
   <ds:schemaRefs>
     <ds:schemaRef ds:uri="http://schemas.openxmlformats.org/officeDocument/2006/bibliography"/>
   </ds:schemaRefs>

</xml_diff>